<commit_message>
screen shot on cover page.
</commit_message>
<xml_diff>
--- a/DevelopmentDocument/BowFlexDesigners_develop.docx
+++ b/DevelopmentDocument/BowFlexDesigners_develop.docx
@@ -255,6 +255,74 @@
           <w:szCs w:val="22"/>
         </w:rPr>
         <w:t>)</w:t>
+      </w:r>
+    </w:p>
+    <w:p>
+      <w:r>
+        <w:rPr>
+          <w:noProof/>
+        </w:rPr>
+        <w:drawing>
+          <wp:anchor distT="0" distB="0" distL="114300" distR="114300" simplePos="0" relativeHeight="251658240" behindDoc="0" locked="0" layoutInCell="1" allowOverlap="1">
+            <wp:simplePos x="0" y="0"/>
+            <wp:positionH relativeFrom="column">
+              <wp:posOffset>-219075</wp:posOffset>
+            </wp:positionH>
+            <wp:positionV relativeFrom="paragraph">
+              <wp:posOffset>431800</wp:posOffset>
+            </wp:positionV>
+            <wp:extent cx="6315075" cy="3952875"/>
+            <wp:effectExtent l="19050" t="0" r="9525" b="0"/>
+            <wp:wrapThrough wrapText="bothSides">
+              <wp:wrapPolygon edited="0">
+                <wp:start x="-65" y="0"/>
+                <wp:lineTo x="-65" y="21548"/>
+                <wp:lineTo x="21633" y="21548"/>
+                <wp:lineTo x="21633" y="0"/>
+                <wp:lineTo x="-65" y="0"/>
+              </wp:wrapPolygon>
+            </wp:wrapThrough>
+            <wp:docPr id="2" name="Picture 2"/>
+            <wp:cNvGraphicFramePr>
+              <a:graphicFrameLocks xmlns:a="http://schemas.openxmlformats.org/drawingml/2006/main" noChangeAspect="1"/>
+            </wp:cNvGraphicFramePr>
+            <a:graphic xmlns:a="http://schemas.openxmlformats.org/drawingml/2006/main">
+              <a:graphicData uri="http://schemas.openxmlformats.org/drawingml/2006/picture">
+                <pic:pic xmlns:pic="http://schemas.openxmlformats.org/drawingml/2006/picture">
+                  <pic:nvPicPr>
+                    <pic:cNvPr id="0" name="Picture 2"/>
+                    <pic:cNvPicPr>
+                      <a:picLocks noChangeAspect="1" noChangeArrowheads="1"/>
+                    </pic:cNvPicPr>
+                  </pic:nvPicPr>
+                  <pic:blipFill>
+                    <a:blip r:embed="rId10" cstate="print"/>
+                    <a:srcRect/>
+                    <a:stretch>
+                      <a:fillRect/>
+                    </a:stretch>
+                  </pic:blipFill>
+                  <pic:spPr bwMode="auto">
+                    <a:xfrm>
+                      <a:off x="0" y="0"/>
+                      <a:ext cx="6315075" cy="3952875"/>
+                    </a:xfrm>
+                    <a:prstGeom prst="rect">
+                      <a:avLst/>
+                    </a:prstGeom>
+                    <a:noFill/>
+                    <a:ln w="9525">
+                      <a:noFill/>
+                      <a:miter lim="800000"/>
+                      <a:headEnd/>
+                      <a:tailEnd/>
+                    </a:ln>
+                  </pic:spPr>
+                </pic:pic>
+              </a:graphicData>
+            </a:graphic>
+          </wp:anchor>
+        </w:drawing>
       </w:r>
     </w:p>
     <w:p/>
@@ -271,9 +339,8 @@
     <w:p/>
     <w:p/>
     <w:p/>
-    <w:p/>
     <w:sectPr>
-      <w:footerReference w:type="default" r:id="rId10"/>
+      <w:footerReference w:type="default" r:id="rId11"/>
       <w:pgSz w:w="12240" w:h="15840"/>
       <w:pgMar w:top="1440" w:right="1440" w:bottom="1440" w:left="1440" w:header="720" w:footer="720" w:gutter="0"/>
       <w:pgNumType w:start="0"/>
@@ -1046,6 +1113,36 @@
     <w:name w:val="apple-converted-space"/>
     <w:basedOn w:val="DefaultParagraphFont"/>
     <w:rsid w:val="00C078D7"/>
+  </w:style>
+  <w:style w:type="paragraph" w:styleId="BalloonText">
+    <w:name w:val="Balloon Text"/>
+    <w:basedOn w:val="Normal"/>
+    <w:link w:val="BalloonTextChar"/>
+    <w:uiPriority w:val="99"/>
+    <w:semiHidden/>
+    <w:unhideWhenUsed/>
+    <w:rsid w:val="00316EC0"/>
+    <w:pPr>
+      <w:spacing w:after="0" w:line="240" w:lineRule="auto"/>
+    </w:pPr>
+    <w:rPr>
+      <w:rFonts w:ascii="Tahoma" w:hAnsi="Tahoma" w:cs="Tahoma"/>
+      <w:sz w:val="16"/>
+      <w:szCs w:val="16"/>
+    </w:rPr>
+  </w:style>
+  <w:style w:type="character" w:customStyle="1" w:styleId="BalloonTextChar">
+    <w:name w:val="Balloon Text Char"/>
+    <w:basedOn w:val="DefaultParagraphFont"/>
+    <w:link w:val="BalloonText"/>
+    <w:uiPriority w:val="99"/>
+    <w:semiHidden/>
+    <w:rsid w:val="00316EC0"/>
+    <w:rPr>
+      <w:rFonts w:ascii="Tahoma" w:hAnsi="Tahoma" w:cs="Tahoma"/>
+      <w:sz w:val="16"/>
+      <w:szCs w:val="16"/>
+    </w:rPr>
   </w:style>
 </w:styles>
 </file>

</xml_diff>

<commit_message>
Development Document (process and target users)
</commit_message>
<xml_diff>
--- a/DevelopmentDocument/BowFlexDesigners_develop.docx
+++ b/DevelopmentDocument/BowFlexDesigners_develop.docx
@@ -326,6 +326,789 @@
       </w:r>
     </w:p>
     <w:p/>
+    <w:p>
+      <w:pPr>
+        <w:pStyle w:val="Heading1"/>
+      </w:pPr>
+      <w:r>
+        <w:lastRenderedPageBreak/>
+        <w:t>Overview</w:t>
+      </w:r>
+    </w:p>
+    <w:p>
+      <w:pPr>
+        <w:jc w:val="both"/>
+        <w:rPr>
+          <w:rFonts w:ascii="Times New Roman" w:hAnsi="Times New Roman" w:cs="Times New Roman"/>
+          <w:sz w:val="24"/>
+          <w:szCs w:val="24"/>
+        </w:rPr>
+      </w:pPr>
+      <w:r>
+        <w:tab/>
+      </w:r>
+      <w:r>
+        <w:rPr>
+          <w:rFonts w:ascii="Times New Roman" w:hAnsi="Times New Roman" w:cs="Times New Roman"/>
+          <w:sz w:val="24"/>
+          <w:szCs w:val="24"/>
+        </w:rPr>
+        <w:t>This development document contains the high level description of the development process for Big News, implemented by the “Bow Flex Designers”. It will mention the roles of each team member and then go on describing various decisions/steps taken while implementing the system, including the prototyping phase and figuring out the target user groups.</w:t>
+      </w:r>
+    </w:p>
+    <w:p>
+      <w:pPr>
+        <w:pStyle w:val="Heading2"/>
+        <w:numPr>
+          <w:ilvl w:val="0"/>
+          <w:numId w:val="4"/>
+        </w:numPr>
+      </w:pPr>
+      <w:r>
+        <w:t>Process</w:t>
+      </w:r>
+      <w:r>
+        <w:tab/>
+      </w:r>
+    </w:p>
+    <w:p>
+      <w:pPr>
+        <w:ind w:left="360" w:firstLine="360"/>
+        <w:jc w:val="both"/>
+        <w:rPr>
+          <w:rFonts w:ascii="Times New Roman" w:hAnsi="Times New Roman" w:cs="Times New Roman"/>
+          <w:sz w:val="24"/>
+          <w:szCs w:val="24"/>
+        </w:rPr>
+      </w:pPr>
+      <w:r>
+        <w:rPr>
+          <w:rFonts w:ascii="Times New Roman" w:hAnsi="Times New Roman" w:cs="Times New Roman"/>
+          <w:sz w:val="24"/>
+          <w:szCs w:val="24"/>
+        </w:rPr>
+        <w:t>The development team consists of three members. The task for actual development was divided such that:</w:t>
+      </w:r>
+    </w:p>
+    <w:p>
+      <w:pPr>
+        <w:pStyle w:val="ListParagraph"/>
+        <w:numPr>
+          <w:ilvl w:val="0"/>
+          <w:numId w:val="3"/>
+        </w:numPr>
+        <w:jc w:val="both"/>
+        <w:rPr>
+          <w:rFonts w:ascii="Times New Roman" w:hAnsi="Times New Roman" w:cs="Times New Roman"/>
+          <w:sz w:val="24"/>
+          <w:szCs w:val="24"/>
+        </w:rPr>
+      </w:pPr>
+      <w:r>
+        <w:rPr>
+          <w:rFonts w:ascii="Times New Roman" w:hAnsi="Times New Roman" w:cs="Times New Roman"/>
+          <w:sz w:val="24"/>
+          <w:szCs w:val="24"/>
+        </w:rPr>
+        <w:t>The entire team sat down and figured out a target user group. Then took a couple of personas from the user group and wrote a use case scenario for each.</w:t>
+      </w:r>
+    </w:p>
+    <w:p>
+      <w:pPr>
+        <w:pStyle w:val="ListParagraph"/>
+        <w:numPr>
+          <w:ilvl w:val="0"/>
+          <w:numId w:val="3"/>
+        </w:numPr>
+        <w:jc w:val="both"/>
+        <w:rPr>
+          <w:rFonts w:ascii="Times New Roman" w:hAnsi="Times New Roman" w:cs="Times New Roman"/>
+          <w:sz w:val="24"/>
+          <w:szCs w:val="24"/>
+        </w:rPr>
+      </w:pPr>
+      <w:r>
+        <w:rPr>
+          <w:rFonts w:ascii="Times New Roman" w:hAnsi="Times New Roman" w:cs="Times New Roman"/>
+          <w:sz w:val="24"/>
+          <w:szCs w:val="24"/>
+        </w:rPr>
+        <w:t>Now that we had the target in sight, we started figuring out a UI for the system, based on the use cases. The lo-fi prototyping technique was used.</w:t>
+      </w:r>
+    </w:p>
+    <w:p>
+      <w:pPr>
+        <w:pStyle w:val="ListParagraph"/>
+        <w:numPr>
+          <w:ilvl w:val="0"/>
+          <w:numId w:val="3"/>
+        </w:numPr>
+        <w:jc w:val="both"/>
+        <w:rPr>
+          <w:rFonts w:ascii="Times New Roman" w:hAnsi="Times New Roman" w:cs="Times New Roman"/>
+          <w:sz w:val="24"/>
+          <w:szCs w:val="24"/>
+        </w:rPr>
+      </w:pPr>
+      <w:r>
+        <w:rPr>
+          <w:rFonts w:ascii="Times New Roman" w:hAnsi="Times New Roman" w:cs="Times New Roman"/>
+          <w:sz w:val="24"/>
+          <w:szCs w:val="24"/>
+        </w:rPr>
+        <w:t>After deciding on a design that will follow the Ten Usability heuristics, the implementation phase started. Now, one member was assigned to research the Bing API, especially the NEWS source type and figure out the proper way to use it with flex.</w:t>
+      </w:r>
+    </w:p>
+    <w:p>
+      <w:pPr>
+        <w:pStyle w:val="ListParagraph"/>
+        <w:numPr>
+          <w:ilvl w:val="0"/>
+          <w:numId w:val="3"/>
+        </w:numPr>
+        <w:jc w:val="both"/>
+        <w:rPr>
+          <w:rFonts w:ascii="Times New Roman" w:hAnsi="Times New Roman" w:cs="Times New Roman"/>
+          <w:sz w:val="24"/>
+          <w:szCs w:val="24"/>
+        </w:rPr>
+      </w:pPr>
+      <w:r>
+        <w:rPr>
+          <w:rFonts w:ascii="Times New Roman" w:hAnsi="Times New Roman" w:cs="Times New Roman"/>
+          <w:sz w:val="24"/>
+          <w:szCs w:val="24"/>
+        </w:rPr>
+        <w:t xml:space="preserve">Meanwhile the other two members started working on the UI for the system. </w:t>
+      </w:r>
+    </w:p>
+    <w:p>
+      <w:pPr>
+        <w:pStyle w:val="ListParagraph"/>
+        <w:numPr>
+          <w:ilvl w:val="0"/>
+          <w:numId w:val="3"/>
+        </w:numPr>
+        <w:jc w:val="both"/>
+        <w:rPr>
+          <w:rFonts w:ascii="Times New Roman" w:hAnsi="Times New Roman" w:cs="Times New Roman"/>
+          <w:sz w:val="24"/>
+          <w:szCs w:val="24"/>
+        </w:rPr>
+      </w:pPr>
+      <w:r>
+        <w:rPr>
+          <w:rFonts w:ascii="Times New Roman" w:hAnsi="Times New Roman" w:cs="Times New Roman"/>
+          <w:sz w:val="24"/>
+          <w:szCs w:val="24"/>
+        </w:rPr>
+        <w:t>First, very simple UI was created and very basic query returned. After that, improvements were made and the various proposed functionalities were added to the system.</w:t>
+      </w:r>
+    </w:p>
+    <w:p>
+      <w:pPr>
+        <w:pStyle w:val="ListParagraph"/>
+        <w:numPr>
+          <w:ilvl w:val="0"/>
+          <w:numId w:val="3"/>
+        </w:numPr>
+        <w:jc w:val="both"/>
+        <w:rPr>
+          <w:rFonts w:ascii="Times New Roman" w:hAnsi="Times New Roman" w:cs="Times New Roman"/>
+          <w:sz w:val="24"/>
+          <w:szCs w:val="24"/>
+        </w:rPr>
+      </w:pPr>
+      <w:r>
+        <w:rPr>
+          <w:rFonts w:ascii="Times New Roman" w:hAnsi="Times New Roman" w:cs="Times New Roman"/>
+          <w:sz w:val="24"/>
+          <w:szCs w:val="24"/>
+        </w:rPr>
+        <w:t>This document was completed, after the system had been created and tested properly.</w:t>
+      </w:r>
+    </w:p>
+    <w:p>
+      <w:pPr>
+        <w:pStyle w:val="Heading2"/>
+        <w:numPr>
+          <w:ilvl w:val="0"/>
+          <w:numId w:val="4"/>
+        </w:numPr>
+      </w:pPr>
+      <w:r>
+        <w:t>Target Users</w:t>
+      </w:r>
+    </w:p>
+    <w:p>
+      <w:pPr>
+        <w:spacing w:line="240" w:lineRule="auto"/>
+        <w:ind w:left="360" w:firstLine="720"/>
+        <w:jc w:val="both"/>
+        <w:rPr>
+          <w:rFonts w:ascii="Times New Roman" w:hAnsi="Times New Roman" w:cs="Times New Roman"/>
+          <w:sz w:val="24"/>
+          <w:szCs w:val="24"/>
+        </w:rPr>
+      </w:pPr>
+      <w:r>
+        <w:rPr>
+          <w:rFonts w:ascii="Times New Roman" w:hAnsi="Times New Roman" w:cs="Times New Roman"/>
+          <w:sz w:val="24"/>
+          <w:szCs w:val="24"/>
+        </w:rPr>
+        <w:t>Big News will be a news searcher for people with visual and motor disabilities.  As a side objective, we'll also try to make our application usable for people not completely familiar with computers.  Perhaps we will split up these feature sets, so that in-program help for new users doesn't get in the way o</w:t>
+      </w:r>
+      <w:r>
+        <w:rPr>
+          <w:rFonts w:ascii="Times New Roman" w:hAnsi="Times New Roman" w:cs="Times New Roman"/>
+          <w:sz w:val="24"/>
+          <w:szCs w:val="24"/>
+        </w:rPr>
+        <w:t xml:space="preserve">f speed and usability for power </w:t>
+      </w:r>
+      <w:r>
+        <w:rPr>
+          <w:rFonts w:ascii="Times New Roman" w:hAnsi="Times New Roman" w:cs="Times New Roman"/>
+          <w:sz w:val="24"/>
+          <w:szCs w:val="24"/>
+        </w:rPr>
+        <w:t>users.</w:t>
+      </w:r>
+    </w:p>
+    <w:p>
+      <w:pPr>
+        <w:pStyle w:val="Heading3"/>
+        <w:ind w:firstLine="720"/>
+      </w:pPr>
+      <w:r>
+        <w:t>Personas:</w:t>
+      </w:r>
+    </w:p>
+    <w:p>
+      <w:pPr>
+        <w:pStyle w:val="Heading3"/>
+        <w:ind w:firstLine="720"/>
+      </w:pPr>
+      <w:r>
+        <w:t>Persona:  Tootsie Glass</w:t>
+      </w:r>
+    </w:p>
+    <w:p>
+      <w:pPr>
+        <w:spacing w:line="240" w:lineRule="auto"/>
+        <w:ind w:left="720" w:firstLine="720"/>
+        <w:jc w:val="both"/>
+        <w:rPr>
+          <w:rFonts w:ascii="Times New Roman" w:hAnsi="Times New Roman" w:cs="Times New Roman"/>
+          <w:sz w:val="24"/>
+          <w:szCs w:val="24"/>
+        </w:rPr>
+      </w:pPr>
+      <w:r>
+        <w:rPr>
+          <w:rFonts w:ascii="Times New Roman" w:hAnsi="Times New Roman" w:cs="Times New Roman"/>
+          <w:sz w:val="24"/>
+          <w:szCs w:val="24"/>
+        </w:rPr>
+        <w:t>Tootsie Glass is not a computer user.  She is a great typist, but she can't use a mouse, and is unwilling to learn.  She's 94, I don't really blame her.  Her grandson has tried and tried again to get her to start using a computer, and she's perpetually resisted.  She reads the Times every day, and skims the paper for references to anyone she knows -- her son has been in the news recently.  Her grandson, Michael, catches her doing this, and sees an opportunity to make a computer application that she might even use.</w:t>
+      </w:r>
+    </w:p>
+    <w:p>
+      <w:pPr>
+        <w:spacing w:line="240" w:lineRule="auto"/>
+        <w:ind w:left="720" w:firstLine="720"/>
+        <w:jc w:val="both"/>
+        <w:rPr>
+          <w:rFonts w:ascii="Times New Roman" w:hAnsi="Times New Roman" w:cs="Times New Roman"/>
+          <w:sz w:val="24"/>
+          <w:szCs w:val="24"/>
+        </w:rPr>
+      </w:pPr>
+    </w:p>
+    <w:p>
+      <w:pPr>
+        <w:pStyle w:val="Heading3"/>
+        <w:ind w:firstLine="720"/>
+      </w:pPr>
+      <w:r>
+        <w:lastRenderedPageBreak/>
+        <w:t>Use Scenario for Tootsie Glass</w:t>
+      </w:r>
+    </w:p>
+    <w:p>
+      <w:pPr>
+        <w:spacing w:line="240" w:lineRule="auto"/>
+        <w:ind w:left="720" w:firstLine="720"/>
+        <w:jc w:val="both"/>
+        <w:rPr>
+          <w:rFonts w:ascii="Times New Roman" w:hAnsi="Times New Roman" w:cs="Times New Roman"/>
+          <w:sz w:val="24"/>
+          <w:szCs w:val="24"/>
+        </w:rPr>
+      </w:pPr>
+      <w:r>
+        <w:rPr>
+          <w:rFonts w:ascii="Times New Roman" w:hAnsi="Times New Roman" w:cs="Times New Roman"/>
+          <w:sz w:val="24"/>
+          <w:szCs w:val="24"/>
+        </w:rPr>
+        <w:t>Tootsie sits down at her news console, (the application is run full screen, and so the computer appears to only run Big News).  She types in "cookies" and sees a slew of articles about cookies in the recent news, displayed as if it was in a newspaper.  She arrows down to one of the results, presses enter, and reads an article about thanksgiving and eating.  She again types another query, her daughter's name, "Ellen Glass" and finds nothing of interest, however on the side of the screen, the application tells her, "you last searched for cookies", and is reminded to get back to preparing for thanksgiving.</w:t>
+      </w:r>
+    </w:p>
+    <w:p>
+      <w:pPr>
+        <w:pStyle w:val="Heading3"/>
+        <w:ind w:firstLine="720"/>
+      </w:pPr>
+      <w:r>
+        <w:t>Persona:</w:t>
+      </w:r>
+      <w:r>
+        <w:t xml:space="preserve">  Joe</w:t>
+      </w:r>
+    </w:p>
+    <w:p>
+      <w:pPr>
+        <w:spacing w:line="240" w:lineRule="auto"/>
+        <w:ind w:left="720" w:firstLine="720"/>
+        <w:jc w:val="both"/>
+        <w:rPr>
+          <w:rFonts w:ascii="Times New Roman" w:hAnsi="Times New Roman" w:cs="Times New Roman"/>
+          <w:sz w:val="24"/>
+          <w:szCs w:val="24"/>
+        </w:rPr>
+      </w:pPr>
+      <w:r>
+        <w:rPr>
+          <w:rFonts w:ascii="Times New Roman" w:hAnsi="Times New Roman" w:cs="Times New Roman"/>
+          <w:sz w:val="24"/>
+          <w:szCs w:val="24"/>
+        </w:rPr>
+        <w:t xml:space="preserve">Joe, 50 years old, is an airline pilot, but has been on disability leave for several years because of a plane crash he was in, leaving him with visual and motor disabilities.  Joe is an avid reader and spends a good deal of his time reading current news.  Unfortunately, the print in the </w:t>
+      </w:r>
+      <w:r>
+        <w:rPr>
+          <w:rFonts w:ascii="Times New Roman" w:hAnsi="Times New Roman" w:cs="Times New Roman"/>
+          <w:sz w:val="24"/>
+          <w:szCs w:val="24"/>
+        </w:rPr>
+        <w:t>newspaper is too small to</w:t>
+      </w:r>
+      <w:r>
+        <w:rPr>
+          <w:rFonts w:ascii="Times New Roman" w:hAnsi="Times New Roman" w:cs="Times New Roman"/>
+          <w:sz w:val="24"/>
+          <w:szCs w:val="24"/>
+        </w:rPr>
+        <w:t xml:space="preserve"> read, and most websites are too difficult and too time consuming to navigate.  Joe wants an easier and quicker way to read the news.</w:t>
+      </w:r>
+    </w:p>
+    <w:p>
+      <w:pPr>
+        <w:pStyle w:val="Heading3"/>
+      </w:pPr>
+      <w:r>
+        <w:t xml:space="preserve">         </w:t>
+      </w:r>
+      <w:r>
+        <w:tab/>
+      </w:r>
+      <w:r>
+        <w:t>Use Scenario for Joe</w:t>
+      </w:r>
+    </w:p>
+    <w:p>
+      <w:pPr>
+        <w:ind w:left="720" w:firstLine="720"/>
+        <w:jc w:val="both"/>
+        <w:rPr>
+          <w:rFonts w:ascii="Times New Roman" w:hAnsi="Times New Roman" w:cs="Times New Roman"/>
+          <w:sz w:val="24"/>
+          <w:szCs w:val="24"/>
+        </w:rPr>
+      </w:pPr>
+      <w:r>
+        <w:rPr>
+          <w:rFonts w:ascii="Times New Roman" w:hAnsi="Times New Roman" w:cs="Times New Roman"/>
+          <w:sz w:val="24"/>
+          <w:szCs w:val="24"/>
+        </w:rPr>
+        <w:t xml:space="preserve">Joe starts up </w:t>
+      </w:r>
+      <w:r>
+        <w:rPr>
+          <w:rFonts w:ascii="Times New Roman" w:hAnsi="Times New Roman" w:cs="Times New Roman"/>
+          <w:sz w:val="24"/>
+          <w:szCs w:val="24"/>
+        </w:rPr>
+        <w:t>“</w:t>
+      </w:r>
+      <w:r>
+        <w:rPr>
+          <w:rFonts w:ascii="Times New Roman" w:hAnsi="Times New Roman" w:cs="Times New Roman"/>
+          <w:sz w:val="24"/>
+          <w:szCs w:val="24"/>
+        </w:rPr>
+        <w:t>Big</w:t>
+      </w:r>
+      <w:r>
+        <w:rPr>
+          <w:rFonts w:ascii="Times New Roman" w:hAnsi="Times New Roman" w:cs="Times New Roman"/>
+          <w:sz w:val="24"/>
+          <w:szCs w:val="24"/>
+        </w:rPr>
+        <w:t xml:space="preserve"> </w:t>
+      </w:r>
+      <w:r>
+        <w:rPr>
+          <w:rFonts w:ascii="Times New Roman" w:hAnsi="Times New Roman" w:cs="Times New Roman"/>
+          <w:sz w:val="24"/>
+          <w:szCs w:val="24"/>
+        </w:rPr>
+        <w:t>News</w:t>
+      </w:r>
+      <w:r>
+        <w:rPr>
+          <w:rFonts w:ascii="Times New Roman" w:hAnsi="Times New Roman" w:cs="Times New Roman"/>
+          <w:sz w:val="24"/>
+          <w:szCs w:val="24"/>
+        </w:rPr>
+        <w:t>”</w:t>
+      </w:r>
+      <w:r>
+        <w:rPr>
+          <w:rFonts w:ascii="Times New Roman" w:hAnsi="Times New Roman" w:cs="Times New Roman"/>
+          <w:sz w:val="24"/>
+          <w:szCs w:val="24"/>
+        </w:rPr>
+        <w:t xml:space="preserve"> with the intent of looking up the scores and statistics from the most recent game between the Denver Broncos and the New York Giants.  He opens up the program and clicks on the sports category.  He looks at the sports headlines, but does not see any information on the game he is interested in.  He then decides to execute a search query, specifically, he types in "Giants scores".  A bunch of news results come up.  He looks through a few of them and finds some interesting information on the Broncos.  To this end, he types in "Broncos scores".  The first search results that appear are those headlines that were common between his previous searches.  Unfortunately, the Giants and Broncos have been playing against each other for years, resulting in some of the news articles being outdated.  He decides to sort the results by their date of publish.  He clicks the "sort by time" button, reorganizing the data so that the most recent articles are displayed first.  He reads a bunch of articles and is very satisfied with his experience, except that he remembers that he forgot to read an article from the previous query ("Giants scores").  He moves the mouse to the right side of the screen to the previous searches box, locates the desired query, and clicks on it.  All of the search results from his previous search are displayed.  He reads the article he forgot, and then </w:t>
+      </w:r>
+      <w:r>
+        <w:rPr>
+          <w:rFonts w:ascii="Times New Roman" w:hAnsi="Times New Roman" w:cs="Times New Roman"/>
+          <w:sz w:val="24"/>
+          <w:szCs w:val="24"/>
+        </w:rPr>
+        <w:t>leaves</w:t>
+      </w:r>
+      <w:r>
+        <w:rPr>
+          <w:rFonts w:ascii="Times New Roman" w:hAnsi="Times New Roman" w:cs="Times New Roman"/>
+          <w:sz w:val="24"/>
+          <w:szCs w:val="24"/>
+        </w:rPr>
+        <w:t>.</w:t>
+      </w:r>
+    </w:p>
+    <w:p>
+      <w:pPr>
+        <w:ind w:left="720" w:firstLine="720"/>
+        <w:jc w:val="both"/>
+        <w:rPr>
+          <w:rFonts w:ascii="Times New Roman" w:hAnsi="Times New Roman" w:cs="Times New Roman"/>
+          <w:sz w:val="24"/>
+          <w:szCs w:val="24"/>
+        </w:rPr>
+      </w:pPr>
+    </w:p>
+    <w:p>
+      <w:pPr>
+        <w:ind w:left="720" w:firstLine="720"/>
+        <w:jc w:val="both"/>
+        <w:rPr>
+          <w:rFonts w:ascii="Times New Roman" w:hAnsi="Times New Roman" w:cs="Times New Roman"/>
+          <w:sz w:val="24"/>
+          <w:szCs w:val="24"/>
+        </w:rPr>
+      </w:pPr>
+    </w:p>
+    <w:p>
+      <w:pPr>
+        <w:ind w:left="720" w:firstLine="720"/>
+        <w:jc w:val="both"/>
+        <w:rPr>
+          <w:rFonts w:ascii="Times New Roman" w:hAnsi="Times New Roman" w:cs="Times New Roman"/>
+          <w:sz w:val="24"/>
+          <w:szCs w:val="24"/>
+        </w:rPr>
+      </w:pPr>
+    </w:p>
+    <w:p>
+      <w:pPr>
+        <w:ind w:left="720" w:firstLine="720"/>
+        <w:jc w:val="both"/>
+        <w:rPr>
+          <w:rFonts w:ascii="Times New Roman" w:hAnsi="Times New Roman" w:cs="Times New Roman"/>
+          <w:sz w:val="24"/>
+          <w:szCs w:val="24"/>
+        </w:rPr>
+      </w:pPr>
+    </w:p>
+    <w:p>
+      <w:pPr>
+        <w:ind w:left="720" w:firstLine="720"/>
+        <w:jc w:val="both"/>
+        <w:rPr>
+          <w:rFonts w:ascii="Times New Roman" w:hAnsi="Times New Roman" w:cs="Times New Roman"/>
+          <w:sz w:val="24"/>
+          <w:szCs w:val="24"/>
+        </w:rPr>
+      </w:pPr>
+    </w:p>
+    <w:p>
+      <w:pPr>
+        <w:pStyle w:val="Heading2"/>
+        <w:numPr>
+          <w:ilvl w:val="0"/>
+          <w:numId w:val="4"/>
+        </w:numPr>
+      </w:pPr>
+      <w:r>
+        <w:lastRenderedPageBreak/>
+        <w:t>Design Decisions</w:t>
+      </w:r>
+    </w:p>
+    <w:p>
+      <w:pPr>
+        <w:rPr>
+          <w:rFonts w:ascii="Times New Roman" w:hAnsi="Times New Roman" w:cs="Times New Roman"/>
+          <w:sz w:val="24"/>
+          <w:szCs w:val="24"/>
+        </w:rPr>
+      </w:pPr>
+      <w:r>
+        <w:rPr>
+          <w:rFonts w:ascii="Times New Roman" w:hAnsi="Times New Roman" w:cs="Times New Roman"/>
+          <w:sz w:val="24"/>
+          <w:szCs w:val="24"/>
+        </w:rPr>
+        <w:tab/>
+      </w:r>
+      <w:r>
+        <w:rPr>
+          <w:rFonts w:ascii="Times New Roman" w:hAnsi="Times New Roman" w:cs="Times New Roman"/>
+          <w:sz w:val="24"/>
+          <w:szCs w:val="24"/>
+        </w:rPr>
+        <w:tab/>
+      </w:r>
+      <w:r>
+        <w:rPr>
+          <w:rFonts w:ascii="Times New Roman" w:hAnsi="Times New Roman" w:cs="Times New Roman"/>
+          <w:sz w:val="24"/>
+          <w:szCs w:val="24"/>
+        </w:rPr>
+        <w:tab/>
+      </w:r>
+      <w:r>
+        <w:rPr>
+          <w:rFonts w:ascii="Times New Roman" w:hAnsi="Times New Roman" w:cs="Times New Roman"/>
+          <w:sz w:val="24"/>
+          <w:szCs w:val="24"/>
+        </w:rPr>
+        <w:tab/>
+      </w:r>
+      <w:r>
+        <w:rPr>
+          <w:rFonts w:ascii="Times New Roman" w:hAnsi="Times New Roman" w:cs="Times New Roman"/>
+          <w:sz w:val="24"/>
+          <w:szCs w:val="24"/>
+        </w:rPr>
+        <w:tab/>
+      </w:r>
+      <w:r>
+        <w:rPr>
+          <w:rFonts w:ascii="Times New Roman" w:hAnsi="Times New Roman" w:cs="Times New Roman"/>
+          <w:sz w:val="24"/>
+          <w:szCs w:val="24"/>
+        </w:rPr>
+        <w:tab/>
+      </w:r>
+      <w:r>
+        <w:rPr>
+          <w:rFonts w:ascii="Times New Roman" w:hAnsi="Times New Roman" w:cs="Times New Roman"/>
+          <w:sz w:val="24"/>
+          <w:szCs w:val="24"/>
+        </w:rPr>
+        <w:tab/>
+      </w:r>
+      <w:r>
+        <w:rPr>
+          <w:rFonts w:ascii="Times New Roman" w:hAnsi="Times New Roman" w:cs="Times New Roman"/>
+          <w:sz w:val="24"/>
+          <w:szCs w:val="24"/>
+        </w:rPr>
+        <w:tab/>
+      </w:r>
+      <w:r>
+        <w:rPr>
+          <w:rFonts w:ascii="Times New Roman" w:hAnsi="Times New Roman" w:cs="Times New Roman"/>
+          <w:sz w:val="24"/>
+          <w:szCs w:val="24"/>
+        </w:rPr>
+        <w:tab/>
+      </w:r>
+    </w:p>
+    <w:p>
+      <w:pPr>
+        <w:ind w:left="720" w:firstLine="720"/>
+        <w:rPr>
+          <w:rFonts w:ascii="Times New Roman" w:hAnsi="Times New Roman" w:cs="Times New Roman"/>
+          <w:sz w:val="24"/>
+          <w:szCs w:val="24"/>
+        </w:rPr>
+      </w:pPr>
+    </w:p>
+    <w:p>
+      <w:pPr>
+        <w:numPr>
+          <w:ilvl w:val="0"/>
+          <w:numId w:val="3"/>
+        </w:numPr>
+        <w:spacing w:after="0" w:line="240" w:lineRule="auto"/>
+        <w:rPr>
+          <w:rFonts w:ascii="Arial" w:hAnsi="Arial" w:cs="Arial"/>
+          <w:color w:val="000000"/>
+        </w:rPr>
+      </w:pPr>
+      <w:r>
+        <w:rPr>
+          <w:rStyle w:val="Emphasis"/>
+          <w:rFonts w:ascii="Arial" w:hAnsi="Arial" w:cs="Arial"/>
+          <w:color w:val="000000"/>
+        </w:rPr>
+        <w:t>Design decisions.</w:t>
+      </w:r>
+      <w:r>
+        <w:rPr>
+          <w:rStyle w:val="apple-converted-space"/>
+          <w:rFonts w:ascii="Arial" w:hAnsi="Arial" w:cs="Arial"/>
+          <w:color w:val="000000"/>
+        </w:rPr>
+        <w:t> </w:t>
+      </w:r>
+      <w:r>
+        <w:rPr>
+          <w:rFonts w:ascii="Arial" w:hAnsi="Arial" w:cs="Arial"/>
+          <w:color w:val="000000"/>
+        </w:rPr>
+        <w:t>Explain the design decisions you made, including ones that were intended to address the specific needs of your target users and tasks. Your goal is to justify what you did. For example, you could reference one or more of the heuristics listed in</w:t>
+      </w:r>
+      <w:r>
+        <w:rPr>
+          <w:rStyle w:val="apple-converted-space"/>
+          <w:rFonts w:ascii="Arial" w:hAnsi="Arial" w:cs="Arial"/>
+          <w:color w:val="000000"/>
+        </w:rPr>
+        <w:t> </w:t>
+      </w:r>
+      <w:hyperlink r:id="rId11" w:history="1">
+        <w:r>
+          <w:rPr>
+            <w:rStyle w:val="Hyperlink"/>
+            <w:rFonts w:ascii="Arial" w:hAnsi="Arial" w:cs="Arial"/>
+          </w:rPr>
+          <w:t>http://www.useit.com/papers/heuristic/heuristic_list.html</w:t>
+        </w:r>
+      </w:hyperlink>
+      <w:r>
+        <w:rPr>
+          <w:rFonts w:ascii="Arial" w:hAnsi="Arial" w:cs="Arial"/>
+          <w:color w:val="000000"/>
+        </w:rPr>
+        <w:t>, and describe how your decision satisfies them. Alternatively, you could provide a rationale for a decision based on a user need or task. If parts of your user interface are inspired by or borrowed from any existing user interface designs or techniques, please cite them (whether or not they were covered in the course).</w:t>
+      </w:r>
+    </w:p>
+    <w:p>
+      <w:pPr>
+        <w:numPr>
+          <w:ilvl w:val="0"/>
+          <w:numId w:val="3"/>
+        </w:numPr>
+        <w:spacing w:after="0" w:line="240" w:lineRule="auto"/>
+        <w:rPr>
+          <w:rFonts w:ascii="Arial" w:hAnsi="Arial" w:cs="Arial"/>
+          <w:color w:val="000000"/>
+        </w:rPr>
+      </w:pPr>
+      <w:r>
+        <w:rPr>
+          <w:rStyle w:val="Emphasis"/>
+          <w:rFonts w:ascii="Arial" w:hAnsi="Arial" w:cs="Arial"/>
+          <w:color w:val="000000"/>
+        </w:rPr>
+        <w:t>Prototyping and testing process.</w:t>
+      </w:r>
+      <w:r>
+        <w:rPr>
+          <w:rStyle w:val="apple-converted-space"/>
+          <w:rFonts w:ascii="Arial" w:hAnsi="Arial" w:cs="Arial"/>
+          <w:i/>
+          <w:iCs/>
+          <w:color w:val="000000"/>
+        </w:rPr>
+        <w:t> </w:t>
+      </w:r>
+      <w:r>
+        <w:rPr>
+          <w:rFonts w:ascii="Arial" w:hAnsi="Arial" w:cs="Arial"/>
+          <w:color w:val="000000"/>
+        </w:rPr>
+        <w:t>Provide a description of your prototyping and testing process. Diagrams and screen shots are strongly encouraged. Explain the prototyping techniques that you used and why you chose them. While testing with subjects outside of your own team is encouraged, it is not required. However, you will need to explain how you tested your design and program (i.e., at least with members of your own team). Explain how the results of the prototyping and testing processes informed the final design of your program.</w:t>
+      </w:r>
+    </w:p>
+    <w:p>
+      <w:pPr>
+        <w:numPr>
+          <w:ilvl w:val="0"/>
+          <w:numId w:val="3"/>
+        </w:numPr>
+        <w:spacing w:after="0" w:line="240" w:lineRule="auto"/>
+        <w:rPr>
+          <w:rFonts w:ascii="Arial" w:hAnsi="Arial" w:cs="Arial"/>
+          <w:color w:val="000000"/>
+        </w:rPr>
+      </w:pPr>
+      <w:r>
+        <w:rPr>
+          <w:rStyle w:val="Emphasis"/>
+          <w:rFonts w:ascii="Arial" w:hAnsi="Arial" w:cs="Arial"/>
+          <w:color w:val="000000"/>
+        </w:rPr>
+        <w:t>Software engineering</w:t>
+      </w:r>
+      <w:r>
+        <w:rPr>
+          <w:rFonts w:ascii="Arial" w:hAnsi="Arial" w:cs="Arial"/>
+          <w:color w:val="000000"/>
+        </w:rPr>
+        <w:t>. Briefly describe the tools that you used including any third party code, libraries,</w:t>
+      </w:r>
+      <w:r>
+        <w:rPr>
+          <w:rStyle w:val="apple-converted-space"/>
+          <w:rFonts w:ascii="Arial" w:hAnsi="Arial" w:cs="Arial"/>
+          <w:color w:val="000000"/>
+        </w:rPr>
+        <w:t> </w:t>
+      </w:r>
+      <w:r>
+        <w:rPr>
+          <w:rStyle w:val="spelle"/>
+          <w:rFonts w:ascii="Arial" w:hAnsi="Arial" w:cs="Arial"/>
+          <w:color w:val="000000"/>
+        </w:rPr>
+        <w:t>dlls</w:t>
+      </w:r>
+      <w:r>
+        <w:rPr>
+          <w:rFonts w:ascii="Arial" w:hAnsi="Arial" w:cs="Arial"/>
+          <w:color w:val="000000"/>
+        </w:rPr>
+        <w:t>, or other resources.</w:t>
+      </w:r>
+    </w:p>
     <w:p/>
     <w:p/>
     <w:p/>
@@ -340,7 +1123,7 @@
     <w:p/>
     <w:p/>
     <w:sectPr>
-      <w:footerReference w:type="default" r:id="rId11"/>
+      <w:footerReference w:type="default" r:id="rId12"/>
       <w:pgSz w:w="12240" w:h="15840"/>
       <w:pgMar w:top="1440" w:right="1440" w:bottom="1440" w:left="1440" w:header="720" w:footer="720" w:gutter="0"/>
       <w:pgNumType w:start="0"/>
@@ -398,7 +1181,7 @@
             <w:rPr>
               <w:noProof/>
             </w:rPr>
-            <w:t>1</w:t>
+            <w:t>3</w:t>
           </w:r>
         </w:fldSimple>
       </w:p>
@@ -529,6 +1312,236 @@
     </w:lvl>
   </w:abstractNum>
   <w:abstractNum w:abstractNumId="1">
+    <w:nsid w:val="214057A1"/>
+    <w:multiLevelType w:val="multilevel"/>
+    <w:tmpl w:val="2BA81A3E"/>
+    <w:lvl w:ilvl="0">
+      <w:start w:val="1"/>
+      <w:numFmt w:val="bullet"/>
+      <w:lvlText w:val=""/>
+      <w:lvlJc w:val="left"/>
+      <w:pPr>
+        <w:tabs>
+          <w:tab w:val="num" w:pos="1800"/>
+        </w:tabs>
+        <w:ind w:left="1800" w:hanging="360"/>
+      </w:pPr>
+      <w:rPr>
+        <w:rFonts w:ascii="Symbol" w:hAnsi="Symbol" w:hint="default"/>
+        <w:sz w:val="20"/>
+      </w:rPr>
+    </w:lvl>
+    <w:lvl w:ilvl="1">
+      <w:start w:val="1"/>
+      <w:numFmt w:val="lowerRoman"/>
+      <w:lvlText w:val="%2)"/>
+      <w:lvlJc w:val="left"/>
+      <w:pPr>
+        <w:ind w:left="2880" w:hanging="720"/>
+      </w:pPr>
+      <w:rPr>
+        <w:rFonts w:hint="default"/>
+      </w:rPr>
+    </w:lvl>
+    <w:lvl w:ilvl="2">
+      <w:start w:val="1"/>
+      <w:numFmt w:val="decimal"/>
+      <w:lvlText w:val="%3)"/>
+      <w:lvlJc w:val="left"/>
+      <w:pPr>
+        <w:ind w:left="3240" w:hanging="360"/>
+      </w:pPr>
+      <w:rPr>
+        <w:rFonts w:hint="default"/>
+      </w:rPr>
+    </w:lvl>
+    <w:lvl w:ilvl="3" w:tentative="1">
+      <w:start w:val="1"/>
+      <w:numFmt w:val="bullet"/>
+      <w:lvlText w:val=""/>
+      <w:lvlJc w:val="left"/>
+      <w:pPr>
+        <w:tabs>
+          <w:tab w:val="num" w:pos="3960"/>
+        </w:tabs>
+        <w:ind w:left="3960" w:hanging="360"/>
+      </w:pPr>
+      <w:rPr>
+        <w:rFonts w:ascii="Symbol" w:hAnsi="Symbol" w:hint="default"/>
+        <w:sz w:val="20"/>
+      </w:rPr>
+    </w:lvl>
+    <w:lvl w:ilvl="4" w:tentative="1">
+      <w:start w:val="1"/>
+      <w:numFmt w:val="bullet"/>
+      <w:lvlText w:val=""/>
+      <w:lvlJc w:val="left"/>
+      <w:pPr>
+        <w:tabs>
+          <w:tab w:val="num" w:pos="4680"/>
+        </w:tabs>
+        <w:ind w:left="4680" w:hanging="360"/>
+      </w:pPr>
+      <w:rPr>
+        <w:rFonts w:ascii="Symbol" w:hAnsi="Symbol" w:hint="default"/>
+        <w:sz w:val="20"/>
+      </w:rPr>
+    </w:lvl>
+    <w:lvl w:ilvl="5" w:tentative="1">
+      <w:start w:val="1"/>
+      <w:numFmt w:val="bullet"/>
+      <w:lvlText w:val=""/>
+      <w:lvlJc w:val="left"/>
+      <w:pPr>
+        <w:tabs>
+          <w:tab w:val="num" w:pos="5400"/>
+        </w:tabs>
+        <w:ind w:left="5400" w:hanging="360"/>
+      </w:pPr>
+      <w:rPr>
+        <w:rFonts w:ascii="Symbol" w:hAnsi="Symbol" w:hint="default"/>
+        <w:sz w:val="20"/>
+      </w:rPr>
+    </w:lvl>
+    <w:lvl w:ilvl="6" w:tentative="1">
+      <w:start w:val="1"/>
+      <w:numFmt w:val="bullet"/>
+      <w:lvlText w:val=""/>
+      <w:lvlJc w:val="left"/>
+      <w:pPr>
+        <w:tabs>
+          <w:tab w:val="num" w:pos="6120"/>
+        </w:tabs>
+        <w:ind w:left="6120" w:hanging="360"/>
+      </w:pPr>
+      <w:rPr>
+        <w:rFonts w:ascii="Symbol" w:hAnsi="Symbol" w:hint="default"/>
+        <w:sz w:val="20"/>
+      </w:rPr>
+    </w:lvl>
+    <w:lvl w:ilvl="7" w:tentative="1">
+      <w:start w:val="1"/>
+      <w:numFmt w:val="bullet"/>
+      <w:lvlText w:val=""/>
+      <w:lvlJc w:val="left"/>
+      <w:pPr>
+        <w:tabs>
+          <w:tab w:val="num" w:pos="6840"/>
+        </w:tabs>
+        <w:ind w:left="6840" w:hanging="360"/>
+      </w:pPr>
+      <w:rPr>
+        <w:rFonts w:ascii="Symbol" w:hAnsi="Symbol" w:hint="default"/>
+        <w:sz w:val="20"/>
+      </w:rPr>
+    </w:lvl>
+    <w:lvl w:ilvl="8" w:tentative="1">
+      <w:start w:val="1"/>
+      <w:numFmt w:val="bullet"/>
+      <w:lvlText w:val=""/>
+      <w:lvlJc w:val="left"/>
+      <w:pPr>
+        <w:tabs>
+          <w:tab w:val="num" w:pos="7560"/>
+        </w:tabs>
+        <w:ind w:left="7560" w:hanging="360"/>
+      </w:pPr>
+      <w:rPr>
+        <w:rFonts w:ascii="Symbol" w:hAnsi="Symbol" w:hint="default"/>
+        <w:sz w:val="20"/>
+      </w:rPr>
+    </w:lvl>
+  </w:abstractNum>
+  <w:abstractNum w:abstractNumId="2">
+    <w:nsid w:val="2653056C"/>
+    <w:multiLevelType w:val="hybridMultilevel"/>
+    <w:tmpl w:val="5C78C6D0"/>
+    <w:lvl w:ilvl="0" w:tplc="0409000F">
+      <w:start w:val="1"/>
+      <w:numFmt w:val="decimal"/>
+      <w:lvlText w:val="%1."/>
+      <w:lvlJc w:val="left"/>
+      <w:pPr>
+        <w:ind w:left="1080" w:hanging="360"/>
+      </w:pPr>
+      <w:rPr>
+        <w:rFonts w:hint="default"/>
+      </w:rPr>
+    </w:lvl>
+    <w:lvl w:ilvl="1" w:tplc="04090019" w:tentative="1">
+      <w:start w:val="1"/>
+      <w:numFmt w:val="lowerLetter"/>
+      <w:lvlText w:val="%2."/>
+      <w:lvlJc w:val="left"/>
+      <w:pPr>
+        <w:ind w:left="1800" w:hanging="360"/>
+      </w:pPr>
+    </w:lvl>
+    <w:lvl w:ilvl="2" w:tplc="0409001B" w:tentative="1">
+      <w:start w:val="1"/>
+      <w:numFmt w:val="lowerRoman"/>
+      <w:lvlText w:val="%3."/>
+      <w:lvlJc w:val="right"/>
+      <w:pPr>
+        <w:ind w:left="2520" w:hanging="180"/>
+      </w:pPr>
+    </w:lvl>
+    <w:lvl w:ilvl="3" w:tplc="0409000F" w:tentative="1">
+      <w:start w:val="1"/>
+      <w:numFmt w:val="decimal"/>
+      <w:lvlText w:val="%4."/>
+      <w:lvlJc w:val="left"/>
+      <w:pPr>
+        <w:ind w:left="3240" w:hanging="360"/>
+      </w:pPr>
+    </w:lvl>
+    <w:lvl w:ilvl="4" w:tplc="04090019" w:tentative="1">
+      <w:start w:val="1"/>
+      <w:numFmt w:val="lowerLetter"/>
+      <w:lvlText w:val="%5."/>
+      <w:lvlJc w:val="left"/>
+      <w:pPr>
+        <w:ind w:left="3960" w:hanging="360"/>
+      </w:pPr>
+    </w:lvl>
+    <w:lvl w:ilvl="5" w:tplc="0409001B" w:tentative="1">
+      <w:start w:val="1"/>
+      <w:numFmt w:val="lowerRoman"/>
+      <w:lvlText w:val="%6."/>
+      <w:lvlJc w:val="right"/>
+      <w:pPr>
+        <w:ind w:left="4680" w:hanging="180"/>
+      </w:pPr>
+    </w:lvl>
+    <w:lvl w:ilvl="6" w:tplc="0409000F" w:tentative="1">
+      <w:start w:val="1"/>
+      <w:numFmt w:val="decimal"/>
+      <w:lvlText w:val="%7."/>
+      <w:lvlJc w:val="left"/>
+      <w:pPr>
+        <w:ind w:left="5400" w:hanging="360"/>
+      </w:pPr>
+    </w:lvl>
+    <w:lvl w:ilvl="7" w:tplc="04090019" w:tentative="1">
+      <w:start w:val="1"/>
+      <w:numFmt w:val="lowerLetter"/>
+      <w:lvlText w:val="%8."/>
+      <w:lvlJc w:val="left"/>
+      <w:pPr>
+        <w:ind w:left="6120" w:hanging="360"/>
+      </w:pPr>
+    </w:lvl>
+    <w:lvl w:ilvl="8" w:tplc="0409001B" w:tentative="1">
+      <w:start w:val="1"/>
+      <w:numFmt w:val="lowerRoman"/>
+      <w:lvlText w:val="%9."/>
+      <w:lvlJc w:val="right"/>
+      <w:pPr>
+        <w:ind w:left="6840" w:hanging="180"/>
+      </w:pPr>
+    </w:lvl>
+  </w:abstractNum>
+  <w:abstractNum w:abstractNumId="3">
     <w:nsid w:val="2BB33138"/>
     <w:multiLevelType w:val="hybridMultilevel"/>
     <w:tmpl w:val="53CE8E86"/>
@@ -617,11 +1630,109 @@
       </w:pPr>
     </w:lvl>
   </w:abstractNum>
+  <w:abstractNum w:abstractNumId="4">
+    <w:nsid w:val="39290B1E"/>
+    <w:multiLevelType w:val="hybridMultilevel"/>
+    <w:tmpl w:val="06E4922E"/>
+    <w:lvl w:ilvl="0" w:tplc="0409000F">
+      <w:start w:val="1"/>
+      <w:numFmt w:val="decimal"/>
+      <w:lvlText w:val="%1."/>
+      <w:lvlJc w:val="left"/>
+      <w:pPr>
+        <w:ind w:left="720" w:hanging="360"/>
+      </w:pPr>
+      <w:rPr>
+        <w:rFonts w:hint="default"/>
+      </w:rPr>
+    </w:lvl>
+    <w:lvl w:ilvl="1" w:tplc="04090019" w:tentative="1">
+      <w:start w:val="1"/>
+      <w:numFmt w:val="lowerLetter"/>
+      <w:lvlText w:val="%2."/>
+      <w:lvlJc w:val="left"/>
+      <w:pPr>
+        <w:ind w:left="1440" w:hanging="360"/>
+      </w:pPr>
+    </w:lvl>
+    <w:lvl w:ilvl="2" w:tplc="0409001B" w:tentative="1">
+      <w:start w:val="1"/>
+      <w:numFmt w:val="lowerRoman"/>
+      <w:lvlText w:val="%3."/>
+      <w:lvlJc w:val="right"/>
+      <w:pPr>
+        <w:ind w:left="2160" w:hanging="180"/>
+      </w:pPr>
+    </w:lvl>
+    <w:lvl w:ilvl="3" w:tplc="0409000F" w:tentative="1">
+      <w:start w:val="1"/>
+      <w:numFmt w:val="decimal"/>
+      <w:lvlText w:val="%4."/>
+      <w:lvlJc w:val="left"/>
+      <w:pPr>
+        <w:ind w:left="2880" w:hanging="360"/>
+      </w:pPr>
+    </w:lvl>
+    <w:lvl w:ilvl="4" w:tplc="04090019" w:tentative="1">
+      <w:start w:val="1"/>
+      <w:numFmt w:val="lowerLetter"/>
+      <w:lvlText w:val="%5."/>
+      <w:lvlJc w:val="left"/>
+      <w:pPr>
+        <w:ind w:left="3600" w:hanging="360"/>
+      </w:pPr>
+    </w:lvl>
+    <w:lvl w:ilvl="5" w:tplc="0409001B" w:tentative="1">
+      <w:start w:val="1"/>
+      <w:numFmt w:val="lowerRoman"/>
+      <w:lvlText w:val="%6."/>
+      <w:lvlJc w:val="right"/>
+      <w:pPr>
+        <w:ind w:left="4320" w:hanging="180"/>
+      </w:pPr>
+    </w:lvl>
+    <w:lvl w:ilvl="6" w:tplc="0409000F" w:tentative="1">
+      <w:start w:val="1"/>
+      <w:numFmt w:val="decimal"/>
+      <w:lvlText w:val="%7."/>
+      <w:lvlJc w:val="left"/>
+      <w:pPr>
+        <w:ind w:left="5040" w:hanging="360"/>
+      </w:pPr>
+    </w:lvl>
+    <w:lvl w:ilvl="7" w:tplc="04090019" w:tentative="1">
+      <w:start w:val="1"/>
+      <w:numFmt w:val="lowerLetter"/>
+      <w:lvlText w:val="%8."/>
+      <w:lvlJc w:val="left"/>
+      <w:pPr>
+        <w:ind w:left="5760" w:hanging="360"/>
+      </w:pPr>
+    </w:lvl>
+    <w:lvl w:ilvl="8" w:tplc="0409001B" w:tentative="1">
+      <w:start w:val="1"/>
+      <w:numFmt w:val="lowerRoman"/>
+      <w:lvlText w:val="%9."/>
+      <w:lvlJc w:val="right"/>
+      <w:pPr>
+        <w:ind w:left="6480" w:hanging="180"/>
+      </w:pPr>
+    </w:lvl>
+  </w:abstractNum>
   <w:num w:numId="1">
-    <w:abstractNumId w:val="1"/>
+    <w:abstractNumId w:val="3"/>
   </w:num>
   <w:num w:numId="2">
     <w:abstractNumId w:val="0"/>
+  </w:num>
+  <w:num w:numId="3">
+    <w:abstractNumId w:val="1"/>
+  </w:num>
+  <w:num w:numId="4">
+    <w:abstractNumId w:val="4"/>
+  </w:num>
+  <w:num w:numId="5">
+    <w:abstractNumId w:val="2"/>
   </w:num>
 </w:numbering>
 </file>
@@ -1143,6 +2254,27 @@
       <w:sz w:val="16"/>
       <w:szCs w:val="16"/>
     </w:rPr>
+  </w:style>
+  <w:style w:type="character" w:styleId="Emphasis">
+    <w:name w:val="Emphasis"/>
+    <w:basedOn w:val="DefaultParagraphFont"/>
+    <w:uiPriority w:val="20"/>
+    <w:qFormat/>
+    <w:rsid w:val="0085310D"/>
+    <w:rPr>
+      <w:i/>
+      <w:iCs/>
+    </w:rPr>
+  </w:style>
+  <w:style w:type="character" w:customStyle="1" w:styleId="grame">
+    <w:name w:val="grame"/>
+    <w:basedOn w:val="DefaultParagraphFont"/>
+    <w:rsid w:val="0085310D"/>
+  </w:style>
+  <w:style w:type="character" w:customStyle="1" w:styleId="spelle">
+    <w:name w:val="spelle"/>
+    <w:basedOn w:val="DefaultParagraphFont"/>
+    <w:rsid w:val="0085310D"/>
   </w:style>
 </w:styles>
 </file>

</xml_diff>

<commit_message>
design decision section done
</commit_message>
<xml_diff>
--- a/DevelopmentDocument/BowFlexDesigners_develop.docx
+++ b/DevelopmentDocument/BowFlexDesigners_develop.docx
@@ -871,154 +871,1365 @@
     </w:p>
     <w:p>
       <w:pPr>
-        <w:rPr>
-          <w:rFonts w:ascii="Times New Roman" w:hAnsi="Times New Roman" w:cs="Times New Roman"/>
-          <w:sz w:val="24"/>
-          <w:szCs w:val="24"/>
-        </w:rPr>
-      </w:pPr>
-      <w:r>
-        <w:rPr>
-          <w:rFonts w:ascii="Times New Roman" w:hAnsi="Times New Roman" w:cs="Times New Roman"/>
-          <w:sz w:val="24"/>
-          <w:szCs w:val="24"/>
-        </w:rPr>
-        <w:tab/>
-      </w:r>
-      <w:r>
-        <w:rPr>
-          <w:rFonts w:ascii="Times New Roman" w:hAnsi="Times New Roman" w:cs="Times New Roman"/>
-          <w:sz w:val="24"/>
-          <w:szCs w:val="24"/>
-        </w:rPr>
-        <w:tab/>
-      </w:r>
-      <w:r>
-        <w:rPr>
-          <w:rFonts w:ascii="Times New Roman" w:hAnsi="Times New Roman" w:cs="Times New Roman"/>
-          <w:sz w:val="24"/>
-          <w:szCs w:val="24"/>
-        </w:rPr>
-        <w:tab/>
-      </w:r>
-      <w:r>
-        <w:rPr>
-          <w:rFonts w:ascii="Times New Roman" w:hAnsi="Times New Roman" w:cs="Times New Roman"/>
-          <w:sz w:val="24"/>
-          <w:szCs w:val="24"/>
-        </w:rPr>
-        <w:tab/>
-      </w:r>
-      <w:r>
-        <w:rPr>
-          <w:rFonts w:ascii="Times New Roman" w:hAnsi="Times New Roman" w:cs="Times New Roman"/>
-          <w:sz w:val="24"/>
-          <w:szCs w:val="24"/>
-        </w:rPr>
-        <w:tab/>
-      </w:r>
-      <w:r>
-        <w:rPr>
-          <w:rFonts w:ascii="Times New Roman" w:hAnsi="Times New Roman" w:cs="Times New Roman"/>
-          <w:sz w:val="24"/>
-          <w:szCs w:val="24"/>
-        </w:rPr>
-        <w:tab/>
-      </w:r>
-      <w:r>
-        <w:rPr>
-          <w:rFonts w:ascii="Times New Roman" w:hAnsi="Times New Roman" w:cs="Times New Roman"/>
-          <w:sz w:val="24"/>
-          <w:szCs w:val="24"/>
-        </w:rPr>
-        <w:tab/>
-      </w:r>
-      <w:r>
-        <w:rPr>
-          <w:rFonts w:ascii="Times New Roman" w:hAnsi="Times New Roman" w:cs="Times New Roman"/>
-          <w:sz w:val="24"/>
-          <w:szCs w:val="24"/>
-        </w:rPr>
-        <w:tab/>
-      </w:r>
-      <w:r>
-        <w:rPr>
-          <w:rFonts w:ascii="Times New Roman" w:hAnsi="Times New Roman" w:cs="Times New Roman"/>
-          <w:sz w:val="24"/>
-          <w:szCs w:val="24"/>
-        </w:rPr>
-        <w:tab/>
-      </w:r>
-    </w:p>
-    <w:p>
-      <w:pPr>
-        <w:ind w:left="720" w:firstLine="720"/>
-        <w:rPr>
-          <w:rFonts w:ascii="Times New Roman" w:hAnsi="Times New Roman" w:cs="Times New Roman"/>
-          <w:sz w:val="24"/>
-          <w:szCs w:val="24"/>
-        </w:rPr>
-      </w:pPr>
-    </w:p>
-    <w:p>
-      <w:pPr>
+        <w:ind w:left="360" w:firstLine="720"/>
+        <w:jc w:val="both"/>
+        <w:rPr>
+          <w:rFonts w:ascii="Times New Roman" w:hAnsi="Times New Roman" w:cs="Times New Roman"/>
+          <w:sz w:val="24"/>
+          <w:szCs w:val="24"/>
+        </w:rPr>
+      </w:pPr>
+      <w:r>
+        <w:rPr>
+          <w:rFonts w:ascii="Times New Roman" w:hAnsi="Times New Roman" w:cs="Times New Roman"/>
+          <w:sz w:val="24"/>
+          <w:szCs w:val="24"/>
+        </w:rPr>
+        <w:t xml:space="preserve">While designing the application and then in the implementation phase, we had to keep in mind the target users and the ten usability heuristics. So, the system was designed following the guidelines set by these heuristics, while keeping in mind the target user group. </w:t>
+      </w:r>
+      <w:r>
+        <w:rPr>
+          <w:rFonts w:ascii="Times New Roman" w:hAnsi="Times New Roman" w:cs="Times New Roman"/>
+          <w:sz w:val="24"/>
+          <w:szCs w:val="24"/>
+        </w:rPr>
+        <w:t>This section of the document “evaluates” the system, based on the ten heuristics and the user experience as a result of that.</w:t>
+      </w:r>
+    </w:p>
+    <w:p>
+      <w:pPr>
+        <w:ind w:left="360" w:firstLine="720"/>
+        <w:jc w:val="both"/>
+        <w:rPr>
+          <w:rFonts w:ascii="Times New Roman" w:hAnsi="Times New Roman" w:cs="Times New Roman"/>
+          <w:sz w:val="24"/>
+          <w:szCs w:val="24"/>
+        </w:rPr>
+      </w:pPr>
+      <w:r>
+        <w:rPr>
+          <w:rFonts w:ascii="Times New Roman" w:hAnsi="Times New Roman" w:cs="Times New Roman"/>
+          <w:sz w:val="24"/>
+          <w:szCs w:val="24"/>
+        </w:rPr>
+        <w:t xml:space="preserve">First of all, the requirements provided in the assignment had to be satisfied. We created a search “system”, that allows the user to search the news using Bing API. Of course the user doesn’t know about Bing API and doesn’t care. We also provide the user the opportunity to look at the news; they have searched for recently (in the current session). </w:t>
+      </w:r>
+    </w:p>
+    <w:p>
+      <w:pPr>
+        <w:ind w:left="360" w:firstLine="720"/>
+        <w:jc w:val="both"/>
+        <w:rPr>
+          <w:rFonts w:ascii="Times New Roman" w:hAnsi="Times New Roman" w:cs="Times New Roman"/>
+          <w:sz w:val="24"/>
+          <w:szCs w:val="24"/>
+        </w:rPr>
+      </w:pPr>
+      <w:r>
+        <w:rPr>
+          <w:rFonts w:ascii="Times New Roman" w:hAnsi="Times New Roman" w:cs="Times New Roman"/>
+          <w:sz w:val="24"/>
+          <w:szCs w:val="24"/>
+        </w:rPr>
+        <w:t>The user can choose from ten different topics to search for specific NEWS related to those specific topics. Also, we provide the users the opportunity to adjust the size of the “page”, since our target users group consists of people with the vision problems. To make it easier for all kinds of users, we have placed a horizontal slider next to the search bar. By sliding it, the user can change the size to their liking.</w:t>
+      </w:r>
+    </w:p>
+    <w:p>
+      <w:pPr>
+        <w:ind w:left="360" w:firstLine="720"/>
+        <w:jc w:val="both"/>
+        <w:rPr>
+          <w:rFonts w:ascii="Times New Roman" w:hAnsi="Times New Roman" w:cs="Times New Roman"/>
+          <w:sz w:val="24"/>
+          <w:szCs w:val="24"/>
+        </w:rPr>
+      </w:pPr>
+      <w:r>
+        <w:rPr>
+          <w:rFonts w:ascii="Times New Roman" w:hAnsi="Times New Roman" w:cs="Times New Roman"/>
+          <w:noProof/>
+          <w:sz w:val="24"/>
+          <w:szCs w:val="24"/>
+        </w:rPr>
+        <w:drawing>
+          <wp:anchor distT="0" distB="0" distL="114300" distR="114300" simplePos="0" relativeHeight="251659264" behindDoc="0" locked="0" layoutInCell="1" allowOverlap="1">
+            <wp:simplePos x="0" y="0"/>
+            <wp:positionH relativeFrom="column">
+              <wp:posOffset>85725</wp:posOffset>
+            </wp:positionH>
+            <wp:positionV relativeFrom="paragraph">
+              <wp:posOffset>3810</wp:posOffset>
+            </wp:positionV>
+            <wp:extent cx="5934075" cy="561975"/>
+            <wp:effectExtent l="19050" t="0" r="9525" b="0"/>
+            <wp:wrapThrough wrapText="bothSides">
+              <wp:wrapPolygon edited="0">
+                <wp:start x="-69" y="0"/>
+                <wp:lineTo x="-69" y="21234"/>
+                <wp:lineTo x="21635" y="21234"/>
+                <wp:lineTo x="21635" y="0"/>
+                <wp:lineTo x="-69" y="0"/>
+              </wp:wrapPolygon>
+            </wp:wrapThrough>
+            <wp:docPr id="7" name="Picture 7"/>
+            <wp:cNvGraphicFramePr>
+              <a:graphicFrameLocks xmlns:a="http://schemas.openxmlformats.org/drawingml/2006/main" noChangeAspect="1"/>
+            </wp:cNvGraphicFramePr>
+            <a:graphic xmlns:a="http://schemas.openxmlformats.org/drawingml/2006/main">
+              <a:graphicData uri="http://schemas.openxmlformats.org/drawingml/2006/picture">
+                <pic:pic xmlns:pic="http://schemas.openxmlformats.org/drawingml/2006/picture">
+                  <pic:nvPicPr>
+                    <pic:cNvPr id="0" name="Picture 7"/>
+                    <pic:cNvPicPr>
+                      <a:picLocks noChangeAspect="1" noChangeArrowheads="1"/>
+                    </pic:cNvPicPr>
+                  </pic:nvPicPr>
+                  <pic:blipFill>
+                    <a:blip r:embed="rId11" cstate="print"/>
+                    <a:srcRect/>
+                    <a:stretch>
+                      <a:fillRect/>
+                    </a:stretch>
+                  </pic:blipFill>
+                  <pic:spPr bwMode="auto">
+                    <a:xfrm>
+                      <a:off x="0" y="0"/>
+                      <a:ext cx="5934075" cy="561975"/>
+                    </a:xfrm>
+                    <a:prstGeom prst="rect">
+                      <a:avLst/>
+                    </a:prstGeom>
+                    <a:noFill/>
+                    <a:ln w="9525">
+                      <a:noFill/>
+                      <a:miter lim="800000"/>
+                      <a:headEnd/>
+                      <a:tailEnd/>
+                    </a:ln>
+                  </pic:spPr>
+                </pic:pic>
+              </a:graphicData>
+            </a:graphic>
+          </wp:anchor>
+        </w:drawing>
+      </w:r>
+      <w:r>
+        <w:rPr>
+          <w:rFonts w:ascii="Times New Roman" w:hAnsi="Times New Roman" w:cs="Times New Roman"/>
+          <w:sz w:val="24"/>
+          <w:szCs w:val="24"/>
+        </w:rPr>
+        <w:t>Now the document will list the ten usability heuristics and evaluate the “Big News” system, based on each heuristic</w:t>
+      </w:r>
+      <w:r>
+        <w:rPr>
+          <w:rFonts w:ascii="Times New Roman" w:hAnsi="Times New Roman" w:cs="Times New Roman"/>
+          <w:sz w:val="24"/>
+          <w:szCs w:val="24"/>
+        </w:rPr>
+        <w:t>.</w:t>
+      </w:r>
+    </w:p>
+    <w:p>
+      <w:pPr>
+        <w:pStyle w:val="ListParagraph"/>
         <w:numPr>
           <w:ilvl w:val="0"/>
-          <w:numId w:val="3"/>
+          <w:numId w:val="6"/>
         </w:numPr>
+        <w:jc w:val="both"/>
+        <w:rPr>
+          <w:rFonts w:ascii="Times New Roman" w:hAnsi="Times New Roman" w:cs="Times New Roman"/>
+          <w:sz w:val="24"/>
+          <w:szCs w:val="24"/>
+        </w:rPr>
+      </w:pPr>
+      <w:r>
+        <w:rPr>
+          <w:rFonts w:ascii="Times New Roman" w:hAnsi="Times New Roman" w:cs="Times New Roman"/>
+          <w:sz w:val="24"/>
+          <w:szCs w:val="24"/>
+        </w:rPr>
+        <w:t>Visibility of system status</w:t>
+      </w:r>
+    </w:p>
+    <w:p>
+      <w:pPr>
+        <w:ind w:left="720" w:firstLine="720"/>
+        <w:jc w:val="both"/>
+        <w:rPr>
+          <w:rFonts w:ascii="Times New Roman" w:hAnsi="Times New Roman" w:cs="Times New Roman"/>
+          <w:sz w:val="24"/>
+          <w:szCs w:val="24"/>
+        </w:rPr>
+      </w:pPr>
+      <w:r>
+        <w:rPr>
+          <w:rFonts w:ascii="Times New Roman" w:hAnsi="Times New Roman" w:cs="Times New Roman"/>
+          <w:sz w:val="24"/>
+          <w:szCs w:val="24"/>
+        </w:rPr>
+        <w:t>The “Big News” is a search system. When a user searches for something the results get shown on the screen, or the message comes up saying no results found for this search. Also, when user clicks on one of the links in the history view list, the selected “item” is highlighted to show the user, which “query” they are looking at.</w:t>
+      </w:r>
+    </w:p>
+    <w:p>
+      <w:pPr>
+        <w:ind w:left="720" w:firstLine="720"/>
+        <w:jc w:val="both"/>
+        <w:rPr>
+          <w:rFonts w:ascii="Times New Roman" w:hAnsi="Times New Roman" w:cs="Times New Roman"/>
+          <w:sz w:val="24"/>
+          <w:szCs w:val="24"/>
+        </w:rPr>
+      </w:pPr>
+      <w:r>
+        <w:rPr>
+          <w:rFonts w:ascii="Times New Roman" w:hAnsi="Times New Roman" w:cs="Times New Roman"/>
+          <w:noProof/>
+          <w:sz w:val="24"/>
+          <w:szCs w:val="24"/>
+        </w:rPr>
+        <w:drawing>
+          <wp:anchor distT="0" distB="0" distL="114300" distR="114300" simplePos="0" relativeHeight="251660288" behindDoc="0" locked="0" layoutInCell="1" allowOverlap="1">
+            <wp:simplePos x="0" y="0"/>
+            <wp:positionH relativeFrom="column">
+              <wp:posOffset>1666875</wp:posOffset>
+            </wp:positionH>
+            <wp:positionV relativeFrom="paragraph">
+              <wp:posOffset>26035</wp:posOffset>
+            </wp:positionV>
+            <wp:extent cx="2000250" cy="2257425"/>
+            <wp:effectExtent l="19050" t="0" r="0" b="0"/>
+            <wp:wrapThrough wrapText="bothSides">
+              <wp:wrapPolygon edited="0">
+                <wp:start x="-206" y="0"/>
+                <wp:lineTo x="-206" y="21509"/>
+                <wp:lineTo x="21600" y="21509"/>
+                <wp:lineTo x="21600" y="0"/>
+                <wp:lineTo x="-206" y="0"/>
+              </wp:wrapPolygon>
+            </wp:wrapThrough>
+            <wp:docPr id="8" name="Picture 8"/>
+            <wp:cNvGraphicFramePr>
+              <a:graphicFrameLocks xmlns:a="http://schemas.openxmlformats.org/drawingml/2006/main" noChangeAspect="1"/>
+            </wp:cNvGraphicFramePr>
+            <a:graphic xmlns:a="http://schemas.openxmlformats.org/drawingml/2006/main">
+              <a:graphicData uri="http://schemas.openxmlformats.org/drawingml/2006/picture">
+                <pic:pic xmlns:pic="http://schemas.openxmlformats.org/drawingml/2006/picture">
+                  <pic:nvPicPr>
+                    <pic:cNvPr id="0" name="Picture 8"/>
+                    <pic:cNvPicPr>
+                      <a:picLocks noChangeAspect="1" noChangeArrowheads="1"/>
+                    </pic:cNvPicPr>
+                  </pic:nvPicPr>
+                  <pic:blipFill>
+                    <a:blip r:embed="rId12" cstate="print"/>
+                    <a:srcRect/>
+                    <a:stretch>
+                      <a:fillRect/>
+                    </a:stretch>
+                  </pic:blipFill>
+                  <pic:spPr bwMode="auto">
+                    <a:xfrm>
+                      <a:off x="0" y="0"/>
+                      <a:ext cx="2000250" cy="2257425"/>
+                    </a:xfrm>
+                    <a:prstGeom prst="rect">
+                      <a:avLst/>
+                    </a:prstGeom>
+                    <a:noFill/>
+                    <a:ln w="9525">
+                      <a:noFill/>
+                      <a:miter lim="800000"/>
+                      <a:headEnd/>
+                      <a:tailEnd/>
+                    </a:ln>
+                  </pic:spPr>
+                </pic:pic>
+              </a:graphicData>
+            </a:graphic>
+          </wp:anchor>
+        </w:drawing>
+      </w:r>
+    </w:p>
+    <w:p>
+      <w:pPr>
+        <w:ind w:left="720" w:firstLine="720"/>
+        <w:jc w:val="both"/>
+        <w:rPr>
+          <w:rFonts w:ascii="Times New Roman" w:hAnsi="Times New Roman" w:cs="Times New Roman"/>
+          <w:sz w:val="24"/>
+          <w:szCs w:val="24"/>
+        </w:rPr>
+      </w:pPr>
+    </w:p>
+    <w:p>
+      <w:pPr>
+        <w:ind w:left="720" w:firstLine="720"/>
+        <w:jc w:val="both"/>
+        <w:rPr>
+          <w:rFonts w:ascii="Times New Roman" w:hAnsi="Times New Roman" w:cs="Times New Roman"/>
+          <w:sz w:val="24"/>
+          <w:szCs w:val="24"/>
+        </w:rPr>
+      </w:pPr>
+    </w:p>
+    <w:p>
+      <w:pPr>
+        <w:ind w:left="720" w:firstLine="720"/>
+        <w:jc w:val="both"/>
+        <w:rPr>
+          <w:rFonts w:ascii="Times New Roman" w:hAnsi="Times New Roman" w:cs="Times New Roman"/>
+          <w:sz w:val="24"/>
+          <w:szCs w:val="24"/>
+        </w:rPr>
+      </w:pPr>
+    </w:p>
+    <w:p>
+      <w:pPr>
+        <w:ind w:left="720" w:firstLine="720"/>
+        <w:jc w:val="both"/>
+        <w:rPr>
+          <w:rFonts w:ascii="Times New Roman" w:hAnsi="Times New Roman" w:cs="Times New Roman"/>
+          <w:sz w:val="24"/>
+          <w:szCs w:val="24"/>
+        </w:rPr>
+      </w:pPr>
+    </w:p>
+    <w:p>
+      <w:pPr>
+        <w:ind w:left="720" w:firstLine="720"/>
+        <w:jc w:val="both"/>
+        <w:rPr>
+          <w:rFonts w:ascii="Times New Roman" w:hAnsi="Times New Roman" w:cs="Times New Roman"/>
+          <w:sz w:val="24"/>
+          <w:szCs w:val="24"/>
+        </w:rPr>
+      </w:pPr>
+    </w:p>
+    <w:p>
+      <w:pPr>
+        <w:ind w:left="720" w:firstLine="720"/>
+        <w:jc w:val="both"/>
+        <w:rPr>
+          <w:rFonts w:ascii="Times New Roman" w:hAnsi="Times New Roman" w:cs="Times New Roman"/>
+          <w:sz w:val="24"/>
+          <w:szCs w:val="24"/>
+        </w:rPr>
+      </w:pPr>
+    </w:p>
+    <w:p>
+      <w:pPr>
+        <w:pStyle w:val="ListParagraph"/>
+        <w:numPr>
+          <w:ilvl w:val="0"/>
+          <w:numId w:val="6"/>
+        </w:numPr>
+        <w:rPr>
+          <w:rFonts w:ascii="Times New Roman" w:hAnsi="Times New Roman" w:cs="Times New Roman"/>
+          <w:sz w:val="24"/>
+          <w:szCs w:val="24"/>
+        </w:rPr>
+      </w:pPr>
+      <w:r>
+        <w:rPr>
+          <w:rFonts w:ascii="Times New Roman" w:hAnsi="Times New Roman" w:cs="Times New Roman"/>
+          <w:sz w:val="24"/>
+          <w:szCs w:val="24"/>
+        </w:rPr>
+        <w:lastRenderedPageBreak/>
+        <w:t>Match between system and the real world</w:t>
+      </w:r>
+    </w:p>
+    <w:p>
+      <w:pPr>
+        <w:ind w:left="720" w:firstLine="720"/>
+        <w:jc w:val="both"/>
+        <w:rPr>
+          <w:rFonts w:ascii="Times New Roman" w:hAnsi="Times New Roman" w:cs="Times New Roman"/>
+          <w:sz w:val="24"/>
+          <w:szCs w:val="24"/>
+        </w:rPr>
+      </w:pPr>
+      <w:r>
+        <w:rPr>
+          <w:rFonts w:ascii="Times New Roman" w:hAnsi="Times New Roman" w:cs="Times New Roman"/>
+          <w:noProof/>
+          <w:sz w:val="24"/>
+          <w:szCs w:val="24"/>
+        </w:rPr>
+        <w:drawing>
+          <wp:anchor distT="0" distB="0" distL="114300" distR="114300" simplePos="0" relativeHeight="251662336" behindDoc="0" locked="0" layoutInCell="1" allowOverlap="1">
+            <wp:simplePos x="0" y="0"/>
+            <wp:positionH relativeFrom="column">
+              <wp:posOffset>76200</wp:posOffset>
+            </wp:positionH>
+            <wp:positionV relativeFrom="paragraph">
+              <wp:posOffset>709930</wp:posOffset>
+            </wp:positionV>
+            <wp:extent cx="5934075" cy="561975"/>
+            <wp:effectExtent l="19050" t="0" r="9525" b="0"/>
+            <wp:wrapThrough wrapText="bothSides">
+              <wp:wrapPolygon edited="0">
+                <wp:start x="-69" y="0"/>
+                <wp:lineTo x="-69" y="21234"/>
+                <wp:lineTo x="21635" y="21234"/>
+                <wp:lineTo x="21635" y="0"/>
+                <wp:lineTo x="-69" y="0"/>
+              </wp:wrapPolygon>
+            </wp:wrapThrough>
+            <wp:docPr id="3" name="Picture 7"/>
+            <wp:cNvGraphicFramePr>
+              <a:graphicFrameLocks xmlns:a="http://schemas.openxmlformats.org/drawingml/2006/main" noChangeAspect="1"/>
+            </wp:cNvGraphicFramePr>
+            <a:graphic xmlns:a="http://schemas.openxmlformats.org/drawingml/2006/main">
+              <a:graphicData uri="http://schemas.openxmlformats.org/drawingml/2006/picture">
+                <pic:pic xmlns:pic="http://schemas.openxmlformats.org/drawingml/2006/picture">
+                  <pic:nvPicPr>
+                    <pic:cNvPr id="0" name="Picture 7"/>
+                    <pic:cNvPicPr>
+                      <a:picLocks noChangeAspect="1" noChangeArrowheads="1"/>
+                    </pic:cNvPicPr>
+                  </pic:nvPicPr>
+                  <pic:blipFill>
+                    <a:blip r:embed="rId11" cstate="print"/>
+                    <a:srcRect/>
+                    <a:stretch>
+                      <a:fillRect/>
+                    </a:stretch>
+                  </pic:blipFill>
+                  <pic:spPr bwMode="auto">
+                    <a:xfrm>
+                      <a:off x="0" y="0"/>
+                      <a:ext cx="5934075" cy="561975"/>
+                    </a:xfrm>
+                    <a:prstGeom prst="rect">
+                      <a:avLst/>
+                    </a:prstGeom>
+                    <a:noFill/>
+                    <a:ln w="9525">
+                      <a:noFill/>
+                      <a:miter lim="800000"/>
+                      <a:headEnd/>
+                      <a:tailEnd/>
+                    </a:ln>
+                  </pic:spPr>
+                </pic:pic>
+              </a:graphicData>
+            </a:graphic>
+          </wp:anchor>
+        </w:drawing>
+      </w:r>
+      <w:r>
+        <w:rPr>
+          <w:rFonts w:ascii="Times New Roman" w:hAnsi="Times New Roman" w:cs="Times New Roman"/>
+          <w:sz w:val="24"/>
+          <w:szCs w:val="24"/>
+        </w:rPr>
+        <w:t>All the terms used in the “category list” and anywhere else on the system are easy to understand for anyone, who can read and understand English. The headings are clear and the same as used in the news papers, etc. Rest is pretty simple.</w:t>
+      </w:r>
+    </w:p>
+    <w:p>
+      <w:pPr>
+        <w:pStyle w:val="ListParagraph"/>
+        <w:numPr>
+          <w:ilvl w:val="0"/>
+          <w:numId w:val="6"/>
+        </w:numPr>
+        <w:jc w:val="both"/>
+        <w:rPr>
+          <w:rFonts w:ascii="Times New Roman" w:hAnsi="Times New Roman" w:cs="Times New Roman"/>
+          <w:sz w:val="24"/>
+          <w:szCs w:val="24"/>
+        </w:rPr>
+      </w:pPr>
+      <w:r>
+        <w:rPr>
+          <w:rFonts w:ascii="Times New Roman" w:hAnsi="Times New Roman" w:cs="Times New Roman"/>
+          <w:sz w:val="24"/>
+          <w:szCs w:val="24"/>
+        </w:rPr>
+        <w:t>User control and freedom</w:t>
+      </w:r>
+    </w:p>
+    <w:p>
+      <w:pPr>
+        <w:ind w:left="720" w:firstLine="720"/>
+        <w:jc w:val="both"/>
+        <w:rPr>
+          <w:rFonts w:ascii="Times New Roman" w:hAnsi="Times New Roman" w:cs="Times New Roman"/>
+          <w:sz w:val="24"/>
+          <w:szCs w:val="24"/>
+        </w:rPr>
+      </w:pPr>
+      <w:r>
+        <w:rPr>
+          <w:rFonts w:ascii="Times New Roman" w:hAnsi="Times New Roman" w:cs="Times New Roman"/>
+          <w:noProof/>
+          <w:sz w:val="24"/>
+          <w:szCs w:val="24"/>
+        </w:rPr>
+        <w:drawing>
+          <wp:anchor distT="0" distB="0" distL="114300" distR="114300" simplePos="0" relativeHeight="251663360" behindDoc="0" locked="0" layoutInCell="1" allowOverlap="1">
+            <wp:simplePos x="0" y="0"/>
+            <wp:positionH relativeFrom="column">
+              <wp:posOffset>752475</wp:posOffset>
+            </wp:positionH>
+            <wp:positionV relativeFrom="paragraph">
+              <wp:posOffset>2053590</wp:posOffset>
+            </wp:positionV>
+            <wp:extent cx="2085975" cy="923925"/>
+            <wp:effectExtent l="19050" t="0" r="9525" b="0"/>
+            <wp:wrapThrough wrapText="bothSides">
+              <wp:wrapPolygon edited="0">
+                <wp:start x="-197" y="0"/>
+                <wp:lineTo x="-197" y="21377"/>
+                <wp:lineTo x="21699" y="21377"/>
+                <wp:lineTo x="21699" y="0"/>
+                <wp:lineTo x="-197" y="0"/>
+              </wp:wrapPolygon>
+            </wp:wrapThrough>
+            <wp:docPr id="9" name="Picture 9"/>
+            <wp:cNvGraphicFramePr>
+              <a:graphicFrameLocks xmlns:a="http://schemas.openxmlformats.org/drawingml/2006/main" noChangeAspect="1"/>
+            </wp:cNvGraphicFramePr>
+            <a:graphic xmlns:a="http://schemas.openxmlformats.org/drawingml/2006/main">
+              <a:graphicData uri="http://schemas.openxmlformats.org/drawingml/2006/picture">
+                <pic:pic xmlns:pic="http://schemas.openxmlformats.org/drawingml/2006/picture">
+                  <pic:nvPicPr>
+                    <pic:cNvPr id="0" name="Picture 9"/>
+                    <pic:cNvPicPr>
+                      <a:picLocks noChangeAspect="1" noChangeArrowheads="1"/>
+                    </pic:cNvPicPr>
+                  </pic:nvPicPr>
+                  <pic:blipFill>
+                    <a:blip r:embed="rId13" cstate="print"/>
+                    <a:srcRect/>
+                    <a:stretch>
+                      <a:fillRect/>
+                    </a:stretch>
+                  </pic:blipFill>
+                  <pic:spPr bwMode="auto">
+                    <a:xfrm>
+                      <a:off x="0" y="0"/>
+                      <a:ext cx="2085975" cy="923925"/>
+                    </a:xfrm>
+                    <a:prstGeom prst="rect">
+                      <a:avLst/>
+                    </a:prstGeom>
+                    <a:noFill/>
+                    <a:ln w="9525">
+                      <a:noFill/>
+                      <a:miter lim="800000"/>
+                      <a:headEnd/>
+                      <a:tailEnd/>
+                    </a:ln>
+                  </pic:spPr>
+                </pic:pic>
+              </a:graphicData>
+            </a:graphic>
+          </wp:anchor>
+        </w:drawing>
+      </w:r>
+      <w:r>
+        <w:rPr>
+          <w:rFonts w:ascii="Times New Roman" w:hAnsi="Times New Roman" w:cs="Times New Roman"/>
+          <w:noProof/>
+          <w:sz w:val="24"/>
+          <w:szCs w:val="24"/>
+        </w:rPr>
+        <w:drawing>
+          <wp:anchor distT="0" distB="0" distL="114300" distR="114300" simplePos="0" relativeHeight="251664384" behindDoc="0" locked="0" layoutInCell="1" allowOverlap="1">
+            <wp:simplePos x="0" y="0"/>
+            <wp:positionH relativeFrom="column">
+              <wp:posOffset>3600450</wp:posOffset>
+            </wp:positionH>
+            <wp:positionV relativeFrom="paragraph">
+              <wp:posOffset>2053590</wp:posOffset>
+            </wp:positionV>
+            <wp:extent cx="1876425" cy="923925"/>
+            <wp:effectExtent l="19050" t="0" r="9525" b="0"/>
+            <wp:wrapThrough wrapText="bothSides">
+              <wp:wrapPolygon edited="0">
+                <wp:start x="-219" y="0"/>
+                <wp:lineTo x="-219" y="21377"/>
+                <wp:lineTo x="21710" y="21377"/>
+                <wp:lineTo x="21710" y="0"/>
+                <wp:lineTo x="-219" y="0"/>
+              </wp:wrapPolygon>
+            </wp:wrapThrough>
+            <wp:docPr id="10" name="Picture 10"/>
+            <wp:cNvGraphicFramePr>
+              <a:graphicFrameLocks xmlns:a="http://schemas.openxmlformats.org/drawingml/2006/main" noChangeAspect="1"/>
+            </wp:cNvGraphicFramePr>
+            <a:graphic xmlns:a="http://schemas.openxmlformats.org/drawingml/2006/main">
+              <a:graphicData uri="http://schemas.openxmlformats.org/drawingml/2006/picture">
+                <pic:pic xmlns:pic="http://schemas.openxmlformats.org/drawingml/2006/picture">
+                  <pic:nvPicPr>
+                    <pic:cNvPr id="0" name="Picture 10"/>
+                    <pic:cNvPicPr>
+                      <a:picLocks noChangeAspect="1" noChangeArrowheads="1"/>
+                    </pic:cNvPicPr>
+                  </pic:nvPicPr>
+                  <pic:blipFill>
+                    <a:blip r:embed="rId14" cstate="print"/>
+                    <a:srcRect/>
+                    <a:stretch>
+                      <a:fillRect/>
+                    </a:stretch>
+                  </pic:blipFill>
+                  <pic:spPr bwMode="auto">
+                    <a:xfrm>
+                      <a:off x="0" y="0"/>
+                      <a:ext cx="1876425" cy="923925"/>
+                    </a:xfrm>
+                    <a:prstGeom prst="rect">
+                      <a:avLst/>
+                    </a:prstGeom>
+                    <a:noFill/>
+                    <a:ln w="9525">
+                      <a:noFill/>
+                      <a:miter lim="800000"/>
+                      <a:headEnd/>
+                      <a:tailEnd/>
+                    </a:ln>
+                  </pic:spPr>
+                </pic:pic>
+              </a:graphicData>
+            </a:graphic>
+          </wp:anchor>
+        </w:drawing>
+      </w:r>
+      <w:r>
+        <w:rPr>
+          <w:rFonts w:ascii="Times New Roman" w:hAnsi="Times New Roman" w:cs="Times New Roman"/>
+          <w:sz w:val="24"/>
+          <w:szCs w:val="24"/>
+        </w:rPr>
+        <w:t>The entire process for Big News is on “one” page inside the browser. As far as the navigation within the search queries is concerned, the user is provided with the next and previous buttons to maneuver through the search results. Also the “Previous Searches” has a list on previous search results that the user can look at. If the user double clicks on a “NEWS item”, they navigate away from the “Big NEWS” in a separate window, the original window in there unchanged. After reading the complete story, the user can simple close that window and start looking at the other news inside BigNews.</w:t>
+      </w:r>
+      <w:r>
+        <w:rPr>
+          <w:rFonts w:ascii="Times New Roman" w:hAnsi="Times New Roman" w:cs="Times New Roman"/>
+          <w:sz w:val="24"/>
+          <w:szCs w:val="24"/>
+        </w:rPr>
+        <w:t xml:space="preserve"> </w:t>
+      </w:r>
+      <w:r>
+        <w:rPr>
+          <w:rFonts w:ascii="Times New Roman" w:hAnsi="Times New Roman" w:cs="Times New Roman"/>
+          <w:sz w:val="24"/>
+          <w:szCs w:val="24"/>
+        </w:rPr>
+        <w:t>Even with the category selection at the top. The search term remains in the search box, until it is overwritten, so to change the category for search, simply choose one of the eleven option</w:t>
+      </w:r>
+      <w:r>
+        <w:rPr>
+          <w:rFonts w:ascii="Times New Roman" w:hAnsi="Times New Roman" w:cs="Times New Roman"/>
+          <w:sz w:val="24"/>
+          <w:szCs w:val="24"/>
+        </w:rPr>
+        <w:t>s</w:t>
+      </w:r>
+      <w:r>
+        <w:rPr>
+          <w:rFonts w:ascii="Times New Roman" w:hAnsi="Times New Roman" w:cs="Times New Roman"/>
+          <w:sz w:val="24"/>
+          <w:szCs w:val="24"/>
+        </w:rPr>
+        <w:t xml:space="preserve"> and click search.</w:t>
+      </w:r>
+    </w:p>
+    <w:p>
+      <w:pPr>
+        <w:ind w:left="720" w:firstLine="720"/>
+        <w:jc w:val="both"/>
+        <w:rPr>
+          <w:rFonts w:ascii="Times New Roman" w:hAnsi="Times New Roman" w:cs="Times New Roman"/>
+          <w:sz w:val="24"/>
+          <w:szCs w:val="24"/>
+        </w:rPr>
+      </w:pPr>
+      <w:r>
+        <w:rPr>
+          <w:rFonts w:ascii="Times New Roman" w:hAnsi="Times New Roman" w:cs="Times New Roman"/>
+          <w:sz w:val="24"/>
+          <w:szCs w:val="24"/>
+        </w:rPr>
+        <w:t xml:space="preserve"> </w:t>
+      </w:r>
+    </w:p>
+    <w:p>
+      <w:pPr>
+        <w:ind w:left="720" w:firstLine="720"/>
+        <w:jc w:val="both"/>
+        <w:rPr>
+          <w:rFonts w:ascii="Times New Roman" w:hAnsi="Times New Roman" w:cs="Times New Roman"/>
+          <w:sz w:val="24"/>
+          <w:szCs w:val="24"/>
+        </w:rPr>
+      </w:pPr>
+    </w:p>
+    <w:p>
+      <w:pPr>
+        <w:ind w:left="720" w:firstLine="720"/>
+        <w:jc w:val="both"/>
+        <w:rPr>
+          <w:rFonts w:ascii="Times New Roman" w:hAnsi="Times New Roman" w:cs="Times New Roman"/>
+          <w:sz w:val="24"/>
+          <w:szCs w:val="24"/>
+        </w:rPr>
+      </w:pPr>
+    </w:p>
+    <w:p>
+      <w:pPr>
+        <w:pStyle w:val="ListParagraph"/>
+        <w:numPr>
+          <w:ilvl w:val="0"/>
+          <w:numId w:val="6"/>
+        </w:numPr>
+        <w:jc w:val="both"/>
+        <w:rPr>
+          <w:rFonts w:ascii="Times New Roman" w:hAnsi="Times New Roman" w:cs="Times New Roman"/>
+          <w:sz w:val="24"/>
+          <w:szCs w:val="24"/>
+        </w:rPr>
+      </w:pPr>
+      <w:r>
+        <w:rPr>
+          <w:rFonts w:ascii="Times New Roman" w:hAnsi="Times New Roman" w:cs="Times New Roman"/>
+          <w:sz w:val="24"/>
+          <w:szCs w:val="24"/>
+        </w:rPr>
+        <w:t>Consistency and standards</w:t>
+      </w:r>
+    </w:p>
+    <w:p>
+      <w:pPr>
+        <w:ind w:left="720" w:firstLine="720"/>
+        <w:jc w:val="both"/>
+        <w:rPr>
+          <w:rFonts w:ascii="Times New Roman" w:hAnsi="Times New Roman" w:cs="Times New Roman"/>
+          <w:sz w:val="24"/>
+          <w:szCs w:val="24"/>
+        </w:rPr>
+      </w:pPr>
+      <w:r>
+        <w:rPr>
+          <w:rFonts w:ascii="Times New Roman" w:hAnsi="Times New Roman" w:cs="Times New Roman"/>
+          <w:sz w:val="24"/>
+          <w:szCs w:val="24"/>
+        </w:rPr>
+        <w:t>Big News follows the standards for any search engine. The search button, the headings for each result and the “Headlines” heading all follow the basic standards, for a news search engine. There is no “fancy” terminology used in BigNews. Everything is plain and simple.</w:t>
+      </w:r>
+    </w:p>
+    <w:p>
+      <w:pPr>
+        <w:pStyle w:val="ListParagraph"/>
+        <w:numPr>
+          <w:ilvl w:val="0"/>
+          <w:numId w:val="6"/>
+        </w:numPr>
+        <w:jc w:val="both"/>
+        <w:rPr>
+          <w:rFonts w:ascii="Times New Roman" w:hAnsi="Times New Roman" w:cs="Times New Roman"/>
+          <w:sz w:val="24"/>
+          <w:szCs w:val="24"/>
+        </w:rPr>
+      </w:pPr>
+      <w:r>
+        <w:rPr>
+          <w:rFonts w:ascii="Times New Roman" w:hAnsi="Times New Roman" w:cs="Times New Roman"/>
+          <w:sz w:val="24"/>
+          <w:szCs w:val="24"/>
+        </w:rPr>
+        <w:t>Error prevention</w:t>
+      </w:r>
+    </w:p>
+    <w:p>
+      <w:pPr>
+        <w:ind w:left="720" w:firstLine="720"/>
+        <w:jc w:val="both"/>
+        <w:rPr>
+          <w:rFonts w:ascii="Times New Roman" w:hAnsi="Times New Roman" w:cs="Times New Roman"/>
+          <w:sz w:val="24"/>
+          <w:szCs w:val="24"/>
+        </w:rPr>
+      </w:pPr>
+      <w:r>
+        <w:rPr>
+          <w:rFonts w:ascii="Times New Roman" w:hAnsi="Times New Roman" w:cs="Times New Roman"/>
+          <w:sz w:val="24"/>
+          <w:szCs w:val="24"/>
+        </w:rPr>
+        <w:t xml:space="preserve">Because of its simplicity, BigNews makes it very hard for the users to make errors. The possible “errors” are in search terms. </w:t>
+      </w:r>
+      <w:r>
+        <w:rPr>
+          <w:rFonts w:ascii="Times New Roman" w:hAnsi="Times New Roman" w:cs="Times New Roman"/>
+          <w:sz w:val="24"/>
+          <w:szCs w:val="24"/>
+        </w:rPr>
+        <w:t>BigNews doesn’t autocorrect the terms, for that is not the required feature of the system. Other than that, there is minimal possibility of users committing errors.</w:t>
+      </w:r>
+    </w:p>
+    <w:p>
+      <w:pPr>
+        <w:ind w:left="720" w:firstLine="720"/>
+        <w:jc w:val="both"/>
+        <w:rPr>
+          <w:rFonts w:ascii="Times New Roman" w:hAnsi="Times New Roman" w:cs="Times New Roman"/>
+          <w:sz w:val="24"/>
+          <w:szCs w:val="24"/>
+        </w:rPr>
+      </w:pPr>
+    </w:p>
+    <w:p>
+      <w:pPr>
+        <w:pStyle w:val="ListParagraph"/>
+        <w:numPr>
+          <w:ilvl w:val="0"/>
+          <w:numId w:val="6"/>
+        </w:numPr>
+        <w:jc w:val="both"/>
+        <w:rPr>
+          <w:rFonts w:ascii="Times New Roman" w:hAnsi="Times New Roman" w:cs="Times New Roman"/>
+          <w:sz w:val="24"/>
+          <w:szCs w:val="24"/>
+        </w:rPr>
+      </w:pPr>
+      <w:r>
+        <w:rPr>
+          <w:rFonts w:ascii="Times New Roman" w:hAnsi="Times New Roman" w:cs="Times New Roman"/>
+          <w:sz w:val="24"/>
+          <w:szCs w:val="24"/>
+        </w:rPr>
+        <w:lastRenderedPageBreak/>
+        <w:t>Recognition rather than recall</w:t>
+      </w:r>
+    </w:p>
+    <w:p>
+      <w:pPr>
+        <w:ind w:left="720" w:firstLine="720"/>
+        <w:jc w:val="both"/>
+        <w:rPr>
+          <w:rFonts w:ascii="Times New Roman" w:hAnsi="Times New Roman" w:cs="Times New Roman"/>
+          <w:sz w:val="24"/>
+          <w:szCs w:val="24"/>
+        </w:rPr>
+      </w:pPr>
+      <w:r>
+        <w:rPr>
+          <w:rFonts w:ascii="Times New Roman" w:hAnsi="Times New Roman" w:cs="Times New Roman"/>
+          <w:noProof/>
+          <w:sz w:val="24"/>
+          <w:szCs w:val="24"/>
+        </w:rPr>
+        <w:drawing>
+          <wp:anchor distT="0" distB="0" distL="114300" distR="114300" simplePos="0" relativeHeight="251666432" behindDoc="0" locked="0" layoutInCell="1" allowOverlap="1">
+            <wp:simplePos x="0" y="0"/>
+            <wp:positionH relativeFrom="column">
+              <wp:posOffset>352425</wp:posOffset>
+            </wp:positionH>
+            <wp:positionV relativeFrom="paragraph">
+              <wp:posOffset>1424305</wp:posOffset>
+            </wp:positionV>
+            <wp:extent cx="5934075" cy="561975"/>
+            <wp:effectExtent l="19050" t="0" r="9525" b="0"/>
+            <wp:wrapThrough wrapText="bothSides">
+              <wp:wrapPolygon edited="0">
+                <wp:start x="-69" y="0"/>
+                <wp:lineTo x="-69" y="21234"/>
+                <wp:lineTo x="21635" y="21234"/>
+                <wp:lineTo x="21635" y="0"/>
+                <wp:lineTo x="-69" y="0"/>
+              </wp:wrapPolygon>
+            </wp:wrapThrough>
+            <wp:docPr id="4" name="Picture 7"/>
+            <wp:cNvGraphicFramePr>
+              <a:graphicFrameLocks xmlns:a="http://schemas.openxmlformats.org/drawingml/2006/main" noChangeAspect="1"/>
+            </wp:cNvGraphicFramePr>
+            <a:graphic xmlns:a="http://schemas.openxmlformats.org/drawingml/2006/main">
+              <a:graphicData uri="http://schemas.openxmlformats.org/drawingml/2006/picture">
+                <pic:pic xmlns:pic="http://schemas.openxmlformats.org/drawingml/2006/picture">
+                  <pic:nvPicPr>
+                    <pic:cNvPr id="0" name="Picture 7"/>
+                    <pic:cNvPicPr>
+                      <a:picLocks noChangeAspect="1" noChangeArrowheads="1"/>
+                    </pic:cNvPicPr>
+                  </pic:nvPicPr>
+                  <pic:blipFill>
+                    <a:blip r:embed="rId11" cstate="print"/>
+                    <a:srcRect/>
+                    <a:stretch>
+                      <a:fillRect/>
+                    </a:stretch>
+                  </pic:blipFill>
+                  <pic:spPr bwMode="auto">
+                    <a:xfrm>
+                      <a:off x="0" y="0"/>
+                      <a:ext cx="5934075" cy="561975"/>
+                    </a:xfrm>
+                    <a:prstGeom prst="rect">
+                      <a:avLst/>
+                    </a:prstGeom>
+                    <a:noFill/>
+                    <a:ln w="9525">
+                      <a:noFill/>
+                      <a:miter lim="800000"/>
+                      <a:headEnd/>
+                      <a:tailEnd/>
+                    </a:ln>
+                  </pic:spPr>
+                </pic:pic>
+              </a:graphicData>
+            </a:graphic>
+          </wp:anchor>
+        </w:drawing>
+      </w:r>
+      <w:r>
+        <w:rPr>
+          <w:rFonts w:ascii="Times New Roman" w:hAnsi="Times New Roman" w:cs="Times New Roman"/>
+          <w:sz w:val="24"/>
+          <w:szCs w:val="24"/>
+        </w:rPr>
+        <w:t xml:space="preserve">One beauty Big News is its simplicity. Even in its simplicity, Big News provides a lot of functionality to its users. However, because it is so simple, it allows the users to do whatever they want, without asking them to remember a lot. </w:t>
+      </w:r>
+      <w:r>
+        <w:rPr>
+          <w:rFonts w:ascii="Times New Roman" w:hAnsi="Times New Roman" w:cs="Times New Roman"/>
+          <w:sz w:val="24"/>
+          <w:szCs w:val="24"/>
+        </w:rPr>
+        <w:t>The possible categories of search are visible to the users. A user can choose any one just by clicking on it. Also the previous searches for the session are all visible on the right side. The user can simply click on any one to see the results for that query. Everything is there in front of the users.</w:t>
+      </w:r>
+    </w:p>
+    <w:p>
+      <w:pPr>
+        <w:ind w:left="720" w:firstLine="720"/>
+        <w:jc w:val="both"/>
+        <w:rPr>
+          <w:rFonts w:ascii="Times New Roman" w:hAnsi="Times New Roman" w:cs="Times New Roman"/>
+          <w:sz w:val="24"/>
+          <w:szCs w:val="24"/>
+        </w:rPr>
+      </w:pPr>
+    </w:p>
+    <w:p>
+      <w:pPr>
+        <w:ind w:left="720" w:firstLine="720"/>
+        <w:jc w:val="both"/>
+        <w:rPr>
+          <w:rFonts w:ascii="Times New Roman" w:hAnsi="Times New Roman" w:cs="Times New Roman"/>
+          <w:sz w:val="24"/>
+          <w:szCs w:val="24"/>
+        </w:rPr>
+      </w:pPr>
+    </w:p>
+    <w:p>
+      <w:pPr>
+        <w:ind w:left="720" w:firstLine="720"/>
+        <w:jc w:val="both"/>
+        <w:rPr>
+          <w:rFonts w:ascii="Times New Roman" w:hAnsi="Times New Roman" w:cs="Times New Roman"/>
+          <w:sz w:val="24"/>
+          <w:szCs w:val="24"/>
+        </w:rPr>
+      </w:pPr>
+      <w:r>
+        <w:rPr>
+          <w:rFonts w:ascii="Times New Roman" w:hAnsi="Times New Roman" w:cs="Times New Roman"/>
+          <w:noProof/>
+          <w:sz w:val="24"/>
+          <w:szCs w:val="24"/>
+        </w:rPr>
+        <w:drawing>
+          <wp:anchor distT="0" distB="0" distL="114300" distR="114300" simplePos="0" relativeHeight="251668480" behindDoc="0" locked="0" layoutInCell="1" allowOverlap="1">
+            <wp:simplePos x="0" y="0"/>
+            <wp:positionH relativeFrom="column">
+              <wp:posOffset>2105025</wp:posOffset>
+            </wp:positionH>
+            <wp:positionV relativeFrom="paragraph">
+              <wp:posOffset>269240</wp:posOffset>
+            </wp:positionV>
+            <wp:extent cx="1876425" cy="923925"/>
+            <wp:effectExtent l="19050" t="0" r="9525" b="0"/>
+            <wp:wrapThrough wrapText="bothSides">
+              <wp:wrapPolygon edited="0">
+                <wp:start x="-219" y="0"/>
+                <wp:lineTo x="-219" y="21377"/>
+                <wp:lineTo x="21710" y="21377"/>
+                <wp:lineTo x="21710" y="0"/>
+                <wp:lineTo x="-219" y="0"/>
+              </wp:wrapPolygon>
+            </wp:wrapThrough>
+            <wp:docPr id="5" name="Picture 10"/>
+            <wp:cNvGraphicFramePr>
+              <a:graphicFrameLocks xmlns:a="http://schemas.openxmlformats.org/drawingml/2006/main" noChangeAspect="1"/>
+            </wp:cNvGraphicFramePr>
+            <a:graphic xmlns:a="http://schemas.openxmlformats.org/drawingml/2006/main">
+              <a:graphicData uri="http://schemas.openxmlformats.org/drawingml/2006/picture">
+                <pic:pic xmlns:pic="http://schemas.openxmlformats.org/drawingml/2006/picture">
+                  <pic:nvPicPr>
+                    <pic:cNvPr id="0" name="Picture 10"/>
+                    <pic:cNvPicPr>
+                      <a:picLocks noChangeAspect="1" noChangeArrowheads="1"/>
+                    </pic:cNvPicPr>
+                  </pic:nvPicPr>
+                  <pic:blipFill>
+                    <a:blip r:embed="rId14" cstate="print"/>
+                    <a:srcRect/>
+                    <a:stretch>
+                      <a:fillRect/>
+                    </a:stretch>
+                  </pic:blipFill>
+                  <pic:spPr bwMode="auto">
+                    <a:xfrm>
+                      <a:off x="0" y="0"/>
+                      <a:ext cx="1876425" cy="923925"/>
+                    </a:xfrm>
+                    <a:prstGeom prst="rect">
+                      <a:avLst/>
+                    </a:prstGeom>
+                    <a:noFill/>
+                    <a:ln w="9525">
+                      <a:noFill/>
+                      <a:miter lim="800000"/>
+                      <a:headEnd/>
+                      <a:tailEnd/>
+                    </a:ln>
+                  </pic:spPr>
+                </pic:pic>
+              </a:graphicData>
+            </a:graphic>
+          </wp:anchor>
+        </w:drawing>
+      </w:r>
+    </w:p>
+    <w:p>
+      <w:pPr>
+        <w:ind w:left="720" w:firstLine="720"/>
+        <w:jc w:val="both"/>
+        <w:rPr>
+          <w:rFonts w:ascii="Times New Roman" w:hAnsi="Times New Roman" w:cs="Times New Roman"/>
+          <w:sz w:val="24"/>
+          <w:szCs w:val="24"/>
+        </w:rPr>
+      </w:pPr>
+    </w:p>
+    <w:p>
+      <w:pPr>
+        <w:ind w:left="720" w:firstLine="720"/>
+        <w:jc w:val="both"/>
+        <w:rPr>
+          <w:rFonts w:ascii="Times New Roman" w:hAnsi="Times New Roman" w:cs="Times New Roman"/>
+          <w:sz w:val="24"/>
+          <w:szCs w:val="24"/>
+        </w:rPr>
+      </w:pPr>
+    </w:p>
+    <w:p>
+      <w:pPr>
+        <w:ind w:left="720" w:firstLine="720"/>
+        <w:jc w:val="both"/>
+        <w:rPr>
+          <w:rFonts w:ascii="Times New Roman" w:hAnsi="Times New Roman" w:cs="Times New Roman"/>
+          <w:sz w:val="24"/>
+          <w:szCs w:val="24"/>
+        </w:rPr>
+      </w:pPr>
+    </w:p>
+    <w:p>
+      <w:pPr>
+        <w:ind w:left="720" w:firstLine="720"/>
+        <w:jc w:val="both"/>
+        <w:rPr>
+          <w:rFonts w:ascii="Times New Roman" w:hAnsi="Times New Roman" w:cs="Times New Roman"/>
+          <w:sz w:val="24"/>
+          <w:szCs w:val="24"/>
+        </w:rPr>
+      </w:pPr>
+    </w:p>
+    <w:p>
+      <w:pPr>
+        <w:pStyle w:val="ListParagraph"/>
+        <w:numPr>
+          <w:ilvl w:val="0"/>
+          <w:numId w:val="6"/>
+        </w:numPr>
+        <w:jc w:val="both"/>
+        <w:rPr>
+          <w:rFonts w:ascii="Times New Roman" w:hAnsi="Times New Roman" w:cs="Times New Roman"/>
+          <w:sz w:val="24"/>
+          <w:szCs w:val="24"/>
+        </w:rPr>
+      </w:pPr>
+      <w:r>
+        <w:rPr>
+          <w:rFonts w:ascii="Times New Roman" w:hAnsi="Times New Roman" w:cs="Times New Roman"/>
+          <w:sz w:val="24"/>
+          <w:szCs w:val="24"/>
+        </w:rPr>
+        <w:t>Flexibility and efficiency of use</w:t>
+      </w:r>
+    </w:p>
+    <w:p>
+      <w:pPr>
+        <w:ind w:left="720" w:firstLine="720"/>
+        <w:jc w:val="both"/>
+        <w:rPr>
+          <w:rFonts w:ascii="Times New Roman" w:hAnsi="Times New Roman" w:cs="Times New Roman"/>
+          <w:sz w:val="24"/>
+          <w:szCs w:val="24"/>
+        </w:rPr>
+      </w:pPr>
+      <w:r>
+        <w:rPr>
+          <w:rFonts w:ascii="Times New Roman" w:hAnsi="Times New Roman" w:cs="Times New Roman"/>
+          <w:sz w:val="24"/>
+          <w:szCs w:val="24"/>
+        </w:rPr>
+        <w:t>There isn’t really any need for accelerators, when it comes to Big News. It is so simple that novice user can use it as easily as an expert user, provided they are aware of all the functionality the system provides.</w:t>
+      </w:r>
+    </w:p>
+    <w:p>
+      <w:pPr>
+        <w:pStyle w:val="ListParagraph"/>
+        <w:numPr>
+          <w:ilvl w:val="0"/>
+          <w:numId w:val="6"/>
+        </w:numPr>
+        <w:jc w:val="both"/>
+        <w:rPr>
+          <w:rFonts w:ascii="Times New Roman" w:hAnsi="Times New Roman" w:cs="Times New Roman"/>
+          <w:sz w:val="24"/>
+          <w:szCs w:val="24"/>
+        </w:rPr>
+      </w:pPr>
+      <w:r>
+        <w:rPr>
+          <w:rFonts w:ascii="Times New Roman" w:hAnsi="Times New Roman" w:cs="Times New Roman"/>
+          <w:sz w:val="24"/>
+          <w:szCs w:val="24"/>
+        </w:rPr>
+        <w:t>Aesthetic and minimalist design</w:t>
+      </w:r>
+    </w:p>
+    <w:p>
+      <w:pPr>
+        <w:ind w:left="720" w:firstLine="720"/>
+        <w:jc w:val="both"/>
+        <w:rPr>
+          <w:rFonts w:ascii="Times New Roman" w:hAnsi="Times New Roman" w:cs="Times New Roman"/>
+          <w:sz w:val="24"/>
+          <w:szCs w:val="24"/>
+        </w:rPr>
+      </w:pPr>
+      <w:r>
+        <w:rPr>
+          <w:rFonts w:ascii="Times New Roman" w:hAnsi="Times New Roman" w:cs="Times New Roman"/>
+          <w:sz w:val="24"/>
+          <w:szCs w:val="24"/>
+        </w:rPr>
+        <w:t>Everything is to the point. The search results show the title and a little snippet of the news body. Big News does what it is suppose to do and doesn’t try anything complicated. It is simple and it is neat and it does what it is suppose to do.</w:t>
+      </w:r>
+    </w:p>
+    <w:p>
+      <w:pPr>
+        <w:pStyle w:val="ListParagraph"/>
+        <w:numPr>
+          <w:ilvl w:val="0"/>
+          <w:numId w:val="6"/>
+        </w:numPr>
+        <w:jc w:val="both"/>
+        <w:rPr>
+          <w:rFonts w:ascii="Times New Roman" w:hAnsi="Times New Roman" w:cs="Times New Roman"/>
+          <w:sz w:val="24"/>
+          <w:szCs w:val="24"/>
+        </w:rPr>
+      </w:pPr>
+      <w:r>
+        <w:rPr>
+          <w:rFonts w:ascii="Times New Roman" w:hAnsi="Times New Roman" w:cs="Times New Roman"/>
+          <w:sz w:val="24"/>
+          <w:szCs w:val="24"/>
+        </w:rPr>
+        <w:t>Help users recognize, diagnose, and recover from errors</w:t>
+      </w:r>
+    </w:p>
+    <w:p>
+      <w:pPr>
+        <w:ind w:left="720" w:firstLine="720"/>
+        <w:jc w:val="both"/>
+        <w:rPr>
+          <w:rFonts w:ascii="Times New Roman" w:hAnsi="Times New Roman" w:cs="Times New Roman"/>
+          <w:sz w:val="24"/>
+          <w:szCs w:val="24"/>
+        </w:rPr>
+      </w:pPr>
+      <w:r>
+        <w:rPr>
+          <w:rFonts w:ascii="Times New Roman" w:hAnsi="Times New Roman" w:cs="Times New Roman"/>
+          <w:noProof/>
+          <w:sz w:val="24"/>
+          <w:szCs w:val="24"/>
+        </w:rPr>
+        <w:drawing>
+          <wp:anchor distT="0" distB="0" distL="114300" distR="114300" simplePos="0" relativeHeight="251669504" behindDoc="0" locked="0" layoutInCell="1" allowOverlap="1">
+            <wp:simplePos x="0" y="0"/>
+            <wp:positionH relativeFrom="column">
+              <wp:posOffset>2032635</wp:posOffset>
+            </wp:positionH>
+            <wp:positionV relativeFrom="paragraph">
+              <wp:posOffset>711200</wp:posOffset>
+            </wp:positionV>
+            <wp:extent cx="1952625" cy="1123950"/>
+            <wp:effectExtent l="19050" t="0" r="9525" b="0"/>
+            <wp:wrapThrough wrapText="bothSides">
+              <wp:wrapPolygon edited="0">
+                <wp:start x="-211" y="0"/>
+                <wp:lineTo x="-211" y="21234"/>
+                <wp:lineTo x="21705" y="21234"/>
+                <wp:lineTo x="21705" y="0"/>
+                <wp:lineTo x="-211" y="0"/>
+              </wp:wrapPolygon>
+            </wp:wrapThrough>
+            <wp:docPr id="11" name="Picture 11"/>
+            <wp:cNvGraphicFramePr>
+              <a:graphicFrameLocks xmlns:a="http://schemas.openxmlformats.org/drawingml/2006/main" noChangeAspect="1"/>
+            </wp:cNvGraphicFramePr>
+            <a:graphic xmlns:a="http://schemas.openxmlformats.org/drawingml/2006/main">
+              <a:graphicData uri="http://schemas.openxmlformats.org/drawingml/2006/picture">
+                <pic:pic xmlns:pic="http://schemas.openxmlformats.org/drawingml/2006/picture">
+                  <pic:nvPicPr>
+                    <pic:cNvPr id="0" name="Picture 11"/>
+                    <pic:cNvPicPr>
+                      <a:picLocks noChangeAspect="1" noChangeArrowheads="1"/>
+                    </pic:cNvPicPr>
+                  </pic:nvPicPr>
+                  <pic:blipFill>
+                    <a:blip r:embed="rId15" cstate="print"/>
+                    <a:srcRect/>
+                    <a:stretch>
+                      <a:fillRect/>
+                    </a:stretch>
+                  </pic:blipFill>
+                  <pic:spPr bwMode="auto">
+                    <a:xfrm>
+                      <a:off x="0" y="0"/>
+                      <a:ext cx="1952625" cy="1123950"/>
+                    </a:xfrm>
+                    <a:prstGeom prst="rect">
+                      <a:avLst/>
+                    </a:prstGeom>
+                    <a:noFill/>
+                    <a:ln w="9525">
+                      <a:noFill/>
+                      <a:miter lim="800000"/>
+                      <a:headEnd/>
+                      <a:tailEnd/>
+                    </a:ln>
+                  </pic:spPr>
+                </pic:pic>
+              </a:graphicData>
+            </a:graphic>
+          </wp:anchor>
+        </w:drawing>
+      </w:r>
+      <w:r>
+        <w:rPr>
+          <w:rFonts w:ascii="Times New Roman" w:hAnsi="Times New Roman" w:cs="Times New Roman"/>
+          <w:sz w:val="24"/>
+          <w:szCs w:val="24"/>
+        </w:rPr>
+        <w:t>The possible errors are user typing in the wrong search terms. In which case, they can try again. If the search doesn’t return any results, we inform the user that it didn’t return any results. If there is a system/network error, we tell the user that and ask to try again.</w:t>
+      </w:r>
+    </w:p>
+    <w:p>
+      <w:pPr>
+        <w:ind w:left="720" w:firstLine="720"/>
+        <w:jc w:val="both"/>
+        <w:rPr>
+          <w:rFonts w:ascii="Times New Roman" w:hAnsi="Times New Roman" w:cs="Times New Roman"/>
+          <w:sz w:val="24"/>
+          <w:szCs w:val="24"/>
+        </w:rPr>
+      </w:pPr>
+    </w:p>
+    <w:p>
+      <w:pPr>
+        <w:ind w:left="1440"/>
+        <w:jc w:val="both"/>
+        <w:rPr>
+          <w:rFonts w:ascii="Times New Roman" w:hAnsi="Times New Roman" w:cs="Times New Roman"/>
+          <w:sz w:val="24"/>
+          <w:szCs w:val="24"/>
+        </w:rPr>
+      </w:pPr>
+    </w:p>
+    <w:p>
+      <w:pPr>
+        <w:pStyle w:val="ListParagraph"/>
+        <w:numPr>
+          <w:ilvl w:val="0"/>
+          <w:numId w:val="6"/>
+        </w:numPr>
+        <w:jc w:val="both"/>
+        <w:rPr>
+          <w:rFonts w:ascii="Times New Roman" w:hAnsi="Times New Roman" w:cs="Times New Roman"/>
+          <w:sz w:val="24"/>
+          <w:szCs w:val="24"/>
+        </w:rPr>
+      </w:pPr>
+      <w:r>
+        <w:rPr>
+          <w:rFonts w:ascii="Times New Roman" w:hAnsi="Times New Roman" w:cs="Times New Roman"/>
+          <w:sz w:val="24"/>
+          <w:szCs w:val="24"/>
+        </w:rPr>
+        <w:lastRenderedPageBreak/>
+        <w:t>Help and documentation</w:t>
+      </w:r>
+    </w:p>
+    <w:p>
+      <w:pPr>
+        <w:ind w:left="720" w:firstLine="720"/>
+        <w:jc w:val="both"/>
+        <w:rPr>
+          <w:rFonts w:ascii="Times New Roman" w:hAnsi="Times New Roman" w:cs="Times New Roman"/>
+          <w:sz w:val="24"/>
+          <w:szCs w:val="24"/>
+        </w:rPr>
+      </w:pPr>
+      <w:r>
+        <w:rPr>
+          <w:rFonts w:ascii="Times New Roman" w:hAnsi="Times New Roman" w:cs="Times New Roman"/>
+          <w:sz w:val="24"/>
+          <w:szCs w:val="24"/>
+        </w:rPr>
+        <w:t xml:space="preserve">We are providing a User Manual with the system. However, as it has been mentioned various times before in the document, the system is very simple with all functions visible. The user can simply look at it and know what to do. </w:t>
+      </w:r>
+    </w:p>
+    <w:p>
+      <w:pPr>
+        <w:ind w:left="720" w:firstLine="720"/>
+        <w:jc w:val="both"/>
+        <w:rPr>
+          <w:rFonts w:ascii="Times New Roman" w:hAnsi="Times New Roman" w:cs="Times New Roman"/>
+          <w:sz w:val="24"/>
+          <w:szCs w:val="24"/>
+        </w:rPr>
+      </w:pPr>
+    </w:p>
+    <w:p>
+      <w:pPr>
         <w:spacing w:after="0" w:line="240" w:lineRule="auto"/>
         <w:rPr>
           <w:rFonts w:ascii="Arial" w:hAnsi="Arial" w:cs="Arial"/>
           <w:color w:val="000000"/>
         </w:rPr>
       </w:pPr>
-      <w:r>
-        <w:rPr>
-          <w:rStyle w:val="Emphasis"/>
-          <w:rFonts w:ascii="Arial" w:hAnsi="Arial" w:cs="Arial"/>
-          <w:color w:val="000000"/>
-        </w:rPr>
-        <w:t>Design decisions.</w:t>
-      </w:r>
-      <w:r>
-        <w:rPr>
-          <w:rStyle w:val="apple-converted-space"/>
-          <w:rFonts w:ascii="Arial" w:hAnsi="Arial" w:cs="Arial"/>
-          <w:color w:val="000000"/>
-        </w:rPr>
-        <w:t> </w:t>
-      </w:r>
-      <w:r>
-        <w:rPr>
-          <w:rFonts w:ascii="Arial" w:hAnsi="Arial" w:cs="Arial"/>
-          <w:color w:val="000000"/>
-        </w:rPr>
-        <w:t>Explain the design decisions you made, including ones that were intended to address the specific needs of your target users and tasks. Your goal is to justify what you did. For example, you could reference one or more of the heuristics listed in</w:t>
-      </w:r>
-      <w:r>
-        <w:rPr>
-          <w:rStyle w:val="apple-converted-space"/>
-          <w:rFonts w:ascii="Arial" w:hAnsi="Arial" w:cs="Arial"/>
-          <w:color w:val="000000"/>
-        </w:rPr>
-        <w:t> </w:t>
-      </w:r>
-      <w:hyperlink r:id="rId11" w:history="1">
-        <w:r>
-          <w:rPr>
-            <w:rStyle w:val="Hyperlink"/>
-            <w:rFonts w:ascii="Arial" w:hAnsi="Arial" w:cs="Arial"/>
-          </w:rPr>
-          <w:t>http://www.useit.com/papers/heuristic/heuristic_list.html</w:t>
-        </w:r>
-      </w:hyperlink>
-      <w:r>
-        <w:rPr>
-          <w:rFonts w:ascii="Arial" w:hAnsi="Arial" w:cs="Arial"/>
-          <w:color w:val="000000"/>
-        </w:rPr>
-        <w:t>, and describe how your decision satisfies them. Alternatively, you could provide a rationale for a decision based on a user need or task. If parts of your user interface are inspired by or borrowed from any existing user interface designs or techniques, please cite them (whether or not they were covered in the course).</w:t>
-      </w:r>
     </w:p>
     <w:p>
       <w:pPr>
@@ -1123,7 +2334,7 @@
     <w:p/>
     <w:p/>
     <w:sectPr>
-      <w:footerReference w:type="default" r:id="rId12"/>
+      <w:footerReference w:type="default" r:id="rId16"/>
       <w:pgSz w:w="12240" w:h="15840"/>
       <w:pgMar w:top="1440" w:right="1440" w:bottom="1440" w:left="1440" w:header="720" w:footer="720" w:gutter="0"/>
       <w:pgNumType w:start="0"/>
@@ -1181,7 +2392,7 @@
             <w:rPr>
               <w:noProof/>
             </w:rPr>
-            <w:t>3</w:t>
+            <w:t>6</w:t>
           </w:r>
         </w:fldSimple>
       </w:p>
@@ -1312,9 +2523,95 @@
     </w:lvl>
   </w:abstractNum>
   <w:abstractNum w:abstractNumId="1">
+    <w:nsid w:val="1EC07049"/>
+    <w:multiLevelType w:val="hybridMultilevel"/>
+    <w:tmpl w:val="BF1AFEF0"/>
+    <w:lvl w:ilvl="0" w:tplc="0409001B">
+      <w:start w:val="1"/>
+      <w:numFmt w:val="lowerRoman"/>
+      <w:lvlText w:val="%1."/>
+      <w:lvlJc w:val="right"/>
+      <w:pPr>
+        <w:ind w:left="1080" w:hanging="360"/>
+      </w:pPr>
+    </w:lvl>
+    <w:lvl w:ilvl="1" w:tplc="04090019">
+      <w:start w:val="1"/>
+      <w:numFmt w:val="lowerLetter"/>
+      <w:lvlText w:val="%2."/>
+      <w:lvlJc w:val="left"/>
+      <w:pPr>
+        <w:ind w:left="1800" w:hanging="360"/>
+      </w:pPr>
+    </w:lvl>
+    <w:lvl w:ilvl="2" w:tplc="0409001B">
+      <w:start w:val="1"/>
+      <w:numFmt w:val="lowerRoman"/>
+      <w:lvlText w:val="%3."/>
+      <w:lvlJc w:val="right"/>
+      <w:pPr>
+        <w:ind w:left="2520" w:hanging="180"/>
+      </w:pPr>
+    </w:lvl>
+    <w:lvl w:ilvl="3" w:tplc="0409000F" w:tentative="1">
+      <w:start w:val="1"/>
+      <w:numFmt w:val="decimal"/>
+      <w:lvlText w:val="%4."/>
+      <w:lvlJc w:val="left"/>
+      <w:pPr>
+        <w:ind w:left="3240" w:hanging="360"/>
+      </w:pPr>
+    </w:lvl>
+    <w:lvl w:ilvl="4" w:tplc="04090019" w:tentative="1">
+      <w:start w:val="1"/>
+      <w:numFmt w:val="lowerLetter"/>
+      <w:lvlText w:val="%5."/>
+      <w:lvlJc w:val="left"/>
+      <w:pPr>
+        <w:ind w:left="3960" w:hanging="360"/>
+      </w:pPr>
+    </w:lvl>
+    <w:lvl w:ilvl="5" w:tplc="0409001B" w:tentative="1">
+      <w:start w:val="1"/>
+      <w:numFmt w:val="lowerRoman"/>
+      <w:lvlText w:val="%6."/>
+      <w:lvlJc w:val="right"/>
+      <w:pPr>
+        <w:ind w:left="4680" w:hanging="180"/>
+      </w:pPr>
+    </w:lvl>
+    <w:lvl w:ilvl="6" w:tplc="0409000F" w:tentative="1">
+      <w:start w:val="1"/>
+      <w:numFmt w:val="decimal"/>
+      <w:lvlText w:val="%7."/>
+      <w:lvlJc w:val="left"/>
+      <w:pPr>
+        <w:ind w:left="5400" w:hanging="360"/>
+      </w:pPr>
+    </w:lvl>
+    <w:lvl w:ilvl="7" w:tplc="04090019" w:tentative="1">
+      <w:start w:val="1"/>
+      <w:numFmt w:val="lowerLetter"/>
+      <w:lvlText w:val="%8."/>
+      <w:lvlJc w:val="left"/>
+      <w:pPr>
+        <w:ind w:left="6120" w:hanging="360"/>
+      </w:pPr>
+    </w:lvl>
+    <w:lvl w:ilvl="8" w:tplc="0409001B" w:tentative="1">
+      <w:start w:val="1"/>
+      <w:numFmt w:val="lowerRoman"/>
+      <w:lvlText w:val="%9."/>
+      <w:lvlJc w:val="right"/>
+      <w:pPr>
+        <w:ind w:left="6840" w:hanging="180"/>
+      </w:pPr>
+    </w:lvl>
+  </w:abstractNum>
+  <w:abstractNum w:abstractNumId="2">
     <w:nsid w:val="214057A1"/>
     <w:multiLevelType w:val="multilevel"/>
-    <w:tmpl w:val="2BA81A3E"/>
+    <w:tmpl w:val="7FB27364"/>
     <w:lvl w:ilvl="0">
       <w:start w:val="1"/>
       <w:numFmt w:val="bullet"/>
@@ -1355,104 +2652,92 @@
         <w:rFonts w:hint="default"/>
       </w:rPr>
     </w:lvl>
-    <w:lvl w:ilvl="3" w:tentative="1">
+    <w:lvl w:ilvl="3">
+      <w:start w:val="1"/>
+      <w:numFmt w:val="upperRoman"/>
+      <w:lvlText w:val="%4)"/>
+      <w:lvlJc w:val="left"/>
+      <w:pPr>
+        <w:ind w:left="4320" w:hanging="720"/>
+      </w:pPr>
+      <w:rPr>
+        <w:rFonts w:hint="default"/>
+      </w:rPr>
+    </w:lvl>
+    <w:lvl w:ilvl="4">
+      <w:start w:val="1"/>
+      <w:numFmt w:val="lowerLetter"/>
+      <w:lvlText w:val="%5)"/>
+      <w:lvlJc w:val="left"/>
+      <w:pPr>
+        <w:ind w:left="4680" w:hanging="360"/>
+      </w:pPr>
+      <w:rPr>
+        <w:rFonts w:hint="default"/>
+      </w:rPr>
+    </w:lvl>
+    <w:lvl w:ilvl="5">
+      <w:start w:val="1"/>
+      <w:numFmt w:val="lowerRoman"/>
+      <w:lvlText w:val="%6."/>
+      <w:lvlJc w:val="left"/>
+      <w:pPr>
+        <w:ind w:left="5760" w:hanging="720"/>
+      </w:pPr>
+      <w:rPr>
+        <w:rFonts w:hint="default"/>
+      </w:rPr>
+    </w:lvl>
+    <w:lvl w:ilvl="6" w:tentative="1">
       <w:start w:val="1"/>
       <w:numFmt w:val="bullet"/>
       <w:lvlText w:val=""/>
       <w:lvlJc w:val="left"/>
       <w:pPr>
         <w:tabs>
-          <w:tab w:val="num" w:pos="3960"/>
+          <w:tab w:val="num" w:pos="6120"/>
         </w:tabs>
-        <w:ind w:left="3960" w:hanging="360"/>
+        <w:ind w:left="6120" w:hanging="360"/>
       </w:pPr>
       <w:rPr>
         <w:rFonts w:ascii="Symbol" w:hAnsi="Symbol" w:hint="default"/>
         <w:sz w:val="20"/>
       </w:rPr>
     </w:lvl>
-    <w:lvl w:ilvl="4" w:tentative="1">
+    <w:lvl w:ilvl="7" w:tentative="1">
       <w:start w:val="1"/>
       <w:numFmt w:val="bullet"/>
       <w:lvlText w:val=""/>
       <w:lvlJc w:val="left"/>
       <w:pPr>
         <w:tabs>
-          <w:tab w:val="num" w:pos="4680"/>
+          <w:tab w:val="num" w:pos="6840"/>
         </w:tabs>
-        <w:ind w:left="4680" w:hanging="360"/>
+        <w:ind w:left="6840" w:hanging="360"/>
       </w:pPr>
       <w:rPr>
         <w:rFonts w:ascii="Symbol" w:hAnsi="Symbol" w:hint="default"/>
         <w:sz w:val="20"/>
       </w:rPr>
     </w:lvl>
-    <w:lvl w:ilvl="5" w:tentative="1">
+    <w:lvl w:ilvl="8" w:tentative="1">
       <w:start w:val="1"/>
       <w:numFmt w:val="bullet"/>
       <w:lvlText w:val=""/>
       <w:lvlJc w:val="left"/>
       <w:pPr>
         <w:tabs>
-          <w:tab w:val="num" w:pos="5400"/>
+          <w:tab w:val="num" w:pos="7560"/>
         </w:tabs>
-        <w:ind w:left="5400" w:hanging="360"/>
+        <w:ind w:left="7560" w:hanging="360"/>
       </w:pPr>
       <w:rPr>
         <w:rFonts w:ascii="Symbol" w:hAnsi="Symbol" w:hint="default"/>
         <w:sz w:val="20"/>
       </w:rPr>
     </w:lvl>
-    <w:lvl w:ilvl="6" w:tentative="1">
-      <w:start w:val="1"/>
-      <w:numFmt w:val="bullet"/>
-      <w:lvlText w:val=""/>
-      <w:lvlJc w:val="left"/>
-      <w:pPr>
-        <w:tabs>
-          <w:tab w:val="num" w:pos="6120"/>
-        </w:tabs>
-        <w:ind w:left="6120" w:hanging="360"/>
-      </w:pPr>
-      <w:rPr>
-        <w:rFonts w:ascii="Symbol" w:hAnsi="Symbol" w:hint="default"/>
-        <w:sz w:val="20"/>
-      </w:rPr>
-    </w:lvl>
-    <w:lvl w:ilvl="7" w:tentative="1">
-      <w:start w:val="1"/>
-      <w:numFmt w:val="bullet"/>
-      <w:lvlText w:val=""/>
-      <w:lvlJc w:val="left"/>
-      <w:pPr>
-        <w:tabs>
-          <w:tab w:val="num" w:pos="6840"/>
-        </w:tabs>
-        <w:ind w:left="6840" w:hanging="360"/>
-      </w:pPr>
-      <w:rPr>
-        <w:rFonts w:ascii="Symbol" w:hAnsi="Symbol" w:hint="default"/>
-        <w:sz w:val="20"/>
-      </w:rPr>
-    </w:lvl>
-    <w:lvl w:ilvl="8" w:tentative="1">
-      <w:start w:val="1"/>
-      <w:numFmt w:val="bullet"/>
-      <w:lvlText w:val=""/>
-      <w:lvlJc w:val="left"/>
-      <w:pPr>
-        <w:tabs>
-          <w:tab w:val="num" w:pos="7560"/>
-        </w:tabs>
-        <w:ind w:left="7560" w:hanging="360"/>
-      </w:pPr>
-      <w:rPr>
-        <w:rFonts w:ascii="Symbol" w:hAnsi="Symbol" w:hint="default"/>
-        <w:sz w:val="20"/>
-      </w:rPr>
-    </w:lvl>
   </w:abstractNum>
-  <w:abstractNum w:abstractNumId="2">
+  <w:abstractNum w:abstractNumId="3">
     <w:nsid w:val="2653056C"/>
     <w:multiLevelType w:val="hybridMultilevel"/>
     <w:tmpl w:val="5C78C6D0"/>
@@ -1541,7 +2826,7 @@
       </w:pPr>
     </w:lvl>
   </w:abstractNum>
-  <w:abstractNum w:abstractNumId="3">
+  <w:abstractNum w:abstractNumId="4">
     <w:nsid w:val="2BB33138"/>
     <w:multiLevelType w:val="hybridMultilevel"/>
     <w:tmpl w:val="53CE8E86"/>
@@ -1630,10 +2915,10 @@
       </w:pPr>
     </w:lvl>
   </w:abstractNum>
-  <w:abstractNum w:abstractNumId="4">
+  <w:abstractNum w:abstractNumId="5">
     <w:nsid w:val="39290B1E"/>
     <w:multiLevelType w:val="hybridMultilevel"/>
-    <w:tmpl w:val="06E4922E"/>
+    <w:tmpl w:val="48986FBC"/>
     <w:lvl w:ilvl="0" w:tplc="0409000F">
       <w:start w:val="1"/>
       <w:numFmt w:val="decimal"/>
@@ -1646,7 +2931,7 @@
         <w:rFonts w:hint="default"/>
       </w:rPr>
     </w:lvl>
-    <w:lvl w:ilvl="1" w:tplc="04090019" w:tentative="1">
+    <w:lvl w:ilvl="1" w:tplc="04090019">
       <w:start w:val="1"/>
       <w:numFmt w:val="lowerLetter"/>
       <w:lvlText w:val="%2."/>
@@ -1655,7 +2940,7 @@
         <w:ind w:left="1440" w:hanging="360"/>
       </w:pPr>
     </w:lvl>
-    <w:lvl w:ilvl="2" w:tplc="0409001B" w:tentative="1">
+    <w:lvl w:ilvl="2" w:tplc="0409001B">
       <w:start w:val="1"/>
       <w:numFmt w:val="lowerRoman"/>
       <w:lvlText w:val="%3."/>
@@ -1720,19 +3005,22 @@
     </w:lvl>
   </w:abstractNum>
   <w:num w:numId="1">
-    <w:abstractNumId w:val="3"/>
+    <w:abstractNumId w:val="4"/>
   </w:num>
   <w:num w:numId="2">
     <w:abstractNumId w:val="0"/>
   </w:num>
   <w:num w:numId="3">
-    <w:abstractNumId w:val="1"/>
+    <w:abstractNumId w:val="2"/>
   </w:num>
   <w:num w:numId="4">
-    <w:abstractNumId w:val="4"/>
+    <w:abstractNumId w:val="5"/>
   </w:num>
   <w:num w:numId="5">
-    <w:abstractNumId w:val="2"/>
+    <w:abstractNumId w:val="3"/>
+  </w:num>
+  <w:num w:numId="6">
+    <w:abstractNumId w:val="1"/>
   </w:num>
 </w:numbering>
 </file>
@@ -2276,6 +3564,17 @@
     <w:basedOn w:val="DefaultParagraphFont"/>
     <w:rsid w:val="0085310D"/>
   </w:style>
+  <w:style w:type="character" w:styleId="Strong">
+    <w:name w:val="Strong"/>
+    <w:basedOn w:val="DefaultParagraphFont"/>
+    <w:uiPriority w:val="22"/>
+    <w:qFormat/>
+    <w:rsid w:val="000F00B7"/>
+    <w:rPr>
+      <w:b/>
+      <w:bCs/>
+    </w:rPr>
+  </w:style>
 </w:styles>
 </file>
 

</xml_diff>

<commit_message>
only prototypiong and testing section remaining
</commit_message>
<xml_diff>
--- a/DevelopmentDocument/BowFlexDesigners_develop.docx
+++ b/DevelopmentDocument/BowFlexDesigners_develop.docx
@@ -132,12 +132,37 @@
           <w:szCs w:val="22"/>
         </w:rPr>
       </w:pPr>
+      <w:proofErr w:type="spellStart"/>
       <w:r>
         <w:rPr>
           <w:rStyle w:val="apple-style-span"/>
           <w:szCs w:val="22"/>
         </w:rPr>
-        <w:t>Waseem Ilahi (</w:t>
+        <w:t>Waseem</w:t>
+      </w:r>
+      <w:proofErr w:type="spellEnd"/>
+      <w:r>
+        <w:rPr>
+          <w:rStyle w:val="apple-style-span"/>
+          <w:szCs w:val="22"/>
+        </w:rPr>
+        <w:t xml:space="preserve"> </w:t>
+      </w:r>
+      <w:proofErr w:type="spellStart"/>
+      <w:r>
+        <w:rPr>
+          <w:rStyle w:val="apple-style-span"/>
+          <w:szCs w:val="22"/>
+        </w:rPr>
+        <w:t>Ilahi</w:t>
+      </w:r>
+      <w:proofErr w:type="spellEnd"/>
+      <w:r>
+        <w:rPr>
+          <w:rStyle w:val="apple-style-span"/>
+          <w:szCs w:val="22"/>
+        </w:rPr>
+        <w:t xml:space="preserve"> (</w:t>
       </w:r>
       <w:hyperlink r:id="rId7" w:history="1">
         <w:r>
@@ -219,6 +244,7 @@
         </w:rPr>
         <w:t xml:space="preserve">David </w:t>
       </w:r>
+      <w:proofErr w:type="spellStart"/>
       <w:r>
         <w:rPr>
           <w:rStyle w:val="apple-style-span"/>
@@ -226,6 +252,7 @@
         </w:rPr>
         <w:t>Flerlage</w:t>
       </w:r>
+      <w:proofErr w:type="spellEnd"/>
       <w:r>
         <w:rPr>
           <w:rStyle w:val="apple-style-span"/>
@@ -433,7 +460,25 @@
           <w:sz w:val="24"/>
           <w:szCs w:val="24"/>
         </w:rPr>
-        <w:t>Now that we had the target in sight, we started figuring out a UI for the system, based on the use cases. The lo-fi prototyping technique was used.</w:t>
+        <w:t>Now that we had the target in sight, we started figuring out a UI for the system, based on the use cases. The lo-</w:t>
+      </w:r>
+      <w:proofErr w:type="spellStart"/>
+      <w:r>
+        <w:rPr>
+          <w:rFonts w:ascii="Times New Roman" w:hAnsi="Times New Roman" w:cs="Times New Roman"/>
+          <w:sz w:val="24"/>
+          <w:szCs w:val="24"/>
+        </w:rPr>
+        <w:t>fi</w:t>
+      </w:r>
+      <w:proofErr w:type="spellEnd"/>
+      <w:r>
+        <w:rPr>
+          <w:rFonts w:ascii="Times New Roman" w:hAnsi="Times New Roman" w:cs="Times New Roman"/>
+          <w:sz w:val="24"/>
+          <w:szCs w:val="24"/>
+        </w:rPr>
+        <w:t xml:space="preserve"> prototyping technique was used.</w:t>
       </w:r>
     </w:p>
     <w:p>
@@ -653,7 +698,25 @@
           <w:sz w:val="24"/>
           <w:szCs w:val="24"/>
         </w:rPr>
-        <w:t>Tootsie sits down at her news console, (the application is run full screen, and so the computer appears to only run Big News).  She types in "cookies" and sees a slew of articles about cookies in the recent news, displayed as if it was in a newspaper.  She arrows down to one of the results, presses enter, and reads an article about thanksgiving and eating.  She again types another query, her daughter's name, "Ellen Glass" and finds nothing of interest, however on the side of the screen, the application tells her, "you last searched for cookies", and is reminded to get back to preparing for thanksgiving.</w:t>
+        <w:t xml:space="preserve">Tootsie sits down at her news console, (the application is run full screen, and so the computer appears to only run Big News).  She types in "cookies" and sees a slew of articles about cookies in the recent news, displayed as if it was in a newspaper.  </w:t>
+      </w:r>
+      <w:proofErr w:type="gramStart"/>
+      <w:r>
+        <w:rPr>
+          <w:rFonts w:ascii="Times New Roman" w:hAnsi="Times New Roman" w:cs="Times New Roman"/>
+          <w:sz w:val="24"/>
+          <w:szCs w:val="24"/>
+        </w:rPr>
+        <w:t>She</w:t>
+      </w:r>
+      <w:proofErr w:type="gramEnd"/>
+      <w:r>
+        <w:rPr>
+          <w:rFonts w:ascii="Times New Roman" w:hAnsi="Times New Roman" w:cs="Times New Roman"/>
+          <w:sz w:val="24"/>
+          <w:szCs w:val="24"/>
+        </w:rPr>
+        <w:t xml:space="preserve"> arrows down to one of the results, presses enter, and reads an article about thanksgiving and eating.  She again types another query, her daughter's name, "Ellen Glass" and finds nothing of interest, however on the side of the screen, the application tells her, "you last searched for cookies", and is reminded to get back to preparing for thanksgiving.</w:t>
       </w:r>
     </w:p>
     <w:p>
@@ -1506,7 +1569,25 @@
           <w:sz w:val="24"/>
           <w:szCs w:val="24"/>
         </w:rPr>
-        <w:t>The entire process for Big News is on “one” page inside the browser. As far as the navigation within the search queries is concerned, the user is provided with the next and previous buttons to maneuver through the search results. Also the “Previous Searches” has a list on previous search results that the user can look at. If the user double clicks on a “NEWS item”, they navigate away from the “Big NEWS” in a separate window, the original window in there unchanged. After reading the complete story, the user can simple close that window and start looking at the other news inside BigNews.</w:t>
+        <w:t xml:space="preserve">The entire process for Big News is on “one” page inside the browser. As far as the navigation within the search queries is concerned, the user is provided with the next and previous buttons to maneuver through the search results. Also the “Previous Searches” has a list on previous search results that the user can look at. If the user double clicks on a “NEWS item”, they navigate away from the “Big NEWS” in a separate window, the original window in there unchanged. After reading the complete story, the user can simple close that window and start looking at the other news inside </w:t>
+      </w:r>
+      <w:proofErr w:type="spellStart"/>
+      <w:r>
+        <w:rPr>
+          <w:rFonts w:ascii="Times New Roman" w:hAnsi="Times New Roman" w:cs="Times New Roman"/>
+          <w:sz w:val="24"/>
+          <w:szCs w:val="24"/>
+        </w:rPr>
+        <w:t>BigNews</w:t>
+      </w:r>
+      <w:proofErr w:type="spellEnd"/>
+      <w:r>
+        <w:rPr>
+          <w:rFonts w:ascii="Times New Roman" w:hAnsi="Times New Roman" w:cs="Times New Roman"/>
+          <w:sz w:val="24"/>
+          <w:szCs w:val="24"/>
+        </w:rPr>
+        <w:t>.</w:t>
       </w:r>
       <w:r>
         <w:rPr>
@@ -1621,7 +1702,25 @@
           <w:sz w:val="24"/>
           <w:szCs w:val="24"/>
         </w:rPr>
-        <w:t>Big News follows the standards for any search engine. The search button, the headings for each result and the “Headlines” heading all follow the basic standards, for a news search engine. There is no “fancy” terminology used in BigNews. Everything is plain and simple.</w:t>
+        <w:t xml:space="preserve">Big News follows the standards for any search engine. The search button, the headings for each result and the “Headlines” heading all follow the basic standards, for a news search engine. There is no “fancy” terminology used in </w:t>
+      </w:r>
+      <w:proofErr w:type="spellStart"/>
+      <w:r>
+        <w:rPr>
+          <w:rFonts w:ascii="Times New Roman" w:hAnsi="Times New Roman" w:cs="Times New Roman"/>
+          <w:sz w:val="24"/>
+          <w:szCs w:val="24"/>
+        </w:rPr>
+        <w:t>BigNews</w:t>
+      </w:r>
+      <w:proofErr w:type="spellEnd"/>
+      <w:r>
+        <w:rPr>
+          <w:rFonts w:ascii="Times New Roman" w:hAnsi="Times New Roman" w:cs="Times New Roman"/>
+          <w:sz w:val="24"/>
+          <w:szCs w:val="24"/>
+        </w:rPr>
+        <w:t>. Everything is plain and simple.</w:t>
       </w:r>
     </w:p>
     <w:p>
@@ -1663,15 +1762,43 @@
           <w:sz w:val="24"/>
           <w:szCs w:val="24"/>
         </w:rPr>
-        <w:t xml:space="preserve">Because of its simplicity, BigNews makes it very hard for the users to make errors. The possible “errors” are in search terms. </w:t>
-      </w:r>
-      <w:r>
-        <w:rPr>
-          <w:rFonts w:ascii="Times New Roman" w:hAnsi="Times New Roman" w:cs="Times New Roman"/>
-          <w:sz w:val="24"/>
-          <w:szCs w:val="24"/>
-        </w:rPr>
-        <w:t>BigNews doesn’t autocorrect the terms, for that is not the required feature of the system. Other than that, there is minimal possibility of users committing errors.</w:t>
+        <w:t xml:space="preserve">Because of its simplicity, </w:t>
+      </w:r>
+      <w:proofErr w:type="spellStart"/>
+      <w:r>
+        <w:rPr>
+          <w:rFonts w:ascii="Times New Roman" w:hAnsi="Times New Roman" w:cs="Times New Roman"/>
+          <w:sz w:val="24"/>
+          <w:szCs w:val="24"/>
+        </w:rPr>
+        <w:t>BigNews</w:t>
+      </w:r>
+      <w:proofErr w:type="spellEnd"/>
+      <w:r>
+        <w:rPr>
+          <w:rFonts w:ascii="Times New Roman" w:hAnsi="Times New Roman" w:cs="Times New Roman"/>
+          <w:sz w:val="24"/>
+          <w:szCs w:val="24"/>
+        </w:rPr>
+        <w:t xml:space="preserve"> makes it very hard for the users to make errors. The possible “errors” are in search terms. </w:t>
+      </w:r>
+      <w:proofErr w:type="spellStart"/>
+      <w:r>
+        <w:rPr>
+          <w:rFonts w:ascii="Times New Roman" w:hAnsi="Times New Roman" w:cs="Times New Roman"/>
+          <w:sz w:val="24"/>
+          <w:szCs w:val="24"/>
+        </w:rPr>
+        <w:t>BigNews</w:t>
+      </w:r>
+      <w:proofErr w:type="spellEnd"/>
+      <w:r>
+        <w:rPr>
+          <w:rFonts w:ascii="Times New Roman" w:hAnsi="Times New Roman" w:cs="Times New Roman"/>
+          <w:sz w:val="24"/>
+          <w:szCs w:val="24"/>
+        </w:rPr>
+        <w:t xml:space="preserve"> doesn’t autocorrect the terms, for that is not the required feature of the system. Other than that, there is minimal possibility of users committing errors.</w:t>
       </w:r>
     </w:p>
     <w:p>
@@ -2213,6 +2340,24 @@
     </w:p>
     <w:p>
       <w:pPr>
+        <w:pStyle w:val="Heading2"/>
+        <w:numPr>
+          <w:ilvl w:val="0"/>
+          <w:numId w:val="4"/>
+        </w:numPr>
+      </w:pPr>
+      <w:r>
+        <w:t xml:space="preserve">Prototyping and </w:t>
+      </w:r>
+      <w:r>
+        <w:t>testing</w:t>
+      </w:r>
+      <w:r>
+        <w:t xml:space="preserve"> process</w:t>
+      </w:r>
+    </w:p>
+    <w:p>
+      <w:pPr>
         <w:ind w:left="720" w:firstLine="720"/>
         <w:jc w:val="both"/>
         <w:rPr>
@@ -2271,70 +2416,92 @@
     </w:p>
     <w:p>
       <w:pPr>
+        <w:pStyle w:val="Heading2"/>
         <w:numPr>
           <w:ilvl w:val="0"/>
-          <w:numId w:val="3"/>
+          <w:numId w:val="4"/>
         </w:numPr>
-        <w:spacing w:after="0" w:line="240" w:lineRule="auto"/>
-        <w:rPr>
+      </w:pPr>
+      <w:r>
+        <w:t>Software Engineering</w:t>
+      </w:r>
+    </w:p>
+    <w:p>
+      <w:pPr>
+        <w:ind w:left="360" w:firstLine="720"/>
+        <w:rPr>
+          <w:rStyle w:val="apple-style-span"/>
           <w:rFonts w:ascii="Arial" w:hAnsi="Arial" w:cs="Arial"/>
-          <w:color w:val="000000"/>
-        </w:rPr>
-      </w:pPr>
-      <w:r>
-        <w:rPr>
-          <w:rStyle w:val="Emphasis"/>
-          <w:rFonts w:ascii="Arial" w:hAnsi="Arial" w:cs="Arial"/>
-          <w:color w:val="000000"/>
-        </w:rPr>
-        <w:t>Software engineering</w:t>
-      </w:r>
-      <w:r>
-        <w:rPr>
-          <w:rFonts w:ascii="Arial" w:hAnsi="Arial" w:cs="Arial"/>
-          <w:color w:val="000000"/>
-        </w:rPr>
-        <w:t>. Briefly describe the tools that you used including any third party code, libraries,</w:t>
-      </w:r>
-      <w:r>
-        <w:rPr>
-          <w:rStyle w:val="apple-converted-space"/>
-          <w:rFonts w:ascii="Arial" w:hAnsi="Arial" w:cs="Arial"/>
-          <w:color w:val="000000"/>
-        </w:rPr>
-        <w:t> </w:t>
-      </w:r>
-      <w:r>
-        <w:rPr>
-          <w:rStyle w:val="spelle"/>
-          <w:rFonts w:ascii="Arial" w:hAnsi="Arial" w:cs="Arial"/>
-          <w:color w:val="000000"/>
-        </w:rPr>
-        <w:t>dlls</w:t>
-      </w:r>
-      <w:r>
-        <w:rPr>
-          <w:rFonts w:ascii="Arial" w:hAnsi="Arial" w:cs="Arial"/>
-          <w:color w:val="000000"/>
-        </w:rPr>
-        <w:t>, or other resources.</w:t>
-      </w:r>
-    </w:p>
-    <w:p/>
-    <w:p/>
-    <w:p/>
-    <w:p/>
-    <w:p/>
-    <w:p/>
-    <w:p/>
-    <w:p/>
-    <w:p/>
-    <w:p/>
-    <w:p/>
-    <w:p/>
-    <w:p/>
+          <w:color w:val="333333"/>
+        </w:rPr>
+      </w:pPr>
+      <w:r>
+        <w:t>Obviously the application was created using Adobe Flex. The Bing API was used to get the news. The Flex’s import functionality lets you create files directly into the source code, so you can use the objects from these classes to represent the search and the results that are returned. The process is done by importing the Bing web service into the flex. You need to go to DATA in the menu bar and chose “import Web Services”</w:t>
+      </w:r>
+      <w:r>
+        <w:t xml:space="preserve"> </w:t>
+      </w:r>
+      <w:r>
+        <w:t xml:space="preserve">and then give the following </w:t>
+      </w:r>
+      <w:r>
+        <w:t>URL</w:t>
+      </w:r>
+      <w:r>
+        <w:t xml:space="preserve"> as th</w:t>
+      </w:r>
+      <w:r>
+        <w:t>e</w:t>
+      </w:r>
+      <w:r>
+        <w:t xml:space="preserve"> WSDL </w:t>
+      </w:r>
+      <w:r>
+        <w:t>URL:</w:t>
+      </w:r>
+      <w:r>
+        <w:t xml:space="preserve"> </w:t>
+      </w:r>
+      <w:hyperlink r:id="rId16" w:history="1">
+        <w:r>
+          <w:rPr>
+            <w:rStyle w:val="Hyperlink"/>
+            <w:rFonts w:ascii="Arial" w:hAnsi="Arial" w:cs="Arial"/>
+            <w:color w:val="8E220E"/>
+          </w:rPr>
+          <w:t>http://api.bing.net/search.wsdl?AppID=YourAppKeyHere&amp;Version=2.2</w:t>
+        </w:r>
+      </w:hyperlink>
+    </w:p>
+    <w:p>
+      <w:pPr>
+        <w:ind w:left="360" w:firstLine="720"/>
+      </w:pPr>
+      <w:r>
+        <w:t xml:space="preserve">This process creates the required classes inside the </w:t>
+      </w:r>
+      <w:proofErr w:type="spellStart"/>
+      <w:r>
+        <w:t>src</w:t>
+      </w:r>
+      <w:proofErr w:type="spellEnd"/>
+      <w:r>
+        <w:t>/net/</w:t>
+      </w:r>
+      <w:proofErr w:type="spellStart"/>
+      <w:r>
+        <w:t>bing</w:t>
+      </w:r>
+      <w:proofErr w:type="spellEnd"/>
+      <w:r>
+        <w:t xml:space="preserve"> folder and the developer can use these classes to work with the API.</w:t>
+      </w:r>
+      <w:r>
+        <w:t xml:space="preserve"> </w:t>
+      </w:r>
+    </w:p>
     <w:sectPr>
-      <w:footerReference w:type="default" r:id="rId16"/>
+      <w:footerReference w:type="default" r:id="rId17"/>
       <w:pgSz w:w="12240" w:h="15840"/>
       <w:pgMar w:top="1440" w:right="1440" w:bottom="1440" w:left="1440" w:header="720" w:footer="720" w:gutter="0"/>
       <w:pgNumType w:start="0"/>
@@ -2392,7 +2559,7 @@
             <w:rPr>
               <w:noProof/>
             </w:rPr>
-            <w:t>6</w:t>
+            <w:t>5</w:t>
           </w:r>
         </w:fldSimple>
       </w:p>

</xml_diff>

<commit_message>
only the screen shots from prototypes left to be added. (development document)
</commit_message>
<xml_diff>
--- a/DevelopmentDocument/BowFlexDesigners_develop.docx
+++ b/DevelopmentDocument/BowFlexDesigners_develop.docx
@@ -132,37 +132,12 @@
           <w:szCs w:val="22"/>
         </w:rPr>
       </w:pPr>
-      <w:proofErr w:type="spellStart"/>
       <w:r>
         <w:rPr>
           <w:rStyle w:val="apple-style-span"/>
           <w:szCs w:val="22"/>
         </w:rPr>
-        <w:t>Waseem</w:t>
-      </w:r>
-      <w:proofErr w:type="spellEnd"/>
-      <w:r>
-        <w:rPr>
-          <w:rStyle w:val="apple-style-span"/>
-          <w:szCs w:val="22"/>
-        </w:rPr>
-        <w:t xml:space="preserve"> </w:t>
-      </w:r>
-      <w:proofErr w:type="spellStart"/>
-      <w:r>
-        <w:rPr>
-          <w:rStyle w:val="apple-style-span"/>
-          <w:szCs w:val="22"/>
-        </w:rPr>
-        <w:t>Ilahi</w:t>
-      </w:r>
-      <w:proofErr w:type="spellEnd"/>
-      <w:r>
-        <w:rPr>
-          <w:rStyle w:val="apple-style-span"/>
-          <w:szCs w:val="22"/>
-        </w:rPr>
-        <w:t xml:space="preserve"> (</w:t>
+        <w:t>Waseem Ilahi (</w:t>
       </w:r>
       <w:hyperlink r:id="rId7" w:history="1">
         <w:r>
@@ -244,7 +219,6 @@
         </w:rPr>
         <w:t xml:space="preserve">David </w:t>
       </w:r>
-      <w:proofErr w:type="spellStart"/>
       <w:r>
         <w:rPr>
           <w:rStyle w:val="apple-style-span"/>
@@ -252,7 +226,6 @@
         </w:rPr>
         <w:t>Flerlage</w:t>
       </w:r>
-      <w:proofErr w:type="spellEnd"/>
       <w:r>
         <w:rPr>
           <w:rStyle w:val="apple-style-span"/>
@@ -460,25 +433,7 @@
           <w:sz w:val="24"/>
           <w:szCs w:val="24"/>
         </w:rPr>
-        <w:t>Now that we had the target in sight, we started figuring out a UI for the system, based on the use cases. The lo-</w:t>
-      </w:r>
-      <w:proofErr w:type="spellStart"/>
-      <w:r>
-        <w:rPr>
-          <w:rFonts w:ascii="Times New Roman" w:hAnsi="Times New Roman" w:cs="Times New Roman"/>
-          <w:sz w:val="24"/>
-          <w:szCs w:val="24"/>
-        </w:rPr>
-        <w:t>fi</w:t>
-      </w:r>
-      <w:proofErr w:type="spellEnd"/>
-      <w:r>
-        <w:rPr>
-          <w:rFonts w:ascii="Times New Roman" w:hAnsi="Times New Roman" w:cs="Times New Roman"/>
-          <w:sz w:val="24"/>
-          <w:szCs w:val="24"/>
-        </w:rPr>
-        <w:t xml:space="preserve"> prototyping technique was used.</w:t>
+        <w:t>Now that we had the target in sight, we started figuring out a UI for the system, based on the use cases. The lo-fi prototyping technique was used.</w:t>
       </w:r>
     </w:p>
     <w:p>
@@ -698,25 +653,23 @@
           <w:sz w:val="24"/>
           <w:szCs w:val="24"/>
         </w:rPr>
-        <w:t xml:space="preserve">Tootsie sits down at her news console, (the application is run full screen, and so the computer appears to only run Big News).  She types in "cookies" and sees a slew of articles about cookies in the recent news, displayed as if it was in a newspaper.  </w:t>
-      </w:r>
-      <w:proofErr w:type="gramStart"/>
-      <w:r>
-        <w:rPr>
-          <w:rFonts w:ascii="Times New Roman" w:hAnsi="Times New Roman" w:cs="Times New Roman"/>
-          <w:sz w:val="24"/>
-          <w:szCs w:val="24"/>
-        </w:rPr>
-        <w:t>She</w:t>
-      </w:r>
-      <w:proofErr w:type="gramEnd"/>
-      <w:r>
-        <w:rPr>
-          <w:rFonts w:ascii="Times New Roman" w:hAnsi="Times New Roman" w:cs="Times New Roman"/>
-          <w:sz w:val="24"/>
-          <w:szCs w:val="24"/>
-        </w:rPr>
-        <w:t xml:space="preserve"> arrows down to one of the results, presses enter, and reads an article about thanksgiving and eating.  She again types another query, her daughter's name, "Ellen Glass" and finds nothing of interest, however on the side of the screen, the application tells her, "you last searched for cookies", and is reminded to get back to preparing for thanksgiving.</w:t>
+        <w:t xml:space="preserve">Tootsie sits down at her news console, (the application is run full screen, and so the computer appears to only run Big News).  She types in "cookies" and sees a slew of articles about cookies in the recent news, displayed as if it was in a newspaper.  She arrows down to one of the results, </w:t>
+      </w:r>
+      <w:r>
+        <w:rPr>
+          <w:rFonts w:ascii="Times New Roman" w:hAnsi="Times New Roman" w:cs="Times New Roman"/>
+          <w:sz w:val="24"/>
+          <w:szCs w:val="24"/>
+        </w:rPr>
+        <w:t>double clicks</w:t>
+      </w:r>
+      <w:r>
+        <w:rPr>
+          <w:rFonts w:ascii="Times New Roman" w:hAnsi="Times New Roman" w:cs="Times New Roman"/>
+          <w:sz w:val="24"/>
+          <w:szCs w:val="24"/>
+        </w:rPr>
+        <w:t>, and reads an article about thanksgiving and eating.  She again types another query, her daughter's name, "Ellen Glass" and finds nothing of interest, however on the side of the screen, the application tells her, "you last searched for cookies", and is reminded to get back to preparing for thanksgiving.</w:t>
       </w:r>
     </w:p>
     <w:p>
@@ -1569,25 +1522,7 @@
           <w:sz w:val="24"/>
           <w:szCs w:val="24"/>
         </w:rPr>
-        <w:t xml:space="preserve">The entire process for Big News is on “one” page inside the browser. As far as the navigation within the search queries is concerned, the user is provided with the next and previous buttons to maneuver through the search results. Also the “Previous Searches” has a list on previous search results that the user can look at. If the user double clicks on a “NEWS item”, they navigate away from the “Big NEWS” in a separate window, the original window in there unchanged. After reading the complete story, the user can simple close that window and start looking at the other news inside </w:t>
-      </w:r>
-      <w:proofErr w:type="spellStart"/>
-      <w:r>
-        <w:rPr>
-          <w:rFonts w:ascii="Times New Roman" w:hAnsi="Times New Roman" w:cs="Times New Roman"/>
-          <w:sz w:val="24"/>
-          <w:szCs w:val="24"/>
-        </w:rPr>
-        <w:t>BigNews</w:t>
-      </w:r>
-      <w:proofErr w:type="spellEnd"/>
-      <w:r>
-        <w:rPr>
-          <w:rFonts w:ascii="Times New Roman" w:hAnsi="Times New Roman" w:cs="Times New Roman"/>
-          <w:sz w:val="24"/>
-          <w:szCs w:val="24"/>
-        </w:rPr>
-        <w:t>.</w:t>
+        <w:t>The entire process for Big News is on “one” page inside the browser. As far as the navigation within the search queries is concerned, the user is provided with the next and previous buttons to maneuver through the search results. Also the “Previous Searches” has a list on previous search results that the user can look at. If the user double clicks on a “NEWS item”, they navigate away from the “Big NEWS” in a separate window, the original window in there unchanged. After reading the complete story, the user can simple close that window and start looking at the other news inside BigNews.</w:t>
       </w:r>
       <w:r>
         <w:rPr>
@@ -1702,25 +1637,7 @@
           <w:sz w:val="24"/>
           <w:szCs w:val="24"/>
         </w:rPr>
-        <w:t xml:space="preserve">Big News follows the standards for any search engine. The search button, the headings for each result and the “Headlines” heading all follow the basic standards, for a news search engine. There is no “fancy” terminology used in </w:t>
-      </w:r>
-      <w:proofErr w:type="spellStart"/>
-      <w:r>
-        <w:rPr>
-          <w:rFonts w:ascii="Times New Roman" w:hAnsi="Times New Roman" w:cs="Times New Roman"/>
-          <w:sz w:val="24"/>
-          <w:szCs w:val="24"/>
-        </w:rPr>
-        <w:t>BigNews</w:t>
-      </w:r>
-      <w:proofErr w:type="spellEnd"/>
-      <w:r>
-        <w:rPr>
-          <w:rFonts w:ascii="Times New Roman" w:hAnsi="Times New Roman" w:cs="Times New Roman"/>
-          <w:sz w:val="24"/>
-          <w:szCs w:val="24"/>
-        </w:rPr>
-        <w:t>. Everything is plain and simple.</w:t>
+        <w:t>Big News follows the standards for any search engine. The search button, the headings for each result and the “Headlines” heading all follow the basic standards, for a news search engine. There is no “fancy” terminology used in BigNews. Everything is plain and simple.</w:t>
       </w:r>
     </w:p>
     <w:p>
@@ -1762,43 +1679,15 @@
           <w:sz w:val="24"/>
           <w:szCs w:val="24"/>
         </w:rPr>
-        <w:t xml:space="preserve">Because of its simplicity, </w:t>
-      </w:r>
-      <w:proofErr w:type="spellStart"/>
-      <w:r>
-        <w:rPr>
-          <w:rFonts w:ascii="Times New Roman" w:hAnsi="Times New Roman" w:cs="Times New Roman"/>
-          <w:sz w:val="24"/>
-          <w:szCs w:val="24"/>
-        </w:rPr>
-        <w:t>BigNews</w:t>
-      </w:r>
-      <w:proofErr w:type="spellEnd"/>
-      <w:r>
-        <w:rPr>
-          <w:rFonts w:ascii="Times New Roman" w:hAnsi="Times New Roman" w:cs="Times New Roman"/>
-          <w:sz w:val="24"/>
-          <w:szCs w:val="24"/>
-        </w:rPr>
-        <w:t xml:space="preserve"> makes it very hard for the users to make errors. The possible “errors” are in search terms. </w:t>
-      </w:r>
-      <w:proofErr w:type="spellStart"/>
-      <w:r>
-        <w:rPr>
-          <w:rFonts w:ascii="Times New Roman" w:hAnsi="Times New Roman" w:cs="Times New Roman"/>
-          <w:sz w:val="24"/>
-          <w:szCs w:val="24"/>
-        </w:rPr>
-        <w:t>BigNews</w:t>
-      </w:r>
-      <w:proofErr w:type="spellEnd"/>
-      <w:r>
-        <w:rPr>
-          <w:rFonts w:ascii="Times New Roman" w:hAnsi="Times New Roman" w:cs="Times New Roman"/>
-          <w:sz w:val="24"/>
-          <w:szCs w:val="24"/>
-        </w:rPr>
-        <w:t xml:space="preserve"> doesn’t autocorrect the terms, for that is not the required feature of the system. Other than that, there is minimal possibility of users committing errors.</w:t>
+        <w:t xml:space="preserve">Because of its simplicity, BigNews makes it very hard for the users to make errors. The possible “errors” are in search terms. </w:t>
+      </w:r>
+      <w:r>
+        <w:rPr>
+          <w:rFonts w:ascii="Times New Roman" w:hAnsi="Times New Roman" w:cs="Times New Roman"/>
+          <w:sz w:val="24"/>
+          <w:szCs w:val="24"/>
+        </w:rPr>
+        <w:t>BigNews doesn’t autocorrect the terms, for that is not the required feature of the system. Other than that, there is minimal possibility of users committing errors.</w:t>
       </w:r>
     </w:p>
     <w:p>
@@ -2358,6 +2247,101 @@
     </w:p>
     <w:p>
       <w:pPr>
+        <w:ind w:left="360" w:firstLine="720"/>
+      </w:pPr>
+      <w:r>
+        <w:t>As it has been mentioned above, right after the user groups and personas were decided, the prototyping process began. Lo-fi prototyping was done. The design is very simple, so there was no need to go through very complicated process.</w:t>
+      </w:r>
+    </w:p>
+    <w:p>
+      <w:pPr>
+        <w:ind w:left="360" w:firstLine="720"/>
+      </w:pPr>
+      <w:r>
+        <w:t>As far as testing is concerned, we tested the system ourselves. The team members inspected all possible things a user can do. Errors were found and then corrected. When a member would commit the changes, the entire team would test the system and see if anything was broken and whether the system was doing everything it was suppose to do. This process helped in the development of the system.</w:t>
+      </w:r>
+    </w:p>
+    <w:p>
+      <w:pPr>
+        <w:ind w:left="360" w:firstLine="720"/>
+      </w:pPr>
+      <w:r>
+        <w:t>Following screenshots correspond to the use case scenario for “Tootsie Glass” described in the above section.</w:t>
+      </w:r>
+    </w:p>
+    <w:p>
+      <w:pPr>
+        <w:ind w:left="1440"/>
+      </w:pPr>
+      <w:r>
+        <w:rPr>
+          <w:noProof/>
+        </w:rPr>
+        <w:drawing>
+          <wp:anchor distT="0" distB="0" distL="114300" distR="114300" simplePos="0" relativeHeight="251670528" behindDoc="0" locked="0" layoutInCell="1" allowOverlap="1">
+            <wp:simplePos x="0" y="0"/>
+            <wp:positionH relativeFrom="column">
+              <wp:posOffset>942975</wp:posOffset>
+            </wp:positionH>
+            <wp:positionV relativeFrom="paragraph">
+              <wp:posOffset>109220</wp:posOffset>
+            </wp:positionV>
+            <wp:extent cx="3600450" cy="2252980"/>
+            <wp:effectExtent l="19050" t="0" r="0" b="0"/>
+            <wp:wrapThrough wrapText="bothSides">
+              <wp:wrapPolygon edited="0">
+                <wp:start x="-114" y="0"/>
+                <wp:lineTo x="-114" y="21369"/>
+                <wp:lineTo x="21600" y="21369"/>
+                <wp:lineTo x="21600" y="0"/>
+                <wp:lineTo x="-114" y="0"/>
+              </wp:wrapPolygon>
+            </wp:wrapThrough>
+            <wp:docPr id="1" name="Picture 1"/>
+            <wp:cNvGraphicFramePr>
+              <a:graphicFrameLocks xmlns:a="http://schemas.openxmlformats.org/drawingml/2006/main" noChangeAspect="1"/>
+            </wp:cNvGraphicFramePr>
+            <a:graphic xmlns:a="http://schemas.openxmlformats.org/drawingml/2006/main">
+              <a:graphicData uri="http://schemas.openxmlformats.org/drawingml/2006/picture">
+                <pic:pic xmlns:pic="http://schemas.openxmlformats.org/drawingml/2006/picture">
+                  <pic:nvPicPr>
+                    <pic:cNvPr id="0" name="Picture 1"/>
+                    <pic:cNvPicPr>
+                      <a:picLocks noChangeAspect="1" noChangeArrowheads="1"/>
+                    </pic:cNvPicPr>
+                  </pic:nvPicPr>
+                  <pic:blipFill>
+                    <a:blip r:embed="rId16" cstate="print"/>
+                    <a:srcRect/>
+                    <a:stretch>
+                      <a:fillRect/>
+                    </a:stretch>
+                  </pic:blipFill>
+                  <pic:spPr bwMode="auto">
+                    <a:xfrm>
+                      <a:off x="0" y="0"/>
+                      <a:ext cx="3600450" cy="2252980"/>
+                    </a:xfrm>
+                    <a:prstGeom prst="rect">
+                      <a:avLst/>
+                    </a:prstGeom>
+                    <a:noFill/>
+                    <a:ln w="9525">
+                      <a:noFill/>
+                      <a:miter lim="800000"/>
+                      <a:headEnd/>
+                      <a:tailEnd/>
+                    </a:ln>
+                  </pic:spPr>
+                </pic:pic>
+              </a:graphicData>
+            </a:graphic>
+          </wp:anchor>
+        </w:drawing>
+      </w:r>
+    </w:p>
+    <w:p>
+      <w:pPr>
         <w:ind w:left="720" w:firstLine="720"/>
         <w:jc w:val="both"/>
         <w:rPr>
@@ -2378,41 +2362,906 @@
     </w:p>
     <w:p>
       <w:pPr>
-        <w:numPr>
-          <w:ilvl w:val="0"/>
-          <w:numId w:val="3"/>
-        </w:numPr>
-        <w:spacing w:after="0" w:line="240" w:lineRule="auto"/>
-        <w:rPr>
-          <w:rFonts w:ascii="Arial" w:hAnsi="Arial" w:cs="Arial"/>
-          <w:color w:val="000000"/>
-        </w:rPr>
-      </w:pPr>
-      <w:r>
-        <w:rPr>
-          <w:rStyle w:val="Emphasis"/>
-          <w:rFonts w:ascii="Arial" w:hAnsi="Arial" w:cs="Arial"/>
-          <w:color w:val="000000"/>
-        </w:rPr>
-        <w:t>Prototyping and testing process.</w:t>
-      </w:r>
-      <w:r>
-        <w:rPr>
-          <w:rStyle w:val="apple-converted-space"/>
-          <w:rFonts w:ascii="Arial" w:hAnsi="Arial" w:cs="Arial"/>
-          <w:i/>
-          <w:iCs/>
-          <w:color w:val="000000"/>
-        </w:rPr>
-        <w:t> </w:t>
-      </w:r>
-      <w:r>
-        <w:rPr>
-          <w:rFonts w:ascii="Arial" w:hAnsi="Arial" w:cs="Arial"/>
-          <w:color w:val="000000"/>
-        </w:rPr>
-        <w:t>Provide a description of your prototyping and testing process. Diagrams and screen shots are strongly encouraged. Explain the prototyping techniques that you used and why you chose them. While testing with subjects outside of your own team is encouraged, it is not required. However, you will need to explain how you tested your design and program (i.e., at least with members of your own team). Explain how the results of the prototyping and testing processes informed the final design of your program.</w:t>
-      </w:r>
+        <w:spacing w:after="0" w:line="240" w:lineRule="auto"/>
+        <w:rPr>
+          <w:rFonts w:ascii="Arial" w:hAnsi="Arial" w:cs="Arial"/>
+          <w:color w:val="000000"/>
+        </w:rPr>
+      </w:pPr>
+    </w:p>
+    <w:p>
+      <w:pPr>
+        <w:spacing w:after="0" w:line="240" w:lineRule="auto"/>
+        <w:rPr>
+          <w:rFonts w:ascii="Arial" w:hAnsi="Arial" w:cs="Arial"/>
+          <w:color w:val="000000"/>
+        </w:rPr>
+      </w:pPr>
+    </w:p>
+    <w:p>
+      <w:pPr>
+        <w:spacing w:after="0" w:line="240" w:lineRule="auto"/>
+        <w:rPr>
+          <w:rFonts w:ascii="Arial" w:hAnsi="Arial" w:cs="Arial"/>
+          <w:color w:val="000000"/>
+        </w:rPr>
+      </w:pPr>
+    </w:p>
+    <w:p>
+      <w:pPr>
+        <w:spacing w:after="0" w:line="240" w:lineRule="auto"/>
+        <w:rPr>
+          <w:rFonts w:ascii="Arial" w:hAnsi="Arial" w:cs="Arial"/>
+          <w:color w:val="000000"/>
+        </w:rPr>
+      </w:pPr>
+    </w:p>
+    <w:p>
+      <w:pPr>
+        <w:spacing w:after="0" w:line="240" w:lineRule="auto"/>
+        <w:rPr>
+          <w:rFonts w:ascii="Arial" w:hAnsi="Arial" w:cs="Arial"/>
+          <w:color w:val="000000"/>
+        </w:rPr>
+      </w:pPr>
+    </w:p>
+    <w:p>
+      <w:pPr>
+        <w:spacing w:after="0" w:line="240" w:lineRule="auto"/>
+        <w:rPr>
+          <w:rFonts w:ascii="Arial" w:hAnsi="Arial" w:cs="Arial"/>
+          <w:color w:val="000000"/>
+        </w:rPr>
+      </w:pPr>
+    </w:p>
+    <w:p>
+      <w:pPr>
+        <w:spacing w:after="0" w:line="240" w:lineRule="auto"/>
+        <w:rPr>
+          <w:rFonts w:ascii="Arial" w:hAnsi="Arial" w:cs="Arial"/>
+          <w:color w:val="000000"/>
+        </w:rPr>
+      </w:pPr>
+    </w:p>
+    <w:p>
+      <w:pPr>
+        <w:spacing w:after="0" w:line="240" w:lineRule="auto"/>
+        <w:rPr>
+          <w:rFonts w:ascii="Arial" w:hAnsi="Arial" w:cs="Arial"/>
+          <w:color w:val="000000"/>
+        </w:rPr>
+      </w:pPr>
+    </w:p>
+    <w:p>
+      <w:pPr>
+        <w:spacing w:after="0" w:line="240" w:lineRule="auto"/>
+        <w:rPr>
+          <w:rFonts w:ascii="Arial" w:hAnsi="Arial" w:cs="Arial"/>
+          <w:color w:val="000000"/>
+        </w:rPr>
+      </w:pPr>
+    </w:p>
+    <w:p>
+      <w:pPr>
+        <w:spacing w:after="0" w:line="240" w:lineRule="auto"/>
+        <w:rPr>
+          <w:rFonts w:ascii="Arial" w:hAnsi="Arial" w:cs="Arial"/>
+          <w:color w:val="000000"/>
+        </w:rPr>
+      </w:pPr>
+    </w:p>
+    <w:p>
+      <w:pPr>
+        <w:spacing w:after="0" w:line="240" w:lineRule="auto"/>
+        <w:rPr>
+          <w:rFonts w:ascii="Arial" w:hAnsi="Arial" w:cs="Arial"/>
+          <w:color w:val="000000"/>
+        </w:rPr>
+      </w:pPr>
+      <w:r>
+        <w:rPr>
+          <w:rFonts w:ascii="Arial" w:hAnsi="Arial" w:cs="Arial"/>
+          <w:noProof/>
+          <w:color w:val="000000"/>
+        </w:rPr>
+        <w:drawing>
+          <wp:anchor distT="0" distB="0" distL="114300" distR="114300" simplePos="0" relativeHeight="251671552" behindDoc="0" locked="0" layoutInCell="1" allowOverlap="1">
+            <wp:simplePos x="0" y="0"/>
+            <wp:positionH relativeFrom="column">
+              <wp:posOffset>942975</wp:posOffset>
+            </wp:positionH>
+            <wp:positionV relativeFrom="paragraph">
+              <wp:posOffset>33655</wp:posOffset>
+            </wp:positionV>
+            <wp:extent cx="3581400" cy="2238375"/>
+            <wp:effectExtent l="19050" t="0" r="0" b="0"/>
+            <wp:wrapThrough wrapText="bothSides">
+              <wp:wrapPolygon edited="0">
+                <wp:start x="-115" y="0"/>
+                <wp:lineTo x="-115" y="21508"/>
+                <wp:lineTo x="21600" y="21508"/>
+                <wp:lineTo x="21600" y="0"/>
+                <wp:lineTo x="-115" y="0"/>
+              </wp:wrapPolygon>
+            </wp:wrapThrough>
+            <wp:docPr id="12" name="Picture 10"/>
+            <wp:cNvGraphicFramePr>
+              <a:graphicFrameLocks xmlns:a="http://schemas.openxmlformats.org/drawingml/2006/main" noChangeAspect="1"/>
+            </wp:cNvGraphicFramePr>
+            <a:graphic xmlns:a="http://schemas.openxmlformats.org/drawingml/2006/main">
+              <a:graphicData uri="http://schemas.openxmlformats.org/drawingml/2006/picture">
+                <pic:pic xmlns:pic="http://schemas.openxmlformats.org/drawingml/2006/picture">
+                  <pic:nvPicPr>
+                    <pic:cNvPr id="0" name="Picture 10"/>
+                    <pic:cNvPicPr>
+                      <a:picLocks noChangeAspect="1" noChangeArrowheads="1"/>
+                    </pic:cNvPicPr>
+                  </pic:nvPicPr>
+                  <pic:blipFill>
+                    <a:blip r:embed="rId17" cstate="print"/>
+                    <a:srcRect/>
+                    <a:stretch>
+                      <a:fillRect/>
+                    </a:stretch>
+                  </pic:blipFill>
+                  <pic:spPr bwMode="auto">
+                    <a:xfrm>
+                      <a:off x="0" y="0"/>
+                      <a:ext cx="3581400" cy="2238375"/>
+                    </a:xfrm>
+                    <a:prstGeom prst="rect">
+                      <a:avLst/>
+                    </a:prstGeom>
+                    <a:noFill/>
+                    <a:ln w="9525">
+                      <a:noFill/>
+                      <a:miter lim="800000"/>
+                      <a:headEnd/>
+                      <a:tailEnd/>
+                    </a:ln>
+                  </pic:spPr>
+                </pic:pic>
+              </a:graphicData>
+            </a:graphic>
+          </wp:anchor>
+        </w:drawing>
+      </w:r>
+    </w:p>
+    <w:p>
+      <w:pPr>
+        <w:spacing w:after="0" w:line="240" w:lineRule="auto"/>
+        <w:rPr>
+          <w:rFonts w:ascii="Arial" w:hAnsi="Arial" w:cs="Arial"/>
+          <w:color w:val="000000"/>
+        </w:rPr>
+      </w:pPr>
+    </w:p>
+    <w:p>
+      <w:pPr>
+        <w:spacing w:after="0" w:line="240" w:lineRule="auto"/>
+        <w:rPr>
+          <w:rFonts w:ascii="Arial" w:hAnsi="Arial" w:cs="Arial"/>
+          <w:color w:val="000000"/>
+        </w:rPr>
+      </w:pPr>
+    </w:p>
+    <w:p>
+      <w:pPr>
+        <w:spacing w:after="0" w:line="240" w:lineRule="auto"/>
+        <w:rPr>
+          <w:rFonts w:ascii="Arial" w:hAnsi="Arial" w:cs="Arial"/>
+          <w:color w:val="000000"/>
+        </w:rPr>
+      </w:pPr>
+    </w:p>
+    <w:p>
+      <w:pPr>
+        <w:spacing w:after="0" w:line="240" w:lineRule="auto"/>
+        <w:rPr>
+          <w:rFonts w:ascii="Arial" w:hAnsi="Arial" w:cs="Arial"/>
+          <w:color w:val="000000"/>
+        </w:rPr>
+      </w:pPr>
+    </w:p>
+    <w:p>
+      <w:pPr>
+        <w:spacing w:after="0" w:line="240" w:lineRule="auto"/>
+        <w:rPr>
+          <w:rFonts w:ascii="Arial" w:hAnsi="Arial" w:cs="Arial"/>
+          <w:color w:val="000000"/>
+        </w:rPr>
+      </w:pPr>
+    </w:p>
+    <w:p>
+      <w:pPr>
+        <w:spacing w:after="0" w:line="240" w:lineRule="auto"/>
+        <w:rPr>
+          <w:rFonts w:ascii="Arial" w:hAnsi="Arial" w:cs="Arial"/>
+          <w:color w:val="000000"/>
+        </w:rPr>
+      </w:pPr>
+    </w:p>
+    <w:p>
+      <w:pPr>
+        <w:spacing w:after="0" w:line="240" w:lineRule="auto"/>
+        <w:rPr>
+          <w:rFonts w:ascii="Arial" w:hAnsi="Arial" w:cs="Arial"/>
+          <w:color w:val="000000"/>
+        </w:rPr>
+      </w:pPr>
+    </w:p>
+    <w:p>
+      <w:pPr>
+        <w:spacing w:after="0" w:line="240" w:lineRule="auto"/>
+        <w:rPr>
+          <w:rFonts w:ascii="Arial" w:hAnsi="Arial" w:cs="Arial"/>
+          <w:color w:val="000000"/>
+        </w:rPr>
+      </w:pPr>
+    </w:p>
+    <w:p>
+      <w:pPr>
+        <w:spacing w:after="0" w:line="240" w:lineRule="auto"/>
+        <w:rPr>
+          <w:rFonts w:ascii="Arial" w:hAnsi="Arial" w:cs="Arial"/>
+          <w:color w:val="000000"/>
+        </w:rPr>
+      </w:pPr>
+    </w:p>
+    <w:p>
+      <w:pPr>
+        <w:spacing w:after="0" w:line="240" w:lineRule="auto"/>
+        <w:rPr>
+          <w:rFonts w:ascii="Arial" w:hAnsi="Arial" w:cs="Arial"/>
+          <w:color w:val="000000"/>
+        </w:rPr>
+      </w:pPr>
+    </w:p>
+    <w:p>
+      <w:pPr>
+        <w:spacing w:after="0" w:line="240" w:lineRule="auto"/>
+        <w:rPr>
+          <w:rFonts w:ascii="Arial" w:hAnsi="Arial" w:cs="Arial"/>
+          <w:color w:val="000000"/>
+        </w:rPr>
+      </w:pPr>
+    </w:p>
+    <w:p>
+      <w:pPr>
+        <w:spacing w:after="0" w:line="240" w:lineRule="auto"/>
+        <w:rPr>
+          <w:rFonts w:ascii="Arial" w:hAnsi="Arial" w:cs="Arial"/>
+          <w:color w:val="000000"/>
+        </w:rPr>
+      </w:pPr>
+    </w:p>
+    <w:p>
+      <w:pPr>
+        <w:spacing w:after="0" w:line="240" w:lineRule="auto"/>
+        <w:rPr>
+          <w:rFonts w:ascii="Arial" w:hAnsi="Arial" w:cs="Arial"/>
+          <w:color w:val="000000"/>
+        </w:rPr>
+      </w:pPr>
+      <w:r>
+        <w:rPr>
+          <w:rFonts w:ascii="Arial" w:hAnsi="Arial" w:cs="Arial"/>
+          <w:noProof/>
+          <w:color w:val="000000"/>
+        </w:rPr>
+        <w:lastRenderedPageBreak/>
+        <w:drawing>
+          <wp:anchor distT="0" distB="0" distL="114300" distR="114300" simplePos="0" relativeHeight="251673600" behindDoc="0" locked="0" layoutInCell="1" allowOverlap="1">
+            <wp:simplePos x="0" y="0"/>
+            <wp:positionH relativeFrom="column">
+              <wp:posOffset>942975</wp:posOffset>
+            </wp:positionH>
+            <wp:positionV relativeFrom="paragraph">
+              <wp:posOffset>-85725</wp:posOffset>
+            </wp:positionV>
+            <wp:extent cx="3524250" cy="2204720"/>
+            <wp:effectExtent l="19050" t="0" r="0" b="0"/>
+            <wp:wrapThrough wrapText="bothSides">
+              <wp:wrapPolygon edited="0">
+                <wp:start x="-117" y="0"/>
+                <wp:lineTo x="-117" y="21463"/>
+                <wp:lineTo x="21600" y="21463"/>
+                <wp:lineTo x="21600" y="0"/>
+                <wp:lineTo x="-117" y="0"/>
+              </wp:wrapPolygon>
+            </wp:wrapThrough>
+            <wp:docPr id="16" name="Picture 16"/>
+            <wp:cNvGraphicFramePr>
+              <a:graphicFrameLocks xmlns:a="http://schemas.openxmlformats.org/drawingml/2006/main" noChangeAspect="1"/>
+            </wp:cNvGraphicFramePr>
+            <a:graphic xmlns:a="http://schemas.openxmlformats.org/drawingml/2006/main">
+              <a:graphicData uri="http://schemas.openxmlformats.org/drawingml/2006/picture">
+                <pic:pic xmlns:pic="http://schemas.openxmlformats.org/drawingml/2006/picture">
+                  <pic:nvPicPr>
+                    <pic:cNvPr id="0" name="Picture 16"/>
+                    <pic:cNvPicPr>
+                      <a:picLocks noChangeAspect="1" noChangeArrowheads="1"/>
+                    </pic:cNvPicPr>
+                  </pic:nvPicPr>
+                  <pic:blipFill>
+                    <a:blip r:embed="rId18" cstate="print"/>
+                    <a:srcRect/>
+                    <a:stretch>
+                      <a:fillRect/>
+                    </a:stretch>
+                  </pic:blipFill>
+                  <pic:spPr bwMode="auto">
+                    <a:xfrm>
+                      <a:off x="0" y="0"/>
+                      <a:ext cx="3524250" cy="2204720"/>
+                    </a:xfrm>
+                    <a:prstGeom prst="rect">
+                      <a:avLst/>
+                    </a:prstGeom>
+                    <a:noFill/>
+                    <a:ln w="9525">
+                      <a:noFill/>
+                      <a:miter lim="800000"/>
+                      <a:headEnd/>
+                      <a:tailEnd/>
+                    </a:ln>
+                  </pic:spPr>
+                </pic:pic>
+              </a:graphicData>
+            </a:graphic>
+          </wp:anchor>
+        </w:drawing>
+      </w:r>
+    </w:p>
+    <w:p>
+      <w:pPr>
+        <w:spacing w:after="0" w:line="240" w:lineRule="auto"/>
+        <w:rPr>
+          <w:rFonts w:ascii="Arial" w:hAnsi="Arial" w:cs="Arial"/>
+          <w:color w:val="000000"/>
+        </w:rPr>
+      </w:pPr>
+    </w:p>
+    <w:p>
+      <w:pPr>
+        <w:spacing w:after="0" w:line="240" w:lineRule="auto"/>
+        <w:rPr>
+          <w:rFonts w:ascii="Arial" w:hAnsi="Arial" w:cs="Arial"/>
+          <w:color w:val="000000"/>
+        </w:rPr>
+      </w:pPr>
+    </w:p>
+    <w:p>
+      <w:pPr>
+        <w:spacing w:after="0" w:line="240" w:lineRule="auto"/>
+        <w:rPr>
+          <w:rFonts w:ascii="Arial" w:hAnsi="Arial" w:cs="Arial"/>
+          <w:color w:val="000000"/>
+        </w:rPr>
+      </w:pPr>
+    </w:p>
+    <w:p>
+      <w:pPr>
+        <w:spacing w:after="0" w:line="240" w:lineRule="auto"/>
+        <w:rPr>
+          <w:rFonts w:ascii="Arial" w:hAnsi="Arial" w:cs="Arial"/>
+          <w:color w:val="000000"/>
+        </w:rPr>
+      </w:pPr>
+    </w:p>
+    <w:p>
+      <w:pPr>
+        <w:spacing w:after="0" w:line="240" w:lineRule="auto"/>
+        <w:rPr>
+          <w:rFonts w:ascii="Arial" w:hAnsi="Arial" w:cs="Arial"/>
+          <w:color w:val="000000"/>
+        </w:rPr>
+      </w:pPr>
+    </w:p>
+    <w:p>
+      <w:pPr>
+        <w:spacing w:after="0" w:line="240" w:lineRule="auto"/>
+        <w:rPr>
+          <w:rFonts w:ascii="Arial" w:hAnsi="Arial" w:cs="Arial"/>
+          <w:color w:val="000000"/>
+        </w:rPr>
+      </w:pPr>
+    </w:p>
+    <w:p>
+      <w:pPr>
+        <w:spacing w:after="0" w:line="240" w:lineRule="auto"/>
+        <w:rPr>
+          <w:rFonts w:ascii="Arial" w:hAnsi="Arial" w:cs="Arial"/>
+          <w:color w:val="000000"/>
+        </w:rPr>
+      </w:pPr>
+    </w:p>
+    <w:p>
+      <w:pPr>
+        <w:spacing w:after="0" w:line="240" w:lineRule="auto"/>
+        <w:rPr>
+          <w:rFonts w:ascii="Arial" w:hAnsi="Arial" w:cs="Arial"/>
+          <w:color w:val="000000"/>
+        </w:rPr>
+      </w:pPr>
+    </w:p>
+    <w:p>
+      <w:pPr>
+        <w:spacing w:after="0" w:line="240" w:lineRule="auto"/>
+        <w:rPr>
+          <w:rFonts w:ascii="Arial" w:hAnsi="Arial" w:cs="Arial"/>
+          <w:color w:val="000000"/>
+        </w:rPr>
+      </w:pPr>
+    </w:p>
+    <w:p>
+      <w:pPr>
+        <w:spacing w:after="0" w:line="240" w:lineRule="auto"/>
+        <w:rPr>
+          <w:rFonts w:ascii="Arial" w:hAnsi="Arial" w:cs="Arial"/>
+          <w:color w:val="000000"/>
+        </w:rPr>
+      </w:pPr>
+    </w:p>
+    <w:p>
+      <w:pPr>
+        <w:spacing w:after="0" w:line="240" w:lineRule="auto"/>
+        <w:rPr>
+          <w:rFonts w:ascii="Arial" w:hAnsi="Arial" w:cs="Arial"/>
+          <w:color w:val="000000"/>
+        </w:rPr>
+      </w:pPr>
+    </w:p>
+    <w:p>
+      <w:pPr>
+        <w:spacing w:after="0" w:line="240" w:lineRule="auto"/>
+        <w:rPr>
+          <w:rFonts w:ascii="Arial" w:hAnsi="Arial" w:cs="Arial"/>
+          <w:color w:val="000000"/>
+        </w:rPr>
+      </w:pPr>
+    </w:p>
+    <w:p>
+      <w:pPr>
+        <w:spacing w:after="0" w:line="240" w:lineRule="auto"/>
+        <w:rPr>
+          <w:rFonts w:ascii="Arial" w:hAnsi="Arial" w:cs="Arial"/>
+          <w:color w:val="000000"/>
+        </w:rPr>
+      </w:pPr>
+    </w:p>
+    <w:p>
+      <w:pPr>
+        <w:spacing w:after="0" w:line="240" w:lineRule="auto"/>
+        <w:rPr>
+          <w:rFonts w:ascii="Arial" w:hAnsi="Arial" w:cs="Arial"/>
+          <w:color w:val="000000"/>
+        </w:rPr>
+      </w:pPr>
+    </w:p>
+    <w:p>
+      <w:pPr>
+        <w:spacing w:after="0" w:line="240" w:lineRule="auto"/>
+        <w:rPr>
+          <w:rFonts w:ascii="Arial" w:hAnsi="Arial" w:cs="Arial"/>
+          <w:color w:val="000000"/>
+        </w:rPr>
+      </w:pPr>
+      <w:r>
+        <w:rPr>
+          <w:rFonts w:ascii="Arial" w:hAnsi="Arial" w:cs="Arial"/>
+          <w:noProof/>
+          <w:color w:val="000000"/>
+        </w:rPr>
+        <w:drawing>
+          <wp:anchor distT="0" distB="0" distL="114300" distR="114300" simplePos="0" relativeHeight="251672576" behindDoc="0" locked="0" layoutInCell="1" allowOverlap="1">
+            <wp:simplePos x="0" y="0"/>
+            <wp:positionH relativeFrom="column">
+              <wp:posOffset>866775</wp:posOffset>
+            </wp:positionH>
+            <wp:positionV relativeFrom="paragraph">
+              <wp:posOffset>38100</wp:posOffset>
+            </wp:positionV>
+            <wp:extent cx="3728085" cy="2333625"/>
+            <wp:effectExtent l="19050" t="0" r="5715" b="0"/>
+            <wp:wrapThrough wrapText="bothSides">
+              <wp:wrapPolygon edited="0">
+                <wp:start x="-110" y="0"/>
+                <wp:lineTo x="-110" y="21512"/>
+                <wp:lineTo x="21633" y="21512"/>
+                <wp:lineTo x="21633" y="0"/>
+                <wp:lineTo x="-110" y="0"/>
+              </wp:wrapPolygon>
+            </wp:wrapThrough>
+            <wp:docPr id="13" name="Picture 13"/>
+            <wp:cNvGraphicFramePr>
+              <a:graphicFrameLocks xmlns:a="http://schemas.openxmlformats.org/drawingml/2006/main" noChangeAspect="1"/>
+            </wp:cNvGraphicFramePr>
+            <a:graphic xmlns:a="http://schemas.openxmlformats.org/drawingml/2006/main">
+              <a:graphicData uri="http://schemas.openxmlformats.org/drawingml/2006/picture">
+                <pic:pic xmlns:pic="http://schemas.openxmlformats.org/drawingml/2006/picture">
+                  <pic:nvPicPr>
+                    <pic:cNvPr id="0" name="Picture 13"/>
+                    <pic:cNvPicPr>
+                      <a:picLocks noChangeAspect="1" noChangeArrowheads="1"/>
+                    </pic:cNvPicPr>
+                  </pic:nvPicPr>
+                  <pic:blipFill>
+                    <a:blip r:embed="rId19" cstate="print"/>
+                    <a:srcRect/>
+                    <a:stretch>
+                      <a:fillRect/>
+                    </a:stretch>
+                  </pic:blipFill>
+                  <pic:spPr bwMode="auto">
+                    <a:xfrm>
+                      <a:off x="0" y="0"/>
+                      <a:ext cx="3728085" cy="2333625"/>
+                    </a:xfrm>
+                    <a:prstGeom prst="rect">
+                      <a:avLst/>
+                    </a:prstGeom>
+                    <a:noFill/>
+                    <a:ln w="9525">
+                      <a:noFill/>
+                      <a:miter lim="800000"/>
+                      <a:headEnd/>
+                      <a:tailEnd/>
+                    </a:ln>
+                  </pic:spPr>
+                </pic:pic>
+              </a:graphicData>
+            </a:graphic>
+          </wp:anchor>
+        </w:drawing>
+      </w:r>
+    </w:p>
+    <w:p>
+      <w:pPr>
+        <w:spacing w:after="0" w:line="240" w:lineRule="auto"/>
+        <w:rPr>
+          <w:rFonts w:ascii="Arial" w:hAnsi="Arial" w:cs="Arial"/>
+          <w:color w:val="000000"/>
+        </w:rPr>
+      </w:pPr>
+    </w:p>
+    <w:p>
+      <w:pPr>
+        <w:spacing w:after="0" w:line="240" w:lineRule="auto"/>
+        <w:rPr>
+          <w:rFonts w:ascii="Arial" w:hAnsi="Arial" w:cs="Arial"/>
+          <w:color w:val="000000"/>
+        </w:rPr>
+      </w:pPr>
+    </w:p>
+    <w:p>
+      <w:pPr>
+        <w:spacing w:after="0" w:line="240" w:lineRule="auto"/>
+        <w:rPr>
+          <w:rFonts w:ascii="Arial" w:hAnsi="Arial" w:cs="Arial"/>
+          <w:color w:val="000000"/>
+        </w:rPr>
+      </w:pPr>
+    </w:p>
+    <w:p>
+      <w:pPr>
+        <w:spacing w:after="0" w:line="240" w:lineRule="auto"/>
+        <w:rPr>
+          <w:rFonts w:ascii="Arial" w:hAnsi="Arial" w:cs="Arial"/>
+          <w:color w:val="000000"/>
+        </w:rPr>
+      </w:pPr>
+    </w:p>
+    <w:p>
+      <w:pPr>
+        <w:spacing w:after="0" w:line="240" w:lineRule="auto"/>
+        <w:rPr>
+          <w:rFonts w:ascii="Arial" w:hAnsi="Arial" w:cs="Arial"/>
+          <w:color w:val="000000"/>
+        </w:rPr>
+      </w:pPr>
+    </w:p>
+    <w:p>
+      <w:pPr>
+        <w:spacing w:after="0" w:line="240" w:lineRule="auto"/>
+        <w:rPr>
+          <w:rFonts w:ascii="Arial" w:hAnsi="Arial" w:cs="Arial"/>
+          <w:color w:val="000000"/>
+        </w:rPr>
+      </w:pPr>
+    </w:p>
+    <w:p>
+      <w:pPr>
+        <w:spacing w:after="0" w:line="240" w:lineRule="auto"/>
+        <w:rPr>
+          <w:rFonts w:ascii="Arial" w:hAnsi="Arial" w:cs="Arial"/>
+          <w:color w:val="000000"/>
+        </w:rPr>
+      </w:pPr>
+    </w:p>
+    <w:p>
+      <w:pPr>
+        <w:spacing w:after="0" w:line="240" w:lineRule="auto"/>
+        <w:rPr>
+          <w:rFonts w:ascii="Arial" w:hAnsi="Arial" w:cs="Arial"/>
+          <w:color w:val="000000"/>
+        </w:rPr>
+      </w:pPr>
+    </w:p>
+    <w:p>
+      <w:pPr>
+        <w:spacing w:after="0" w:line="240" w:lineRule="auto"/>
+        <w:rPr>
+          <w:rFonts w:ascii="Arial" w:hAnsi="Arial" w:cs="Arial"/>
+          <w:color w:val="000000"/>
+        </w:rPr>
+      </w:pPr>
+    </w:p>
+    <w:p>
+      <w:pPr>
+        <w:spacing w:after="0" w:line="240" w:lineRule="auto"/>
+        <w:rPr>
+          <w:rFonts w:ascii="Arial" w:hAnsi="Arial" w:cs="Arial"/>
+          <w:color w:val="000000"/>
+        </w:rPr>
+      </w:pPr>
+    </w:p>
+    <w:p>
+      <w:pPr>
+        <w:spacing w:after="0" w:line="240" w:lineRule="auto"/>
+        <w:rPr>
+          <w:rFonts w:ascii="Arial" w:hAnsi="Arial" w:cs="Arial"/>
+          <w:color w:val="000000"/>
+        </w:rPr>
+      </w:pPr>
+    </w:p>
+    <w:p>
+      <w:pPr>
+        <w:spacing w:after="0" w:line="240" w:lineRule="auto"/>
+        <w:rPr>
+          <w:rFonts w:ascii="Arial" w:hAnsi="Arial" w:cs="Arial"/>
+          <w:color w:val="000000"/>
+        </w:rPr>
+      </w:pPr>
+    </w:p>
+    <w:p>
+      <w:pPr>
+        <w:spacing w:after="0" w:line="240" w:lineRule="auto"/>
+        <w:rPr>
+          <w:rFonts w:ascii="Arial" w:hAnsi="Arial" w:cs="Arial"/>
+          <w:color w:val="000000"/>
+        </w:rPr>
+      </w:pPr>
+    </w:p>
+    <w:p>
+      <w:pPr>
+        <w:spacing w:after="0" w:line="240" w:lineRule="auto"/>
+        <w:rPr>
+          <w:rFonts w:ascii="Arial" w:hAnsi="Arial" w:cs="Arial"/>
+          <w:color w:val="000000"/>
+        </w:rPr>
+      </w:pPr>
+    </w:p>
+    <w:p>
+      <w:pPr>
+        <w:spacing w:after="0" w:line="240" w:lineRule="auto"/>
+        <w:rPr>
+          <w:rFonts w:ascii="Arial" w:hAnsi="Arial" w:cs="Arial"/>
+          <w:color w:val="000000"/>
+        </w:rPr>
+      </w:pPr>
+    </w:p>
+    <w:p>
+      <w:pPr>
+        <w:spacing w:after="0" w:line="240" w:lineRule="auto"/>
+        <w:rPr>
+          <w:rFonts w:ascii="Arial" w:hAnsi="Arial" w:cs="Arial"/>
+          <w:color w:val="000000"/>
+        </w:rPr>
+      </w:pPr>
+    </w:p>
+    <w:p>
+      <w:pPr>
+        <w:spacing w:after="0" w:line="240" w:lineRule="auto"/>
+        <w:rPr>
+          <w:rFonts w:ascii="Arial" w:hAnsi="Arial" w:cs="Arial"/>
+          <w:color w:val="000000"/>
+        </w:rPr>
+      </w:pPr>
+      <w:r>
+        <w:rPr>
+          <w:rFonts w:ascii="Arial" w:hAnsi="Arial" w:cs="Arial"/>
+          <w:noProof/>
+          <w:color w:val="000000"/>
+        </w:rPr>
+        <w:drawing>
+          <wp:anchor distT="0" distB="0" distL="114300" distR="114300" simplePos="0" relativeHeight="251674624" behindDoc="0" locked="0" layoutInCell="1" allowOverlap="1">
+            <wp:simplePos x="0" y="0"/>
+            <wp:positionH relativeFrom="column">
+              <wp:posOffset>904240</wp:posOffset>
+            </wp:positionH>
+            <wp:positionV relativeFrom="paragraph">
+              <wp:posOffset>41275</wp:posOffset>
+            </wp:positionV>
+            <wp:extent cx="3689985" cy="2308225"/>
+            <wp:effectExtent l="19050" t="0" r="5715" b="0"/>
+            <wp:wrapThrough wrapText="bothSides">
+              <wp:wrapPolygon edited="0">
+                <wp:start x="-112" y="0"/>
+                <wp:lineTo x="-112" y="21392"/>
+                <wp:lineTo x="21633" y="21392"/>
+                <wp:lineTo x="21633" y="0"/>
+                <wp:lineTo x="-112" y="0"/>
+              </wp:wrapPolygon>
+            </wp:wrapThrough>
+            <wp:docPr id="19" name="Picture 19"/>
+            <wp:cNvGraphicFramePr>
+              <a:graphicFrameLocks xmlns:a="http://schemas.openxmlformats.org/drawingml/2006/main" noChangeAspect="1"/>
+            </wp:cNvGraphicFramePr>
+            <a:graphic xmlns:a="http://schemas.openxmlformats.org/drawingml/2006/main">
+              <a:graphicData uri="http://schemas.openxmlformats.org/drawingml/2006/picture">
+                <pic:pic xmlns:pic="http://schemas.openxmlformats.org/drawingml/2006/picture">
+                  <pic:nvPicPr>
+                    <pic:cNvPr id="0" name="Picture 19"/>
+                    <pic:cNvPicPr>
+                      <a:picLocks noChangeAspect="1" noChangeArrowheads="1"/>
+                    </pic:cNvPicPr>
+                  </pic:nvPicPr>
+                  <pic:blipFill>
+                    <a:blip r:embed="rId20" cstate="print"/>
+                    <a:srcRect/>
+                    <a:stretch>
+                      <a:fillRect/>
+                    </a:stretch>
+                  </pic:blipFill>
+                  <pic:spPr bwMode="auto">
+                    <a:xfrm>
+                      <a:off x="0" y="0"/>
+                      <a:ext cx="3689985" cy="2308225"/>
+                    </a:xfrm>
+                    <a:prstGeom prst="rect">
+                      <a:avLst/>
+                    </a:prstGeom>
+                    <a:noFill/>
+                    <a:ln w="9525">
+                      <a:noFill/>
+                      <a:miter lim="800000"/>
+                      <a:headEnd/>
+                      <a:tailEnd/>
+                    </a:ln>
+                  </pic:spPr>
+                </pic:pic>
+              </a:graphicData>
+            </a:graphic>
+          </wp:anchor>
+        </w:drawing>
+      </w:r>
+    </w:p>
+    <w:p>
+      <w:pPr>
+        <w:spacing w:after="0" w:line="240" w:lineRule="auto"/>
+        <w:rPr>
+          <w:rFonts w:ascii="Arial" w:hAnsi="Arial" w:cs="Arial"/>
+          <w:color w:val="000000"/>
+        </w:rPr>
+      </w:pPr>
+    </w:p>
+    <w:p>
+      <w:pPr>
+        <w:spacing w:after="0" w:line="240" w:lineRule="auto"/>
+        <w:rPr>
+          <w:rFonts w:ascii="Arial" w:hAnsi="Arial" w:cs="Arial"/>
+          <w:color w:val="000000"/>
+        </w:rPr>
+      </w:pPr>
+    </w:p>
+    <w:p>
+      <w:pPr>
+        <w:spacing w:after="0" w:line="240" w:lineRule="auto"/>
+        <w:rPr>
+          <w:rFonts w:ascii="Arial" w:hAnsi="Arial" w:cs="Arial"/>
+          <w:color w:val="000000"/>
+        </w:rPr>
+      </w:pPr>
+    </w:p>
+    <w:p>
+      <w:pPr>
+        <w:spacing w:after="0" w:line="240" w:lineRule="auto"/>
+        <w:rPr>
+          <w:rFonts w:ascii="Arial" w:hAnsi="Arial" w:cs="Arial"/>
+          <w:color w:val="000000"/>
+        </w:rPr>
+      </w:pPr>
+    </w:p>
+    <w:p>
+      <w:pPr>
+        <w:spacing w:after="0" w:line="240" w:lineRule="auto"/>
+        <w:rPr>
+          <w:rFonts w:ascii="Arial" w:hAnsi="Arial" w:cs="Arial"/>
+          <w:color w:val="000000"/>
+        </w:rPr>
+      </w:pPr>
+    </w:p>
+    <w:p>
+      <w:pPr>
+        <w:spacing w:after="0" w:line="240" w:lineRule="auto"/>
+        <w:rPr>
+          <w:rFonts w:ascii="Arial" w:hAnsi="Arial" w:cs="Arial"/>
+          <w:color w:val="000000"/>
+        </w:rPr>
+      </w:pPr>
+    </w:p>
+    <w:p>
+      <w:pPr>
+        <w:spacing w:after="0" w:line="240" w:lineRule="auto"/>
+        <w:rPr>
+          <w:rFonts w:ascii="Arial" w:hAnsi="Arial" w:cs="Arial"/>
+          <w:color w:val="000000"/>
+        </w:rPr>
+      </w:pPr>
+    </w:p>
+    <w:p>
+      <w:pPr>
+        <w:spacing w:after="0" w:line="240" w:lineRule="auto"/>
+        <w:rPr>
+          <w:rFonts w:ascii="Arial" w:hAnsi="Arial" w:cs="Arial"/>
+          <w:color w:val="000000"/>
+        </w:rPr>
+      </w:pPr>
+    </w:p>
+    <w:p>
+      <w:pPr>
+        <w:spacing w:after="0" w:line="240" w:lineRule="auto"/>
+        <w:rPr>
+          <w:rFonts w:ascii="Arial" w:hAnsi="Arial" w:cs="Arial"/>
+          <w:color w:val="000000"/>
+        </w:rPr>
+      </w:pPr>
+    </w:p>
+    <w:p>
+      <w:pPr>
+        <w:spacing w:after="0" w:line="240" w:lineRule="auto"/>
+        <w:rPr>
+          <w:rFonts w:ascii="Arial" w:hAnsi="Arial" w:cs="Arial"/>
+          <w:color w:val="000000"/>
+        </w:rPr>
+      </w:pPr>
+    </w:p>
+    <w:p>
+      <w:pPr>
+        <w:spacing w:after="0" w:line="240" w:lineRule="auto"/>
+        <w:rPr>
+          <w:rFonts w:ascii="Arial" w:hAnsi="Arial" w:cs="Arial"/>
+          <w:color w:val="000000"/>
+        </w:rPr>
+      </w:pPr>
+    </w:p>
+    <w:p>
+      <w:pPr>
+        <w:spacing w:after="0" w:line="240" w:lineRule="auto"/>
+        <w:rPr>
+          <w:rFonts w:ascii="Arial" w:hAnsi="Arial" w:cs="Arial"/>
+          <w:color w:val="000000"/>
+        </w:rPr>
+      </w:pPr>
+    </w:p>
+    <w:p>
+      <w:pPr>
+        <w:spacing w:after="0" w:line="240" w:lineRule="auto"/>
+        <w:rPr>
+          <w:rFonts w:ascii="Arial" w:hAnsi="Arial" w:cs="Arial"/>
+          <w:color w:val="000000"/>
+        </w:rPr>
+      </w:pPr>
+    </w:p>
+    <w:p>
+      <w:pPr>
+        <w:spacing w:after="0" w:line="240" w:lineRule="auto"/>
+        <w:rPr>
+          <w:rFonts w:ascii="Arial" w:hAnsi="Arial" w:cs="Arial"/>
+          <w:color w:val="000000"/>
+        </w:rPr>
+      </w:pPr>
     </w:p>
     <w:p>
       <w:pPr>
@@ -2423,6 +3272,7 @@
         </w:numPr>
       </w:pPr>
       <w:r>
+        <w:lastRenderedPageBreak/>
         <w:t>Software Engineering</w:t>
       </w:r>
     </w:p>
@@ -2462,7 +3312,7 @@
       <w:r>
         <w:t xml:space="preserve"> </w:t>
       </w:r>
-      <w:hyperlink r:id="rId16" w:history="1">
+      <w:hyperlink r:id="rId21" w:history="1">
         <w:r>
           <w:rPr>
             <w:rStyle w:val="Hyperlink"/>
@@ -2478,30 +3328,14 @@
         <w:ind w:left="360" w:firstLine="720"/>
       </w:pPr>
       <w:r>
-        <w:t xml:space="preserve">This process creates the required classes inside the </w:t>
-      </w:r>
-      <w:proofErr w:type="spellStart"/>
-      <w:r>
-        <w:t>src</w:t>
-      </w:r>
-      <w:proofErr w:type="spellEnd"/>
-      <w:r>
-        <w:t>/net/</w:t>
-      </w:r>
-      <w:proofErr w:type="spellStart"/>
-      <w:r>
-        <w:t>bing</w:t>
-      </w:r>
-      <w:proofErr w:type="spellEnd"/>
-      <w:r>
-        <w:t xml:space="preserve"> folder and the developer can use these classes to work with the API.</w:t>
+        <w:t>This process creates the required classes inside the src/net/bing folder and the developer can use these classes to work with the API.</w:t>
       </w:r>
       <w:r>
         <w:t xml:space="preserve"> </w:t>
       </w:r>
     </w:p>
     <w:sectPr>
-      <w:footerReference w:type="default" r:id="rId17"/>
+      <w:footerReference w:type="default" r:id="rId22"/>
       <w:pgSz w:w="12240" w:h="15840"/>
       <w:pgMar w:top="1440" w:right="1440" w:bottom="1440" w:left="1440" w:header="720" w:footer="720" w:gutter="0"/>
       <w:pgNumType w:start="0"/>

</xml_diff>

<commit_message>
added some text for use scenario story board
</commit_message>
<xml_diff>
--- a/DevelopmentDocument/BowFlexDesigners_develop.docx
+++ b/DevelopmentDocument/BowFlexDesigners_develop.docx
@@ -2271,7 +2271,7 @@
     </w:p>
     <w:p>
       <w:pPr>
-        <w:ind w:left="1440"/>
+        <w:ind w:left="360" w:firstLine="720"/>
       </w:pPr>
       <w:r>
         <w:rPr>
@@ -2281,20 +2281,20 @@
           <wp:anchor distT="0" distB="0" distL="114300" distR="114300" simplePos="0" relativeHeight="251670528" behindDoc="0" locked="0" layoutInCell="1" allowOverlap="1">
             <wp:simplePos x="0" y="0"/>
             <wp:positionH relativeFrom="column">
-              <wp:posOffset>942975</wp:posOffset>
+              <wp:posOffset>1375410</wp:posOffset>
             </wp:positionH>
             <wp:positionV relativeFrom="paragraph">
-              <wp:posOffset>109220</wp:posOffset>
+              <wp:posOffset>194945</wp:posOffset>
             </wp:positionV>
-            <wp:extent cx="3600450" cy="2252980"/>
+            <wp:extent cx="3219450" cy="2019300"/>
             <wp:effectExtent l="19050" t="0" r="0" b="0"/>
             <wp:wrapThrough wrapText="bothSides">
               <wp:wrapPolygon edited="0">
-                <wp:start x="-114" y="0"/>
-                <wp:lineTo x="-114" y="21369"/>
-                <wp:lineTo x="21600" y="21369"/>
+                <wp:start x="-128" y="0"/>
+                <wp:lineTo x="-128" y="21396"/>
+                <wp:lineTo x="21600" y="21396"/>
                 <wp:lineTo x="21600" y="0"/>
-                <wp:lineTo x="-114" y="0"/>
+                <wp:lineTo x="-128" y="0"/>
               </wp:wrapPolygon>
             </wp:wrapThrough>
             <wp:docPr id="1" name="Picture 1"/>
@@ -2320,7 +2320,7 @@
                   <pic:spPr bwMode="auto">
                     <a:xfrm>
                       <a:off x="0" y="0"/>
-                      <a:ext cx="3600450" cy="2252980"/>
+                      <a:ext cx="3219450" cy="2019300"/>
                     </a:xfrm>
                     <a:prstGeom prst="rect">
                       <a:avLst/>
@@ -2339,6 +2339,14 @@
           </wp:anchor>
         </w:drawing>
       </w:r>
+      <w:r>
+        <w:t>Main screen when the application loads.</w:t>
+      </w:r>
+    </w:p>
+    <w:p>
+      <w:pPr>
+        <w:ind w:left="1440"/>
+      </w:pPr>
     </w:p>
     <w:p>
       <w:pPr>
@@ -2440,15 +2448,14 @@
           <w:color w:val="000000"/>
         </w:rPr>
       </w:pPr>
-    </w:p>
-    <w:p>
-      <w:pPr>
-        <w:spacing w:after="0" w:line="240" w:lineRule="auto"/>
-        <w:rPr>
-          <w:rFonts w:ascii="Arial" w:hAnsi="Arial" w:cs="Arial"/>
-          <w:color w:val="000000"/>
-        </w:rPr>
-      </w:pPr>
+      <w:r>
+        <w:rPr>
+          <w:rFonts w:ascii="Arial" w:hAnsi="Arial" w:cs="Arial"/>
+          <w:color w:val="000000"/>
+        </w:rPr>
+        <w:tab/>
+        <w:t>Tootsie types in “cookies” and clicks search. The following screen shows up.</w:t>
+      </w:r>
     </w:p>
     <w:p>
       <w:pPr>
@@ -2468,20 +2475,20 @@
           <wp:anchor distT="0" distB="0" distL="114300" distR="114300" simplePos="0" relativeHeight="251671552" behindDoc="0" locked="0" layoutInCell="1" allowOverlap="1">
             <wp:simplePos x="0" y="0"/>
             <wp:positionH relativeFrom="column">
-              <wp:posOffset>942975</wp:posOffset>
+              <wp:posOffset>1323975</wp:posOffset>
             </wp:positionH>
             <wp:positionV relativeFrom="paragraph">
-              <wp:posOffset>33655</wp:posOffset>
+              <wp:posOffset>139065</wp:posOffset>
             </wp:positionV>
-            <wp:extent cx="3581400" cy="2238375"/>
-            <wp:effectExtent l="19050" t="0" r="0" b="0"/>
+            <wp:extent cx="3000375" cy="1876425"/>
+            <wp:effectExtent l="19050" t="0" r="9525" b="0"/>
             <wp:wrapThrough wrapText="bothSides">
               <wp:wrapPolygon edited="0">
-                <wp:start x="-115" y="0"/>
-                <wp:lineTo x="-115" y="21508"/>
-                <wp:lineTo x="21600" y="21508"/>
-                <wp:lineTo x="21600" y="0"/>
-                <wp:lineTo x="-115" y="0"/>
+                <wp:start x="-137" y="0"/>
+                <wp:lineTo x="-137" y="21490"/>
+                <wp:lineTo x="21669" y="21490"/>
+                <wp:lineTo x="21669" y="0"/>
+                <wp:lineTo x="-137" y="0"/>
               </wp:wrapPolygon>
             </wp:wrapThrough>
             <wp:docPr id="12" name="Picture 10"/>
@@ -2507,7 +2514,7 @@
                   <pic:spPr bwMode="auto">
                     <a:xfrm>
                       <a:off x="0" y="0"/>
-                      <a:ext cx="3581400" cy="2238375"/>
+                      <a:ext cx="3000375" cy="1876425"/>
                     </a:xfrm>
                     <a:prstGeom prst="rect">
                       <a:avLst/>
@@ -2634,6 +2641,24 @@
           <w:color w:val="000000"/>
         </w:rPr>
       </w:pPr>
+      <w:r>
+        <w:rPr>
+          <w:rFonts w:ascii="Arial" w:hAnsi="Arial" w:cs="Arial"/>
+          <w:color w:val="000000"/>
+        </w:rPr>
+        <w:lastRenderedPageBreak/>
+        <w:tab/>
+        <w:t>From the search results, Tootsie double clicks the one she likes. This opens up another browser windows, provided below.</w:t>
+      </w:r>
+    </w:p>
+    <w:p>
+      <w:pPr>
+        <w:spacing w:after="0" w:line="240" w:lineRule="auto"/>
+        <w:rPr>
+          <w:rFonts w:ascii="Arial" w:hAnsi="Arial" w:cs="Arial"/>
+          <w:color w:val="000000"/>
+        </w:rPr>
+      </w:pPr>
     </w:p>
     <w:p>
       <w:pPr>
@@ -2649,7 +2674,6 @@
           <w:noProof/>
           <w:color w:val="000000"/>
         </w:rPr>
-        <w:lastRenderedPageBreak/>
         <w:drawing>
           <wp:anchor distT="0" distB="0" distL="114300" distR="114300" simplePos="0" relativeHeight="251673600" behindDoc="0" locked="0" layoutInCell="1" allowOverlap="1">
             <wp:simplePos x="0" y="0"/>
@@ -2838,6 +2862,13 @@
           <w:color w:val="000000"/>
         </w:rPr>
       </w:pPr>
+      <w:r>
+        <w:rPr>
+          <w:rFonts w:ascii="Arial" w:hAnsi="Arial" w:cs="Arial"/>
+          <w:color w:val="000000"/>
+        </w:rPr>
+        <w:t>Tootsie goes back to BigNews, and types in “Ellan Glass” in the search box and clicks search. The following screen comes up.</w:t>
+      </w:r>
     </w:p>
     <w:p>
       <w:pPr>
@@ -3059,6 +3090,13 @@
           <w:color w:val="000000"/>
         </w:rPr>
       </w:pPr>
+      <w:r>
+        <w:rPr>
+          <w:rFonts w:ascii="Arial" w:hAnsi="Arial" w:cs="Arial"/>
+          <w:color w:val="000000"/>
+        </w:rPr>
+        <w:t>Tootsie clicks on the “cookies” entry in the “previous searches” to open the previous search. The following page shows up.</w:t>
+      </w:r>
     </w:p>
     <w:p>
       <w:pPr>
@@ -3247,24 +3285,6 @@
     </w:p>
     <w:p>
       <w:pPr>
-        <w:spacing w:after="0" w:line="240" w:lineRule="auto"/>
-        <w:rPr>
-          <w:rFonts w:ascii="Arial" w:hAnsi="Arial" w:cs="Arial"/>
-          <w:color w:val="000000"/>
-        </w:rPr>
-      </w:pPr>
-    </w:p>
-    <w:p>
-      <w:pPr>
-        <w:spacing w:after="0" w:line="240" w:lineRule="auto"/>
-        <w:rPr>
-          <w:rFonts w:ascii="Arial" w:hAnsi="Arial" w:cs="Arial"/>
-          <w:color w:val="000000"/>
-        </w:rPr>
-      </w:pPr>
-    </w:p>
-    <w:p>
-      <w:pPr>
         <w:pStyle w:val="Heading2"/>
         <w:numPr>
           <w:ilvl w:val="0"/>
@@ -3393,7 +3413,7 @@
             <w:rPr>
               <w:noProof/>
             </w:rPr>
-            <w:t>5</w:t>
+            <w:t>8</w:t>
           </w:r>
         </w:fldSimple>
       </w:p>

</xml_diff>